<commit_message>
Updated probs to use continuous smoke days data (instead of fire y/n). Added risk ratios for age. Updated technical appendix. Cleaned up files.
</commit_message>
<xml_diff>
--- a/Data/Technical Appendix.docx
+++ b/Data/Technical Appendix.docx
@@ -91,7 +91,15 @@
     </w:p>
     <w:p>
       <w:r>
-        <w:t>We recognize that asthma is not evenly distributed within counties. A major factor is proximity to sources of pollution, which are typically in or near lower-income neighborhoods. We therefore used data on poverty (household income as a percentage of the federal poverty line) to adjust the probability of having asthma for each individual in the dataset</w:t>
+        <w:t xml:space="preserve">We recognize that asthma is not evenly distributed within counties. A major factor is proximity to sources of pollution, which are typically in or near lower-income neighborhoods. We therefore used data on poverty (household income as a percentage of the federal poverty line) to adjust the probability of having asthma for </w:t>
+      </w:r>
+      <w:proofErr w:type="gramStart"/>
+      <w:r>
+        <w:t>each individual</w:t>
+      </w:r>
+      <w:proofErr w:type="gramEnd"/>
+      <w:r>
+        <w:t xml:space="preserve"> in the dataset</w:t>
       </w:r>
       <w:r>
         <w:t xml:space="preserve"> (</w:t>
@@ -139,14 +147,14 @@
         <w:tblLook w:val="04A0" w:firstRow="1" w:lastRow="0" w:firstColumn="1" w:lastColumn="0" w:noHBand="0" w:noVBand="1"/>
       </w:tblPr>
       <w:tblGrid>
-        <w:gridCol w:w="3116"/>
-        <w:gridCol w:w="3117"/>
-        <w:gridCol w:w="3117"/>
+        <w:gridCol w:w="2785"/>
+        <w:gridCol w:w="3060"/>
+        <w:gridCol w:w="3505"/>
       </w:tblGrid>
       <w:tr>
         <w:tc>
           <w:tcPr>
-            <w:tcW w:w="3116" w:type="dxa"/>
+            <w:tcW w:w="2785" w:type="dxa"/>
             <w:vAlign w:val="center"/>
           </w:tcPr>
           <w:p>
@@ -167,7 +175,7 @@
         </w:tc>
         <w:tc>
           <w:tcPr>
-            <w:tcW w:w="3117" w:type="dxa"/>
+            <w:tcW w:w="3060" w:type="dxa"/>
             <w:vAlign w:val="center"/>
           </w:tcPr>
           <w:p>
@@ -188,7 +196,7 @@
         </w:tc>
         <w:tc>
           <w:tcPr>
-            <w:tcW w:w="3117" w:type="dxa"/>
+            <w:tcW w:w="3505" w:type="dxa"/>
             <w:vAlign w:val="center"/>
           </w:tcPr>
           <w:p>
@@ -211,7 +219,7 @@
       <w:tr>
         <w:tc>
           <w:tcPr>
-            <w:tcW w:w="3116" w:type="dxa"/>
+            <w:tcW w:w="2785" w:type="dxa"/>
             <w:vAlign w:val="center"/>
           </w:tcPr>
           <w:p>
@@ -219,13 +227,13 @@
               <w:ind w:left="160"/>
             </w:pPr>
             <w:r>
-              <w:t>200% or more of the poverty line (reference)</w:t>
-            </w:r>
-          </w:p>
-        </w:tc>
-        <w:tc>
-          <w:tcPr>
-            <w:tcW w:w="3117" w:type="dxa"/>
+              <w:t>200% or more of the poverty line</w:t>
+            </w:r>
+          </w:p>
+        </w:tc>
+        <w:tc>
+          <w:tcPr>
+            <w:tcW w:w="3060" w:type="dxa"/>
             <w:vAlign w:val="center"/>
           </w:tcPr>
           <w:p>
@@ -236,16 +244,20 @@
         </w:tc>
         <w:tc>
           <w:tcPr>
-            <w:tcW w:w="3117" w:type="dxa"/>
+            <w:tcW w:w="3505" w:type="dxa"/>
             <w:vAlign w:val="center"/>
           </w:tcPr>
-          <w:p/>
+          <w:p>
+            <w:r>
+              <w:t>(reference)</w:t>
+            </w:r>
+          </w:p>
         </w:tc>
       </w:tr>
       <w:tr>
         <w:tc>
           <w:tcPr>
-            <w:tcW w:w="3116" w:type="dxa"/>
+            <w:tcW w:w="2785" w:type="dxa"/>
             <w:vAlign w:val="center"/>
           </w:tcPr>
           <w:p>
@@ -259,7 +271,7 @@
         </w:tc>
         <w:tc>
           <w:tcPr>
-            <w:tcW w:w="3117" w:type="dxa"/>
+            <w:tcW w:w="3060" w:type="dxa"/>
             <w:vAlign w:val="center"/>
           </w:tcPr>
           <w:p>
@@ -270,7 +282,7 @@
         </w:tc>
         <w:tc>
           <w:tcPr>
-            <w:tcW w:w="3117" w:type="dxa"/>
+            <w:tcW w:w="3505" w:type="dxa"/>
             <w:vAlign w:val="center"/>
           </w:tcPr>
           <w:p>
@@ -283,7 +295,7 @@
       <w:tr>
         <w:tc>
           <w:tcPr>
-            <w:tcW w:w="3116" w:type="dxa"/>
+            <w:tcW w:w="2785" w:type="dxa"/>
             <w:vAlign w:val="center"/>
           </w:tcPr>
           <w:p>
@@ -297,7 +309,7 @@
         </w:tc>
         <w:tc>
           <w:tcPr>
-            <w:tcW w:w="3117" w:type="dxa"/>
+            <w:tcW w:w="3060" w:type="dxa"/>
             <w:vAlign w:val="center"/>
           </w:tcPr>
           <w:p>
@@ -308,7 +320,7 @@
         </w:tc>
         <w:tc>
           <w:tcPr>
-            <w:tcW w:w="3117" w:type="dxa"/>
+            <w:tcW w:w="3505" w:type="dxa"/>
             <w:vAlign w:val="center"/>
           </w:tcPr>
           <w:p>
@@ -331,6 +343,7 @@
         <w:pStyle w:val="Heading1"/>
       </w:pPr>
       <w:r>
+        <w:lastRenderedPageBreak/>
         <w:t>Data sources</w:t>
       </w:r>
     </w:p>
@@ -361,11 +374,7 @@
         </w:r>
       </w:hyperlink>
       <w:r>
-        <w:t xml:space="preserve">, who provide and maintain a database of public use microdata drawn from </w:t>
-      </w:r>
-      <w:r>
-        <w:lastRenderedPageBreak/>
-        <w:t xml:space="preserve">numerous federal censuses and national surveys. IPUMS does not identify places with a population fewer than 100,000. As a result, the California data we extracted </w:t>
+        <w:t xml:space="preserve">, who provide and maintain a database of public use microdata drawn from numerous federal censuses and national surveys. IPUMS does not identify places with a population fewer than 100,000. As a result, the California data we extracted </w:t>
       </w:r>
       <w:r>
         <w:t>include individuals from 35 of California’s 58 counties</w:t>
@@ -408,7 +417,15 @@
         </w:r>
       </w:hyperlink>
       <w:r>
-        <w:t xml:space="preserve">. This was operationalized as a binary variable, thus 17 suburban counties were categorized as rural. </w:t>
+        <w:t xml:space="preserve">. This was operationalized as a binary </w:t>
+      </w:r>
+      <w:proofErr w:type="gramStart"/>
+      <w:r>
+        <w:t>variable,</w:t>
+      </w:r>
+      <w:proofErr w:type="gramEnd"/>
+      <w:r>
+        <w:t xml:space="preserve"> thus 17 suburban counties were categorized as rural. </w:t>
       </w:r>
     </w:p>
     <w:p/>
@@ -472,11 +489,19 @@
       <w:r>
         <w:t>(</w:t>
       </w:r>
+      <w:proofErr w:type="gramStart"/>
       <w:r>
         <w:rPr>
           <w:highlight w:val="yellow"/>
         </w:rPr>
-        <w:t>add one of the figures</w:t>
+        <w:t>add</w:t>
+      </w:r>
+      <w:proofErr w:type="gramEnd"/>
+      <w:r>
+        <w:rPr>
+          <w:highlight w:val="yellow"/>
+        </w:rPr>
+        <w:t xml:space="preserve"> one of the figures</w:t>
       </w:r>
       <w:r>
         <w:t>)</w:t>
@@ -486,11 +511,16 @@
       <w:r>
         <w:t xml:space="preserve">As with the census data, prevalence data were suppressed when sample sizes were small </w:t>
       </w:r>
+      <w:proofErr w:type="gramStart"/>
       <w:r>
         <w:t xml:space="preserve">in order </w:t>
       </w:r>
       <w:r>
-        <w:t>to protect confidentiality. Younger age groups and smaller counties were therefore missing. The youngest age group of 0-4-year-olds had data for only five counties. We therefore used the California prevalence for tha</w:t>
+        <w:t>to</w:t>
+      </w:r>
+      <w:proofErr w:type="gramEnd"/>
+      <w:r>
+        <w:t xml:space="preserve"> protect confidentiality. Younger age groups and smaller counties were therefore missing. The youngest age group of 0-4-year-olds had data for only five counties. We therefore used the California prevalence for tha</w:t>
       </w:r>
       <w:r>
         <w:t xml:space="preserve">t age group (3.3%) when the county-specific prevalence was not available. The next age group of 5-17-year-olds also had 53% missing data. Given greater data availability, we imputed the “residual” average for the missing counties weighted by the population size of 5-17-year-olds in each county. Population size by age were obtained from the 2010 Census, via Social Explorer tables (SE_T008), to compute county population weights. </w:t>
@@ -510,12 +540,28 @@
         <w:t xml:space="preserve">We chose the 2018 Camp Fire as given wide availability of evidence for both the smoke pollution it caused as well as health outcomes the event led to. Daily average PM2.5 was selected as the smoke variable. While PM2.5 is among the most dangerous pollutants associated with wildfires, there are limitations to its use as a predictor variable. PM2.5 is not a single substance, rather it refers to a mixture of different chemical compounds. The composition of wildfire PM2.5 greatly differs from ambient pollution and is considered to contain more toxic substances. Measurements of PM2.5 concentration in the air does not </w:t>
       </w:r>
       <w:r>
-        <w:t xml:space="preserve">provide information about its composition, and therefore does not allow to distinguish differences in potential health impacts. However, the Camp Fire caused substantial increases in PM2.5 concentration in the areas it affected, therefore any PM2.5-related health outcomes over the period of the fire could reasonably be attributed to wildfire smoke rather than ambient pollution. </w:t>
-      </w:r>
-    </w:p>
-    <w:p>
-      <w:r>
-        <w:t xml:space="preserve">Daily average PM2.5 measurements were obtained from </w:t>
+        <w:t xml:space="preserve">provide information about its composition, and therefore does not allow to distinguish differences in potential health impacts. However, the Camp Fire caused substantial increases in PM2.5 </w:t>
+      </w:r>
+      <w:r>
+        <w:lastRenderedPageBreak/>
+        <w:t xml:space="preserve">concentration in the areas it affected, therefore any PM2.5-related health outcomes over the period of the fire could reasonably be attributed to wildfire smoke rather than ambient pollution. </w:t>
+      </w:r>
+    </w:p>
+    <w:p>
+      <w:pPr>
+        <w:rPr>
+          <w:b/>
+          <w:bCs/>
+        </w:rPr>
+      </w:pPr>
+      <w:r>
+        <w:t>Daily average PM2.5 measurements</w:t>
+      </w:r>
+      <w:r>
+        <w:t xml:space="preserve"> between 2018-2019</w:t>
+      </w:r>
+      <w:r>
+        <w:t xml:space="preserve"> were obtained from </w:t>
       </w:r>
       <w:r>
         <w:t xml:space="preserve">the </w:t>
@@ -541,72 +587,41 @@
         </w:r>
       </w:hyperlink>
       <w:r>
-        <w:t xml:space="preserve">. Data was queried daily PM2.5 data for 2018 from all monitors in California. We then </w:t>
-      </w:r>
-      <w:r>
-        <w:t>subsetted the 1</w:t>
-      </w:r>
-      <w:r>
-        <w:t>5</w:t>
-      </w:r>
-      <w:r>
-        <w:t>-day period between 8 – 2</w:t>
-      </w:r>
-      <w:r>
-        <w:t>1</w:t>
-      </w:r>
-      <w:r>
-        <w:t xml:space="preserve"> November 2018</w:t>
-      </w:r>
-      <w:r>
-        <w:t xml:space="preserve"> when the fire was active</w:t>
-      </w:r>
-      <w:r>
-        <w:t xml:space="preserve">. The dataset included several zero and negative concentration values, which suggest potential measurement errors. </w:t>
-      </w:r>
-      <w:r>
-        <w:lastRenderedPageBreak/>
-        <w:t>Since so few observations were problematic (0.3%), t</w:t>
-      </w:r>
-      <w:r>
-        <w:t>he</w:t>
-      </w:r>
-      <w:r>
-        <w:t xml:space="preserve">y </w:t>
-      </w:r>
-      <w:r>
-        <w:t>were discarded</w:t>
-      </w:r>
-      <w:r>
-        <w:t xml:space="preserve"> before calculating average daily PM2.5 concentrations for each county. </w:t>
-      </w:r>
+        <w:t xml:space="preserve">. </w:t>
+      </w:r>
+      <w:r>
+        <w:t>Improbable measurements of non-positive PM2.5 concentration were removed as potential measurement errors (0.6% of all observations). For counties with multiple monitors, m</w:t>
+      </w:r>
+      <w:r>
+        <w:t xml:space="preserve">easurements from multiple monitors </w:t>
+      </w:r>
+      <w:r>
+        <w:t xml:space="preserve">were </w:t>
+      </w:r>
+      <w:r>
+        <w:t xml:space="preserve">averaged. We then calculated a background PM2.5 value for each county by calculating the median daily PM2.5 during 09/01/2018 and 11/01/2018 (this date range was selected after visualizing trends in PM2.5 over time). </w:t>
+      </w:r>
+      <w:commentRangeStart w:id="0"/>
+      <w:r>
+        <w:t>To calculate the specific impact of the Camp Fire on PM2.5 pollution, we subtracted this background pollution value from the daily PM2.5 for fire days</w:t>
+      </w:r>
+      <w:commentRangeEnd w:id="0"/>
       <w:r>
         <w:rPr>
-          <w:highlight w:val="yellow"/>
+          <w:rStyle w:val="CommentReference"/>
         </w:rPr>
-        <w:t xml:space="preserve">(add </w:t>
-      </w:r>
-      <w:proofErr w:type="spellStart"/>
-      <w:r>
-        <w:rPr>
-          <w:highlight w:val="yellow"/>
-        </w:rPr>
-        <w:t>barplot</w:t>
-      </w:r>
-      <w:proofErr w:type="spellEnd"/>
-      <w:r>
-        <w:rPr>
-          <w:highlight w:val="yellow"/>
-        </w:rPr>
-        <w:t>)</w:t>
-      </w:r>
-    </w:p>
-    <w:p>
-      <w:r>
-        <w:rPr>
-          <w:highlight w:val="cyan"/>
-        </w:rPr>
-        <w:t>NOTE::: Do we want to limit to only the counties that were affected from the fire? Could look at the non-fire days average pollution and exclude if no large difference during fire. To ensure we’re capturing health effects of the fire and not ambient pollution – because PM2.5 composition will be different.</w:t>
+        <w:commentReference w:id="0"/>
+      </w:r>
+      <w:r>
+        <w:t xml:space="preserve">. Dates outside of the fire period were assigned 0 for </w:t>
+      </w:r>
+      <w:proofErr w:type="gramStart"/>
+      <w:r>
+        <w:t>fire-specific</w:t>
+      </w:r>
+      <w:proofErr w:type="gramEnd"/>
+      <w:r>
+        <w:t xml:space="preserve"> PM2.5. </w:t>
       </w:r>
     </w:p>
     <w:p>
@@ -617,6 +632,1264 @@
         </w:rPr>
       </w:pPr>
     </w:p>
+    <w:p>
+      <w:pPr>
+        <w:pStyle w:val="Heading1"/>
+      </w:pPr>
+      <w:r>
+        <w:t>Model Calibration</w:t>
+      </w:r>
+    </w:p>
+    <w:p>
+      <w:pPr>
+        <w:pStyle w:val="ListParagraph"/>
+        <w:numPr>
+          <w:ilvl w:val="0"/>
+          <w:numId w:val="4"/>
+        </w:numPr>
+      </w:pPr>
+      <w:r>
+        <w:rPr>
+          <w:b/>
+          <w:bCs/>
+        </w:rPr>
+        <w:t xml:space="preserve">Weekly transition probabilities </w:t>
+      </w:r>
+      <w:r>
+        <w:t xml:space="preserve">were calibrated to empirical values on prevalence of each asthma control state. </w:t>
+      </w:r>
+      <w:r>
+        <w:rPr>
+          <w:highlight w:val="yellow"/>
+        </w:rPr>
+        <w:t>(</w:t>
+      </w:r>
+      <w:proofErr w:type="gramStart"/>
+      <w:r>
+        <w:rPr>
+          <w:highlight w:val="yellow"/>
+        </w:rPr>
+        <w:t>paste</w:t>
+      </w:r>
+      <w:proofErr w:type="gramEnd"/>
+      <w:r>
+        <w:rPr>
+          <w:highlight w:val="yellow"/>
+        </w:rPr>
+        <w:t xml:space="preserve"> the blurb here)</w:t>
+      </w:r>
+    </w:p>
+    <w:p>
+      <w:pPr>
+        <w:pStyle w:val="ListParagraph"/>
+        <w:numPr>
+          <w:ilvl w:val="0"/>
+          <w:numId w:val="4"/>
+        </w:numPr>
+      </w:pPr>
+      <w:r>
+        <w:rPr>
+          <w:b/>
+          <w:bCs/>
+        </w:rPr>
+        <w:t xml:space="preserve">Risk ratios for smoke exposure on transition </w:t>
+      </w:r>
+      <w:r>
+        <w:t xml:space="preserve">probabilities matched empirical values on asthma healthcare use with/without wildfire smoke. </w:t>
+      </w:r>
+      <w:r>
+        <w:t xml:space="preserve">We utilized the risk ratios estimated by </w:t>
+      </w:r>
+      <w:hyperlink r:id="rId18" w:history="1">
+        <w:r>
+          <w:rPr>
+            <w:rStyle w:val="Hyperlink"/>
+          </w:rPr>
+          <w:t>Wu et al.</w:t>
+        </w:r>
+      </w:hyperlink>
+      <w:r>
+        <w:t xml:space="preserve"> for the association between smoke exposure and asthma exacerbation. While their dependent variable (exacerbation) is not necessarily a direct representation of asthma control, it was the closest available estimate we could find, and the study design matched well with our model in terms of measurement timepoints. We tested whether these risk ratios generated asthma healthcare use outcomes comparable to empirical data by calculating the modelled increases in healthcare use (urgent/outpatient care, emergency department visits, and inpatient hospitalizations) during cycles in which smoke was present. </w:t>
+      </w:r>
+      <w:r>
+        <w:t xml:space="preserve">The calculated increases were similar to those reported by </w:t>
+      </w:r>
+      <w:hyperlink r:id="rId19" w:history="1">
+        <w:r>
+          <w:rPr>
+            <w:rStyle w:val="Hyperlink"/>
+          </w:rPr>
+          <w:t>Hutchinson et al.</w:t>
+        </w:r>
+      </w:hyperlink>
+      <w:r>
+        <w:t xml:space="preserve"> and </w:t>
+      </w:r>
+      <w:hyperlink r:id="rId20" w:history="1">
+        <w:proofErr w:type="spellStart"/>
+        <w:r>
+          <w:rPr>
+            <w:rStyle w:val="Hyperlink"/>
+          </w:rPr>
+          <w:t>Malig</w:t>
+        </w:r>
+        <w:proofErr w:type="spellEnd"/>
+        <w:r>
+          <w:rPr>
+            <w:rStyle w:val="Hyperlink"/>
+          </w:rPr>
+          <w:t xml:space="preserve"> et al.</w:t>
+        </w:r>
+      </w:hyperlink>
+      <w:r>
+        <w:t xml:space="preserve">, and no further calibration was done. </w:t>
+      </w:r>
+    </w:p>
+    <w:p>
+      <w:pPr>
+        <w:pStyle w:val="ListParagraph"/>
+        <w:rPr>
+          <w:highlight w:val="yellow"/>
+        </w:rPr>
+      </w:pPr>
+      <w:r>
+        <w:rPr>
+          <w:highlight w:val="yellow"/>
+        </w:rPr>
+        <w:t>Clinical states are heavily associated with exacerbations and healthcare use. Clear on the timeframes, and what the findings of the studies are.</w:t>
+      </w:r>
+    </w:p>
+    <w:p>
+      <w:pPr>
+        <w:pStyle w:val="ListParagraph"/>
+      </w:pPr>
+      <w:r>
+        <w:rPr>
+          <w:highlight w:val="yellow"/>
+        </w:rPr>
+        <w:t>Add the Chinese study to the table, indicate timeframe of exposure, exact outcome, study settings. Show that they’re consistent.</w:t>
+      </w:r>
+    </w:p>
+    <w:tbl>
+      <w:tblPr>
+        <w:tblStyle w:val="TableGrid"/>
+        <w:tblW w:w="0" w:type="auto"/>
+        <w:tblLayout w:type="fixed"/>
+        <w:tblLook w:val="04A0" w:firstRow="1" w:lastRow="0" w:firstColumn="1" w:lastColumn="0" w:noHBand="0" w:noVBand="1"/>
+      </w:tblPr>
+      <w:tblGrid>
+        <w:gridCol w:w="1885"/>
+        <w:gridCol w:w="1350"/>
+        <w:gridCol w:w="1440"/>
+        <w:gridCol w:w="1530"/>
+        <w:gridCol w:w="1530"/>
+        <w:gridCol w:w="1615"/>
+      </w:tblGrid>
+      <w:tr>
+        <w:tc>
+          <w:tcPr>
+            <w:tcW w:w="1885" w:type="dxa"/>
+          </w:tcPr>
+          <w:p>
+            <w:pPr>
+              <w:rPr>
+                <w:b/>
+                <w:bCs/>
+              </w:rPr>
+            </w:pPr>
+            <w:r>
+              <w:rPr>
+                <w:b/>
+                <w:bCs/>
+              </w:rPr>
+              <w:t xml:space="preserve">Type of </w:t>
+            </w:r>
+            <w:r>
+              <w:rPr>
+                <w:b/>
+                <w:bCs/>
+              </w:rPr>
+              <w:t>encounter</w:t>
+            </w:r>
+          </w:p>
+        </w:tc>
+        <w:tc>
+          <w:tcPr>
+            <w:tcW w:w="1350" w:type="dxa"/>
+          </w:tcPr>
+          <w:p>
+            <w:pPr>
+              <w:rPr>
+                <w:b/>
+                <w:bCs/>
+              </w:rPr>
+            </w:pPr>
+            <w:r>
+              <w:rPr>
+                <w:b/>
+                <w:bCs/>
+              </w:rPr>
+              <w:t>None</w:t>
+            </w:r>
+          </w:p>
+        </w:tc>
+        <w:tc>
+          <w:tcPr>
+            <w:tcW w:w="1440" w:type="dxa"/>
+          </w:tcPr>
+          <w:p>
+            <w:pPr>
+              <w:rPr>
+                <w:b/>
+                <w:bCs/>
+              </w:rPr>
+            </w:pPr>
+            <w:r>
+              <w:rPr>
+                <w:b/>
+                <w:bCs/>
+              </w:rPr>
+              <w:t>OCS burst</w:t>
+            </w:r>
+          </w:p>
+        </w:tc>
+        <w:tc>
+          <w:tcPr>
+            <w:tcW w:w="1530" w:type="dxa"/>
+          </w:tcPr>
+          <w:p>
+            <w:pPr>
+              <w:rPr>
+                <w:b/>
+                <w:bCs/>
+              </w:rPr>
+            </w:pPr>
+            <w:r>
+              <w:rPr>
+                <w:b/>
+                <w:bCs/>
+              </w:rPr>
+              <w:t>Urgent care / Outpatient visit</w:t>
+            </w:r>
+          </w:p>
+        </w:tc>
+        <w:tc>
+          <w:tcPr>
+            <w:tcW w:w="1530" w:type="dxa"/>
+          </w:tcPr>
+          <w:p>
+            <w:pPr>
+              <w:rPr>
+                <w:b/>
+                <w:bCs/>
+              </w:rPr>
+            </w:pPr>
+            <w:r>
+              <w:rPr>
+                <w:b/>
+                <w:bCs/>
+              </w:rPr>
+              <w:t>Emergency department visit</w:t>
+            </w:r>
+          </w:p>
+        </w:tc>
+        <w:tc>
+          <w:tcPr>
+            <w:tcW w:w="1615" w:type="dxa"/>
+          </w:tcPr>
+          <w:p>
+            <w:pPr>
+              <w:rPr>
+                <w:b/>
+                <w:bCs/>
+              </w:rPr>
+            </w:pPr>
+            <w:r>
+              <w:rPr>
+                <w:b/>
+                <w:bCs/>
+              </w:rPr>
+              <w:t>Hospitalization</w:t>
+            </w:r>
+          </w:p>
+        </w:tc>
+      </w:tr>
+      <w:tr>
+        <w:tc>
+          <w:tcPr>
+            <w:tcW w:w="1885" w:type="dxa"/>
+          </w:tcPr>
+          <w:p>
+            <w:pPr>
+              <w:rPr>
+                <w:b/>
+                <w:bCs/>
+              </w:rPr>
+            </w:pPr>
+            <w:r>
+              <w:rPr>
+                <w:b/>
+                <w:bCs/>
+              </w:rPr>
+              <w:t>Simulated</w:t>
+            </w:r>
+            <w:r>
+              <w:rPr>
+                <w:b/>
+                <w:bCs/>
+              </w:rPr>
+              <w:t xml:space="preserve"> p</w:t>
+            </w:r>
+            <w:r>
+              <w:rPr>
+                <w:b/>
+                <w:bCs/>
+              </w:rPr>
+              <w:t>roportion without smoke</w:t>
+            </w:r>
+          </w:p>
+        </w:tc>
+        <w:tc>
+          <w:tcPr>
+            <w:tcW w:w="1350" w:type="dxa"/>
+          </w:tcPr>
+          <w:p>
+            <w:pPr>
+              <w:jc w:val="center"/>
+            </w:pPr>
+            <w:r>
+              <w:t>0.796</w:t>
+            </w:r>
+          </w:p>
+        </w:tc>
+        <w:tc>
+          <w:tcPr>
+            <w:tcW w:w="1440" w:type="dxa"/>
+          </w:tcPr>
+          <w:p>
+            <w:pPr>
+              <w:jc w:val="center"/>
+            </w:pPr>
+            <w:r>
+              <w:t>0.090</w:t>
+            </w:r>
+          </w:p>
+        </w:tc>
+        <w:tc>
+          <w:tcPr>
+            <w:tcW w:w="1530" w:type="dxa"/>
+          </w:tcPr>
+          <w:p>
+            <w:pPr>
+              <w:jc w:val="center"/>
+            </w:pPr>
+            <w:r>
+              <w:t>0.078</w:t>
+            </w:r>
+          </w:p>
+        </w:tc>
+        <w:tc>
+          <w:tcPr>
+            <w:tcW w:w="1530" w:type="dxa"/>
+          </w:tcPr>
+          <w:p>
+            <w:pPr>
+              <w:jc w:val="center"/>
+            </w:pPr>
+            <w:r>
+              <w:t>0.017</w:t>
+            </w:r>
+          </w:p>
+        </w:tc>
+        <w:tc>
+          <w:tcPr>
+            <w:tcW w:w="1615" w:type="dxa"/>
+          </w:tcPr>
+          <w:p>
+            <w:pPr>
+              <w:jc w:val="center"/>
+            </w:pPr>
+            <w:r>
+              <w:t>0.019</w:t>
+            </w:r>
+          </w:p>
+        </w:tc>
+      </w:tr>
+      <w:tr>
+        <w:tc>
+          <w:tcPr>
+            <w:tcW w:w="1885" w:type="dxa"/>
+          </w:tcPr>
+          <w:p>
+            <w:pPr>
+              <w:rPr>
+                <w:b/>
+                <w:bCs/>
+              </w:rPr>
+            </w:pPr>
+            <w:r>
+              <w:rPr>
+                <w:b/>
+                <w:bCs/>
+              </w:rPr>
+              <w:t>Simulated</w:t>
+            </w:r>
+            <w:r>
+              <w:rPr>
+                <w:b/>
+                <w:bCs/>
+              </w:rPr>
+              <w:t xml:space="preserve"> p</w:t>
+            </w:r>
+            <w:r>
+              <w:rPr>
+                <w:b/>
+                <w:bCs/>
+              </w:rPr>
+              <w:t xml:space="preserve">roportion following </w:t>
+            </w:r>
+            <w:r>
+              <w:rPr>
+                <w:b/>
+                <w:bCs/>
+              </w:rPr>
+              <w:t xml:space="preserve">1 week of </w:t>
+            </w:r>
+            <w:r>
+              <w:rPr>
+                <w:b/>
+                <w:bCs/>
+              </w:rPr>
+              <w:t xml:space="preserve">smoke </w:t>
+            </w:r>
+            <w:r>
+              <w:rPr>
+                <w:b/>
+                <w:bCs/>
+              </w:rPr>
+              <w:t>days</w:t>
+            </w:r>
+            <w:r>
+              <w:rPr>
+                <w:b/>
+                <w:bCs/>
+              </w:rPr>
+              <w:t xml:space="preserve"> (cutoff 35)</w:t>
+            </w:r>
+          </w:p>
+        </w:tc>
+        <w:tc>
+          <w:tcPr>
+            <w:tcW w:w="1350" w:type="dxa"/>
+          </w:tcPr>
+          <w:p>
+            <w:pPr>
+              <w:jc w:val="center"/>
+            </w:pPr>
+            <w:r>
+              <w:t>0.753</w:t>
+            </w:r>
+          </w:p>
+        </w:tc>
+        <w:tc>
+          <w:tcPr>
+            <w:tcW w:w="1440" w:type="dxa"/>
+          </w:tcPr>
+          <w:p>
+            <w:pPr>
+              <w:jc w:val="center"/>
+            </w:pPr>
+            <w:r>
+              <w:t>0.106</w:t>
+            </w:r>
+          </w:p>
+        </w:tc>
+        <w:tc>
+          <w:tcPr>
+            <w:tcW w:w="1530" w:type="dxa"/>
+          </w:tcPr>
+          <w:p>
+            <w:pPr>
+              <w:jc w:val="center"/>
+            </w:pPr>
+            <w:r>
+              <w:t>0.081</w:t>
+            </w:r>
+          </w:p>
+        </w:tc>
+        <w:tc>
+          <w:tcPr>
+            <w:tcW w:w="1530" w:type="dxa"/>
+          </w:tcPr>
+          <w:p>
+            <w:pPr>
+              <w:jc w:val="center"/>
+            </w:pPr>
+            <w:r>
+              <w:t>0.033</w:t>
+            </w:r>
+          </w:p>
+        </w:tc>
+        <w:tc>
+          <w:tcPr>
+            <w:tcW w:w="1615" w:type="dxa"/>
+          </w:tcPr>
+          <w:p>
+            <w:pPr>
+              <w:jc w:val="center"/>
+            </w:pPr>
+            <w:r>
+              <w:t>0.027</w:t>
+            </w:r>
+          </w:p>
+        </w:tc>
+      </w:tr>
+      <w:tr>
+        <w:tc>
+          <w:tcPr>
+            <w:tcW w:w="1885" w:type="dxa"/>
+          </w:tcPr>
+          <w:p>
+            <w:pPr>
+              <w:rPr>
+                <w:b/>
+                <w:bCs/>
+              </w:rPr>
+            </w:pPr>
+            <w:r>
+              <w:rPr>
+                <w:b/>
+                <w:bCs/>
+              </w:rPr>
+              <w:t>Simulated</w:t>
+            </w:r>
+            <w:r>
+              <w:rPr>
+                <w:b/>
+                <w:bCs/>
+              </w:rPr>
+              <w:t xml:space="preserve"> </w:t>
+            </w:r>
+            <w:r>
+              <w:rPr>
+                <w:b/>
+                <w:bCs/>
+              </w:rPr>
+              <w:t>% change</w:t>
+            </w:r>
+          </w:p>
+        </w:tc>
+        <w:tc>
+          <w:tcPr>
+            <w:tcW w:w="1350" w:type="dxa"/>
+          </w:tcPr>
+          <w:p>
+            <w:pPr>
+              <w:jc w:val="center"/>
+            </w:pPr>
+            <w:r>
+              <w:rPr>
+                <w:i/>
+                <w:iCs/>
+              </w:rPr>
+              <w:t>-5.4%</w:t>
+            </w:r>
+          </w:p>
+        </w:tc>
+        <w:tc>
+          <w:tcPr>
+            <w:tcW w:w="1440" w:type="dxa"/>
+          </w:tcPr>
+          <w:p>
+            <w:pPr>
+              <w:jc w:val="center"/>
+            </w:pPr>
+            <w:r>
+              <w:t>18%</w:t>
+            </w:r>
+          </w:p>
+        </w:tc>
+        <w:tc>
+          <w:tcPr>
+            <w:tcW w:w="1530" w:type="dxa"/>
+          </w:tcPr>
+          <w:p>
+            <w:pPr>
+              <w:jc w:val="center"/>
+            </w:pPr>
+            <w:r>
+              <w:t>3.8%</w:t>
+            </w:r>
+          </w:p>
+        </w:tc>
+        <w:tc>
+          <w:tcPr>
+            <w:tcW w:w="1530" w:type="dxa"/>
+          </w:tcPr>
+          <w:p>
+            <w:pPr>
+              <w:jc w:val="center"/>
+            </w:pPr>
+            <w:r>
+              <w:t>94%</w:t>
+            </w:r>
+          </w:p>
+        </w:tc>
+        <w:tc>
+          <w:tcPr>
+            <w:tcW w:w="1615" w:type="dxa"/>
+          </w:tcPr>
+          <w:p>
+            <w:pPr>
+              <w:jc w:val="center"/>
+            </w:pPr>
+            <w:r>
+              <w:t>42%</w:t>
+            </w:r>
+          </w:p>
+        </w:tc>
+      </w:tr>
+      <w:tr>
+        <w:tc>
+          <w:tcPr>
+            <w:tcW w:w="1885" w:type="dxa"/>
+          </w:tcPr>
+          <w:p>
+            <w:pPr>
+              <w:rPr>
+                <w:b/>
+                <w:bCs/>
+              </w:rPr>
+            </w:pPr>
+            <w:r>
+              <w:rPr>
+                <w:b/>
+                <w:bCs/>
+              </w:rPr>
+              <w:lastRenderedPageBreak/>
+              <w:t xml:space="preserve">Empirical evidence from </w:t>
+            </w:r>
+            <w:proofErr w:type="spellStart"/>
+            <w:r>
+              <w:rPr>
+                <w:b/>
+                <w:bCs/>
+              </w:rPr>
+              <w:t>Malig</w:t>
+            </w:r>
+            <w:proofErr w:type="spellEnd"/>
+            <w:r>
+              <w:rPr>
+                <w:b/>
+                <w:bCs/>
+              </w:rPr>
+              <w:t xml:space="preserve"> et </w:t>
+            </w:r>
+            <w:proofErr w:type="spellStart"/>
+            <w:proofErr w:type="gramStart"/>
+            <w:r>
+              <w:rPr>
+                <w:b/>
+                <w:bCs/>
+              </w:rPr>
+              <w:t>al.</w:t>
+            </w:r>
+            <w:r>
+              <w:rPr>
+                <w:b/>
+                <w:bCs/>
+                <w:vertAlign w:val="superscript"/>
+              </w:rPr>
+              <w:t>a</w:t>
+            </w:r>
+            <w:proofErr w:type="spellEnd"/>
+            <w:proofErr w:type="gramEnd"/>
+          </w:p>
+        </w:tc>
+        <w:tc>
+          <w:tcPr>
+            <w:tcW w:w="1350" w:type="dxa"/>
+          </w:tcPr>
+          <w:p>
+            <w:pPr>
+              <w:jc w:val="center"/>
+            </w:pPr>
+            <w:r>
+              <w:t>n/a</w:t>
+            </w:r>
+          </w:p>
+        </w:tc>
+        <w:tc>
+          <w:tcPr>
+            <w:tcW w:w="1440" w:type="dxa"/>
+          </w:tcPr>
+          <w:p>
+            <w:pPr>
+              <w:jc w:val="center"/>
+            </w:pPr>
+            <w:r>
+              <w:t>n/a</w:t>
+            </w:r>
+          </w:p>
+        </w:tc>
+        <w:tc>
+          <w:tcPr>
+            <w:tcW w:w="1530" w:type="dxa"/>
+          </w:tcPr>
+          <w:p>
+            <w:pPr>
+              <w:jc w:val="center"/>
+            </w:pPr>
+            <w:r>
+              <w:t>n/a</w:t>
+            </w:r>
+          </w:p>
+        </w:tc>
+        <w:tc>
+          <w:tcPr>
+            <w:tcW w:w="1530" w:type="dxa"/>
+          </w:tcPr>
+          <w:p>
+            <w:pPr>
+              <w:jc w:val="center"/>
+            </w:pPr>
+            <w:r>
+              <w:t>112%</w:t>
+            </w:r>
+          </w:p>
+        </w:tc>
+        <w:tc>
+          <w:tcPr>
+            <w:tcW w:w="1615" w:type="dxa"/>
+          </w:tcPr>
+          <w:p>
+            <w:pPr>
+              <w:jc w:val="center"/>
+            </w:pPr>
+            <w:r>
+              <w:t>5</w:t>
+            </w:r>
+            <w:r>
+              <w:t>3</w:t>
+            </w:r>
+            <w:r>
+              <w:t>%</w:t>
+            </w:r>
+          </w:p>
+        </w:tc>
+      </w:tr>
+      <w:tr>
+        <w:tc>
+          <w:tcPr>
+            <w:tcW w:w="1885" w:type="dxa"/>
+          </w:tcPr>
+          <w:p>
+            <w:pPr>
+              <w:rPr>
+                <w:b/>
+                <w:bCs/>
+              </w:rPr>
+            </w:pPr>
+            <w:r>
+              <w:rPr>
+                <w:b/>
+                <w:bCs/>
+              </w:rPr>
+              <w:t xml:space="preserve">Empirical evidence from Hutchinson et </w:t>
+            </w:r>
+            <w:proofErr w:type="spellStart"/>
+            <w:proofErr w:type="gramStart"/>
+            <w:r>
+              <w:rPr>
+                <w:b/>
+                <w:bCs/>
+              </w:rPr>
+              <w:t>al.</w:t>
+            </w:r>
+            <w:r>
+              <w:rPr>
+                <w:b/>
+                <w:bCs/>
+                <w:vertAlign w:val="superscript"/>
+              </w:rPr>
+              <w:t>b</w:t>
+            </w:r>
+            <w:proofErr w:type="spellEnd"/>
+            <w:proofErr w:type="gramEnd"/>
+          </w:p>
+        </w:tc>
+        <w:tc>
+          <w:tcPr>
+            <w:tcW w:w="1350" w:type="dxa"/>
+          </w:tcPr>
+          <w:p>
+            <w:pPr>
+              <w:jc w:val="center"/>
+            </w:pPr>
+            <w:r>
+              <w:t>n/a</w:t>
+            </w:r>
+          </w:p>
+        </w:tc>
+        <w:tc>
+          <w:tcPr>
+            <w:tcW w:w="1440" w:type="dxa"/>
+          </w:tcPr>
+          <w:p>
+            <w:pPr>
+              <w:jc w:val="center"/>
+            </w:pPr>
+            <w:r>
+              <w:t>n/a</w:t>
+            </w:r>
+          </w:p>
+        </w:tc>
+        <w:tc>
+          <w:tcPr>
+            <w:tcW w:w="1530" w:type="dxa"/>
+          </w:tcPr>
+          <w:p>
+            <w:pPr>
+              <w:jc w:val="center"/>
+            </w:pPr>
+            <w:r>
+              <w:t>~30%</w:t>
+            </w:r>
+          </w:p>
+        </w:tc>
+        <w:tc>
+          <w:tcPr>
+            <w:tcW w:w="1530" w:type="dxa"/>
+          </w:tcPr>
+          <w:p>
+            <w:pPr>
+              <w:jc w:val="center"/>
+            </w:pPr>
+            <w:r>
+              <w:t>112%*</w:t>
+            </w:r>
+          </w:p>
+        </w:tc>
+        <w:tc>
+          <w:tcPr>
+            <w:tcW w:w="1615" w:type="dxa"/>
+          </w:tcPr>
+          <w:p>
+            <w:pPr>
+              <w:jc w:val="center"/>
+            </w:pPr>
+            <w:r>
+              <w:t>~50%</w:t>
+            </w:r>
+          </w:p>
+        </w:tc>
+      </w:tr>
+    </w:tbl>
+    <w:p>
+      <w:pPr>
+        <w:spacing w:after="0"/>
+      </w:pPr>
+      <w:proofErr w:type="spellStart"/>
+      <w:r>
+        <w:rPr>
+          <w:vertAlign w:val="superscript"/>
+        </w:rPr>
+        <w:t>a</w:t>
+      </w:r>
+      <w:r>
+        <w:t>Study</w:t>
+      </w:r>
+      <w:proofErr w:type="spellEnd"/>
+      <w:r>
+        <w:t xml:space="preserve"> of 2017 North San Francisco Bay wildfires. Reports rates of ED visits and hospitalizations during the fire period (10/9/17 </w:t>
+      </w:r>
+      <w:r>
+        <w:t>–</w:t>
+      </w:r>
+      <w:r>
+        <w:t xml:space="preserve"> </w:t>
+      </w:r>
+      <w:r>
+        <w:t>10/18/17) and non-fire period (10/1/15 – 10/18/15; 10/1/16 – 10/18/16; 10/1/17 – 10/8/17).</w:t>
+      </w:r>
+    </w:p>
+    <w:p>
+      <w:pPr>
+        <w:spacing w:after="0"/>
+      </w:pPr>
+      <w:proofErr w:type="spellStart"/>
+      <w:r>
+        <w:rPr>
+          <w:vertAlign w:val="superscript"/>
+        </w:rPr>
+        <w:t>b</w:t>
+      </w:r>
+      <w:r>
+        <w:t>Study</w:t>
+      </w:r>
+      <w:proofErr w:type="spellEnd"/>
+      <w:r>
+        <w:t xml:space="preserve"> of 2007 San Diego wildfires. Reports risk ratios of ED visits, hospitalizations, and outpatient visits during periods of fire exposure (10/22/2007 – 10/26/2007) and compared with occurrences during six 5-day periods matched on the day of the week starting 3-9 weeks before the exposed period.</w:t>
+      </w:r>
+    </w:p>
+    <w:p>
+      <w:r>
+        <w:t>*The two studies calculated identical increases in emergency department visits.</w:t>
+      </w:r>
+    </w:p>
+    <w:p>
+      <w:r>
+        <w:rPr>
+          <w:b/>
+          <w:bCs/>
+        </w:rPr>
+        <w:t xml:space="preserve">3) Risk ratios for age on transition probabilities </w:t>
+      </w:r>
+      <w:r>
+        <w:t xml:space="preserve">were calculated from </w:t>
+      </w:r>
+      <w:hyperlink r:id="rId21" w:history="1">
+        <w:r>
+          <w:rPr>
+            <w:rStyle w:val="Hyperlink"/>
+          </w:rPr>
+          <w:t>Bloom et al</w:t>
+        </w:r>
+      </w:hyperlink>
+      <w:r>
+        <w:t xml:space="preserve">.’s 2017 study of asthma in the UK population. </w:t>
+      </w:r>
+      <w:r>
+        <w:t>The study evaluated rates of asthma exacerbation across age groups using electronic health record data. As above, this is closely related with asthma control, thus we directly applied them in our model.</w:t>
+      </w:r>
+    </w:p>
+    <w:tbl>
+      <w:tblPr>
+        <w:tblStyle w:val="TableGrid"/>
+        <w:tblW w:w="0" w:type="auto"/>
+        <w:tblLook w:val="04A0" w:firstRow="1" w:lastRow="0" w:firstColumn="1" w:lastColumn="0" w:noHBand="0" w:noVBand="1"/>
+      </w:tblPr>
+      <w:tblGrid>
+        <w:gridCol w:w="2337"/>
+        <w:gridCol w:w="2337"/>
+        <w:gridCol w:w="2338"/>
+        <w:gridCol w:w="2338"/>
+      </w:tblGrid>
+      <w:tr>
+        <w:tc>
+          <w:tcPr>
+            <w:tcW w:w="2337" w:type="dxa"/>
+          </w:tcPr>
+          <w:p>
+            <w:pPr>
+              <w:rPr>
+                <w:b/>
+                <w:bCs/>
+              </w:rPr>
+            </w:pPr>
+            <w:r>
+              <w:rPr>
+                <w:b/>
+                <w:bCs/>
+              </w:rPr>
+              <w:t>Age group</w:t>
+            </w:r>
+          </w:p>
+        </w:tc>
+        <w:tc>
+          <w:tcPr>
+            <w:tcW w:w="2337" w:type="dxa"/>
+          </w:tcPr>
+          <w:p>
+            <w:pPr>
+              <w:rPr>
+                <w:b/>
+                <w:bCs/>
+              </w:rPr>
+            </w:pPr>
+            <w:r>
+              <w:rPr>
+                <w:b/>
+                <w:bCs/>
+              </w:rPr>
+              <w:t>Reported rate per 10 person-years (95% CI)</w:t>
+            </w:r>
+          </w:p>
+        </w:tc>
+        <w:tc>
+          <w:tcPr>
+            <w:tcW w:w="2338" w:type="dxa"/>
+          </w:tcPr>
+          <w:p>
+            <w:pPr>
+              <w:rPr>
+                <w:b/>
+                <w:bCs/>
+              </w:rPr>
+            </w:pPr>
+            <w:r>
+              <w:rPr>
+                <w:b/>
+                <w:bCs/>
+              </w:rPr>
+              <w:t>Calculated probability (weekly)</w:t>
+            </w:r>
+          </w:p>
+        </w:tc>
+        <w:tc>
+          <w:tcPr>
+            <w:tcW w:w="2338" w:type="dxa"/>
+          </w:tcPr>
+          <w:p>
+            <w:pPr>
+              <w:rPr>
+                <w:b/>
+                <w:bCs/>
+              </w:rPr>
+            </w:pPr>
+            <w:r>
+              <w:rPr>
+                <w:b/>
+                <w:bCs/>
+              </w:rPr>
+              <w:t>Calculated risk ratio</w:t>
+            </w:r>
+          </w:p>
+        </w:tc>
+      </w:tr>
+      <w:tr>
+        <w:tc>
+          <w:tcPr>
+            <w:tcW w:w="2337" w:type="dxa"/>
+          </w:tcPr>
+          <w:p>
+            <w:pPr>
+              <w:rPr>
+                <w:b/>
+                <w:bCs/>
+              </w:rPr>
+            </w:pPr>
+            <w:r>
+              <w:rPr>
+                <w:b/>
+                <w:bCs/>
+              </w:rPr>
+              <w:t>Under 5</w:t>
+            </w:r>
+          </w:p>
+        </w:tc>
+        <w:tc>
+          <w:tcPr>
+            <w:tcW w:w="2337" w:type="dxa"/>
+          </w:tcPr>
+          <w:p>
+            <w:r>
+              <w:t>4.27 (</w:t>
+            </w:r>
+            <w:r>
+              <w:t>4.18 – 4.38</w:t>
+            </w:r>
+            <w:r>
+              <w:t>)</w:t>
+            </w:r>
+          </w:p>
+        </w:tc>
+        <w:tc>
+          <w:tcPr>
+            <w:tcW w:w="2338" w:type="dxa"/>
+          </w:tcPr>
+          <w:p>
+            <w:r>
+              <w:t>0.00818</w:t>
+            </w:r>
+          </w:p>
+        </w:tc>
+        <w:tc>
+          <w:tcPr>
+            <w:tcW w:w="2338" w:type="dxa"/>
+          </w:tcPr>
+          <w:p>
+            <w:r>
+              <w:t>(ref)</w:t>
+            </w:r>
+          </w:p>
+        </w:tc>
+      </w:tr>
+      <w:tr>
+        <w:tc>
+          <w:tcPr>
+            <w:tcW w:w="2337" w:type="dxa"/>
+          </w:tcPr>
+          <w:p>
+            <w:pPr>
+              <w:rPr>
+                <w:b/>
+                <w:bCs/>
+              </w:rPr>
+            </w:pPr>
+            <w:r>
+              <w:rPr>
+                <w:b/>
+                <w:bCs/>
+              </w:rPr>
+              <w:t>5 to 17</w:t>
+            </w:r>
+          </w:p>
+        </w:tc>
+        <w:tc>
+          <w:tcPr>
+            <w:tcW w:w="2337" w:type="dxa"/>
+          </w:tcPr>
+          <w:p>
+            <w:r>
+              <w:t>1.48 (</w:t>
+            </w:r>
+            <w:r>
+              <w:t>1.47 – 1.50</w:t>
+            </w:r>
+            <w:r>
+              <w:t>)</w:t>
+            </w:r>
+          </w:p>
+        </w:tc>
+        <w:tc>
+          <w:tcPr>
+            <w:tcW w:w="2338" w:type="dxa"/>
+          </w:tcPr>
+          <w:p>
+            <w:r>
+              <w:t>0.00284</w:t>
+            </w:r>
+          </w:p>
+        </w:tc>
+        <w:tc>
+          <w:tcPr>
+            <w:tcW w:w="2338" w:type="dxa"/>
+          </w:tcPr>
+          <w:p>
+            <w:r>
+              <w:t>0.348</w:t>
+            </w:r>
+          </w:p>
+        </w:tc>
+      </w:tr>
+      <w:tr>
+        <w:tc>
+          <w:tcPr>
+            <w:tcW w:w="2337" w:type="dxa"/>
+          </w:tcPr>
+          <w:p>
+            <w:pPr>
+              <w:rPr>
+                <w:b/>
+                <w:bCs/>
+              </w:rPr>
+            </w:pPr>
+            <w:r>
+              <w:rPr>
+                <w:b/>
+                <w:bCs/>
+              </w:rPr>
+              <w:t>18 to 54</w:t>
+            </w:r>
+          </w:p>
+        </w:tc>
+        <w:tc>
+          <w:tcPr>
+            <w:tcW w:w="2337" w:type="dxa"/>
+          </w:tcPr>
+          <w:p>
+            <w:r>
+              <w:t>3.22 (</w:t>
+            </w:r>
+            <w:r>
+              <w:t>3.21 – 3.24</w:t>
+            </w:r>
+            <w:r>
+              <w:t>)</w:t>
+            </w:r>
+          </w:p>
+        </w:tc>
+        <w:tc>
+          <w:tcPr>
+            <w:tcW w:w="2338" w:type="dxa"/>
+          </w:tcPr>
+          <w:p>
+            <w:r>
+              <w:t>0.00617</w:t>
+            </w:r>
+          </w:p>
+        </w:tc>
+        <w:tc>
+          <w:tcPr>
+            <w:tcW w:w="2338" w:type="dxa"/>
+          </w:tcPr>
+          <w:p>
+            <w:r>
+              <w:t>0.755</w:t>
+            </w:r>
+          </w:p>
+        </w:tc>
+      </w:tr>
+      <w:tr>
+        <w:tc>
+          <w:tcPr>
+            <w:tcW w:w="2337" w:type="dxa"/>
+          </w:tcPr>
+          <w:p>
+            <w:pPr>
+              <w:rPr>
+                <w:b/>
+                <w:bCs/>
+              </w:rPr>
+            </w:pPr>
+            <w:r>
+              <w:rPr>
+                <w:b/>
+                <w:bCs/>
+              </w:rPr>
+              <w:t>55 and above</w:t>
+            </w:r>
+          </w:p>
+        </w:tc>
+        <w:tc>
+          <w:tcPr>
+            <w:tcW w:w="2337" w:type="dxa"/>
+          </w:tcPr>
+          <w:p>
+            <w:r>
+              <w:t>9.49 (</w:t>
+            </w:r>
+            <w:r>
+              <w:t>9.37 – 9.42</w:t>
+            </w:r>
+            <w:r>
+              <w:t>)</w:t>
+            </w:r>
+          </w:p>
+        </w:tc>
+        <w:tc>
+          <w:tcPr>
+            <w:tcW w:w="2338" w:type="dxa"/>
+          </w:tcPr>
+          <w:p>
+            <w:r>
+              <w:t>0.01808</w:t>
+            </w:r>
+          </w:p>
+        </w:tc>
+        <w:tc>
+          <w:tcPr>
+            <w:tcW w:w="2338" w:type="dxa"/>
+          </w:tcPr>
+          <w:p>
+            <w:r>
+              <w:t>2.211</w:t>
+            </w:r>
+          </w:p>
+        </w:tc>
+      </w:tr>
+    </w:tbl>
     <w:p>
       <w:pPr>
         <w:rPr>
@@ -674,7 +1947,15 @@
     </w:p>
     <w:p>
       <w:r>
-        <w:t>Transition probabilities are not time-dependent i.e., they don’t depend on how long people have been in the model and they don’t depend on how long people have been in a given health state.</w:t>
+        <w:t xml:space="preserve">Transition probabilities are not time-dependent i.e., they don’t depend on how long people have been in the model and they don’t depend on how long people have been </w:t>
+      </w:r>
+      <w:proofErr w:type="gramStart"/>
+      <w:r>
+        <w:t>in a given</w:t>
+      </w:r>
+      <w:proofErr w:type="gramEnd"/>
+      <w:r>
+        <w:t xml:space="preserve"> health state.</w:t>
       </w:r>
     </w:p>
     <w:p/>
@@ -688,6 +1969,58 @@
 </w:document>
 </file>
 
+<file path=word/comments.xml><?xml version="1.0" encoding="utf-8"?>
+<w:comments xmlns:wpc="http://schemas.microsoft.com/office/word/2010/wordprocessingCanvas" xmlns:cx="http://schemas.microsoft.com/office/drawing/2014/chartex" xmlns:cx1="http://schemas.microsoft.com/office/drawing/2015/9/8/chartex" xmlns:cx2="http://schemas.microsoft.com/office/drawing/2015/10/21/chartex" xmlns:cx3="http://schemas.microsoft.com/office/drawing/2016/5/9/chartex" xmlns:cx4="http://schemas.microsoft.com/office/drawing/2016/5/10/chartex" xmlns:cx5="http://schemas.microsoft.com/office/drawing/2016/5/11/chartex" xmlns:cx6="http://schemas.microsoft.com/office/drawing/2016/5/12/chartex" xmlns:cx7="http://schemas.microsoft.com/office/drawing/2016/5/13/chartex" xmlns:cx8="http://schemas.microsoft.com/office/drawing/2016/5/14/chartex" xmlns:mc="http://schemas.openxmlformats.org/markup-compatibility/2006" xmlns:aink="http://schemas.microsoft.com/office/drawing/2016/ink" xmlns:am3d="http://schemas.microsoft.com/office/drawing/2017/model3d" xmlns:o="urn:schemas-microsoft-com:office:office" xmlns:oel="http://schemas.microsoft.com/office/2019/extlst" xmlns:r="http://schemas.openxmlformats.org/officeDocument/2006/relationships" xmlns:m="http://schemas.openxmlformats.org/officeDocument/2006/math" xmlns:v="urn:schemas-microsoft-com:vml" xmlns:wp14="http://schemas.microsoft.com/office/word/2010/wordprocessingDrawing" xmlns:wp="http://schemas.openxmlformats.org/drawingml/2006/wordprocessingDrawing" xmlns:w10="urn:schemas-microsoft-com:office:word" xmlns:w="http://schemas.openxmlformats.org/wordprocessingml/2006/main" xmlns:w14="http://schemas.microsoft.com/office/word/2010/wordml" xmlns:w15="http://schemas.microsoft.com/office/word/2012/wordml" xmlns:w16cex="http://schemas.microsoft.com/office/word/2018/wordml/cex" xmlns:w16cid="http://schemas.microsoft.com/office/word/2016/wordml/cid" xmlns:w16="http://schemas.microsoft.com/office/word/2018/wordml" xmlns:w16sdtdh="http://schemas.microsoft.com/office/word/2020/wordml/sdtdatahash" xmlns:w16se="http://schemas.microsoft.com/office/word/2015/wordml/symex" xmlns:wpg="http://schemas.microsoft.com/office/word/2010/wordprocessingGroup" xmlns:wpi="http://schemas.microsoft.com/office/word/2010/wordprocessingInk" xmlns:wne="http://schemas.microsoft.com/office/word/2006/wordml" xmlns:wps="http://schemas.microsoft.com/office/word/2010/wordprocessingShape" mc:Ignorable="w14 w15 w16se w16cid w16 w16cex w16sdtdh wp14">
+  <w:comment w:id="0" w:author="Maya, Sigal" w:date="2023-08-01T12:52:00Z" w:initials="MS">
+    <w:p>
+      <w:pPr>
+        <w:pStyle w:val="CommentText"/>
+      </w:pPr>
+      <w:r>
+        <w:rPr>
+          <w:rStyle w:val="CommentReference"/>
+        </w:rPr>
+        <w:annotationRef/>
+      </w:r>
+      <w:r>
+        <w:t>Method from Gan et al 2022</w:t>
+      </w:r>
+    </w:p>
+    <w:p>
+      <w:pPr>
+        <w:pStyle w:val="CommentText"/>
+      </w:pPr>
+      <w:hyperlink r:id="rId1" w:history="1">
+        <w:r>
+          <w:rPr>
+            <w:rStyle w:val="Hyperlink"/>
+          </w:rPr>
+          <w:t>https://www.ncbi.nlm.nih.gov/pmc/articles/PMC8745685/</w:t>
+        </w:r>
+      </w:hyperlink>
+    </w:p>
+  </w:comment>
+</w:comments>
+</file>
+
+<file path=word/commentsExtended.xml><?xml version="1.0" encoding="utf-8"?>
+<w15:commentsEx xmlns:wpc="http://schemas.microsoft.com/office/word/2010/wordprocessingCanvas" xmlns:cx="http://schemas.microsoft.com/office/drawing/2014/chartex" xmlns:cx1="http://schemas.microsoft.com/office/drawing/2015/9/8/chartex" xmlns:cx2="http://schemas.microsoft.com/office/drawing/2015/10/21/chartex" xmlns:cx3="http://schemas.microsoft.com/office/drawing/2016/5/9/chartex" xmlns:cx4="http://schemas.microsoft.com/office/drawing/2016/5/10/chartex" xmlns:cx5="http://schemas.microsoft.com/office/drawing/2016/5/11/chartex" xmlns:cx6="http://schemas.microsoft.com/office/drawing/2016/5/12/chartex" xmlns:cx7="http://schemas.microsoft.com/office/drawing/2016/5/13/chartex" xmlns:cx8="http://schemas.microsoft.com/office/drawing/2016/5/14/chartex" xmlns:mc="http://schemas.openxmlformats.org/markup-compatibility/2006" xmlns:aink="http://schemas.microsoft.com/office/drawing/2016/ink" xmlns:am3d="http://schemas.microsoft.com/office/drawing/2017/model3d" xmlns:o="urn:schemas-microsoft-com:office:office" xmlns:oel="http://schemas.microsoft.com/office/2019/extlst" xmlns:r="http://schemas.openxmlformats.org/officeDocument/2006/relationships" xmlns:m="http://schemas.openxmlformats.org/officeDocument/2006/math" xmlns:v="urn:schemas-microsoft-com:vml" xmlns:wp14="http://schemas.microsoft.com/office/word/2010/wordprocessingDrawing" xmlns:wp="http://schemas.openxmlformats.org/drawingml/2006/wordprocessingDrawing" xmlns:w10="urn:schemas-microsoft-com:office:word" xmlns:w="http://schemas.openxmlformats.org/wordprocessingml/2006/main" xmlns:w14="http://schemas.microsoft.com/office/word/2010/wordml" xmlns:w15="http://schemas.microsoft.com/office/word/2012/wordml" xmlns:w16cex="http://schemas.microsoft.com/office/word/2018/wordml/cex" xmlns:w16cid="http://schemas.microsoft.com/office/word/2016/wordml/cid" xmlns:w16="http://schemas.microsoft.com/office/word/2018/wordml" xmlns:w16sdtdh="http://schemas.microsoft.com/office/word/2020/wordml/sdtdatahash" xmlns:w16se="http://schemas.microsoft.com/office/word/2015/wordml/symex" xmlns:wpg="http://schemas.microsoft.com/office/word/2010/wordprocessingGroup" xmlns:wpi="http://schemas.microsoft.com/office/word/2010/wordprocessingInk" xmlns:wne="http://schemas.microsoft.com/office/word/2006/wordml" xmlns:wps="http://schemas.microsoft.com/office/word/2010/wordprocessingShape" mc:Ignorable="w14 w15 w16se w16cid w16 w16cex w16sdtdh wp14">
+  <w15:commentEx w15:paraId="100CA861" w15:done="0"/>
+</w15:commentsEx>
+</file>
+
+<file path=word/commentsExtensible.xml><?xml version="1.0" encoding="utf-8"?>
+<w16cex:commentsExtensible xmlns:wpc="http://schemas.microsoft.com/office/word/2010/wordprocessingCanvas" xmlns:cx="http://schemas.microsoft.com/office/drawing/2014/chartex" xmlns:cx1="http://schemas.microsoft.com/office/drawing/2015/9/8/chartex" xmlns:cx2="http://schemas.microsoft.com/office/drawing/2015/10/21/chartex" xmlns:cx3="http://schemas.microsoft.com/office/drawing/2016/5/9/chartex" xmlns:cx4="http://schemas.microsoft.com/office/drawing/2016/5/10/chartex" xmlns:cx5="http://schemas.microsoft.com/office/drawing/2016/5/11/chartex" xmlns:cx6="http://schemas.microsoft.com/office/drawing/2016/5/12/chartex" xmlns:cx7="http://schemas.microsoft.com/office/drawing/2016/5/13/chartex" xmlns:cx8="http://schemas.microsoft.com/office/drawing/2016/5/14/chartex" xmlns:mc="http://schemas.openxmlformats.org/markup-compatibility/2006" xmlns:aink="http://schemas.microsoft.com/office/drawing/2016/ink" xmlns:am3d="http://schemas.microsoft.com/office/drawing/2017/model3d" xmlns:o="urn:schemas-microsoft-com:office:office" xmlns:oel="http://schemas.microsoft.com/office/2019/extlst" xmlns:r="http://schemas.openxmlformats.org/officeDocument/2006/relationships" xmlns:m="http://schemas.openxmlformats.org/officeDocument/2006/math" xmlns:v="urn:schemas-microsoft-com:vml" xmlns:wp14="http://schemas.microsoft.com/office/word/2010/wordprocessingDrawing" xmlns:wp="http://schemas.openxmlformats.org/drawingml/2006/wordprocessingDrawing" xmlns:w10="urn:schemas-microsoft-com:office:word" xmlns:w="http://schemas.openxmlformats.org/wordprocessingml/2006/main" xmlns:w14="http://schemas.microsoft.com/office/word/2010/wordml" xmlns:w15="http://schemas.microsoft.com/office/word/2012/wordml" xmlns:w16cex="http://schemas.microsoft.com/office/word/2018/wordml/cex" xmlns:w16cid="http://schemas.microsoft.com/office/word/2016/wordml/cid" xmlns:w16="http://schemas.microsoft.com/office/word/2018/wordml" xmlns:w16sdtdh="http://schemas.microsoft.com/office/word/2020/wordml/sdtdatahash" xmlns:w16se="http://schemas.microsoft.com/office/word/2015/wordml/symex" xmlns:wpg="http://schemas.microsoft.com/office/word/2010/wordprocessingGroup" xmlns:wpi="http://schemas.microsoft.com/office/word/2010/wordprocessingInk" xmlns:wne="http://schemas.microsoft.com/office/word/2006/wordml" xmlns:wps="http://schemas.microsoft.com/office/word/2010/wordprocessingShape" mc:Ignorable="w14 w15 w16se w16cid w16 w16cex w16sdtdh wp14">
+  <w16cex:commentExtensible w16cex:durableId="28737E98" w16cex:dateUtc="2023-08-01T19:52:00Z"/>
+</w16cex:commentsExtensible>
+</file>
+
+<file path=word/commentsIds.xml><?xml version="1.0" encoding="utf-8"?>
+<w16cid:commentsIds xmlns:wpc="http://schemas.microsoft.com/office/word/2010/wordprocessingCanvas" xmlns:cx="http://schemas.microsoft.com/office/drawing/2014/chartex" xmlns:cx1="http://schemas.microsoft.com/office/drawing/2015/9/8/chartex" xmlns:cx2="http://schemas.microsoft.com/office/drawing/2015/10/21/chartex" xmlns:cx3="http://schemas.microsoft.com/office/drawing/2016/5/9/chartex" xmlns:cx4="http://schemas.microsoft.com/office/drawing/2016/5/10/chartex" xmlns:cx5="http://schemas.microsoft.com/office/drawing/2016/5/11/chartex" xmlns:cx6="http://schemas.microsoft.com/office/drawing/2016/5/12/chartex" xmlns:cx7="http://schemas.microsoft.com/office/drawing/2016/5/13/chartex" xmlns:cx8="http://schemas.microsoft.com/office/drawing/2016/5/14/chartex" xmlns:mc="http://schemas.openxmlformats.org/markup-compatibility/2006" xmlns:aink="http://schemas.microsoft.com/office/drawing/2016/ink" xmlns:am3d="http://schemas.microsoft.com/office/drawing/2017/model3d" xmlns:o="urn:schemas-microsoft-com:office:office" xmlns:oel="http://schemas.microsoft.com/office/2019/extlst" xmlns:r="http://schemas.openxmlformats.org/officeDocument/2006/relationships" xmlns:m="http://schemas.openxmlformats.org/officeDocument/2006/math" xmlns:v="urn:schemas-microsoft-com:vml" xmlns:wp14="http://schemas.microsoft.com/office/word/2010/wordprocessingDrawing" xmlns:wp="http://schemas.openxmlformats.org/drawingml/2006/wordprocessingDrawing" xmlns:w10="urn:schemas-microsoft-com:office:word" xmlns:w="http://schemas.openxmlformats.org/wordprocessingml/2006/main" xmlns:w14="http://schemas.microsoft.com/office/word/2010/wordml" xmlns:w15="http://schemas.microsoft.com/office/word/2012/wordml" xmlns:w16cex="http://schemas.microsoft.com/office/word/2018/wordml/cex" xmlns:w16cid="http://schemas.microsoft.com/office/word/2016/wordml/cid" xmlns:w16="http://schemas.microsoft.com/office/word/2018/wordml" xmlns:w16sdtdh="http://schemas.microsoft.com/office/word/2020/wordml/sdtdatahash" xmlns:w16se="http://schemas.microsoft.com/office/word/2015/wordml/symex" xmlns:wpg="http://schemas.microsoft.com/office/word/2010/wordprocessingGroup" xmlns:wpi="http://schemas.microsoft.com/office/word/2010/wordprocessingInk" xmlns:wne="http://schemas.microsoft.com/office/word/2006/wordml" xmlns:wps="http://schemas.microsoft.com/office/word/2010/wordprocessingShape" mc:Ignorable="w14 w15 w16se w16cid w16 w16cex w16sdtdh wp14">
+  <w16cid:commentId w16cid:paraId="100CA861" w16cid:durableId="28737E98"/>
+</w16cid:commentsIds>
+</file>
+
 <file path=word/endnotes.xml><?xml version="1.0" encoding="utf-8"?>
 <w:endnotes xmlns:wpc="http://schemas.microsoft.com/office/word/2010/wordprocessingCanvas" xmlns:cx="http://schemas.microsoft.com/office/drawing/2014/chartex" xmlns:cx1="http://schemas.microsoft.com/office/drawing/2015/9/8/chartex" xmlns:cx2="http://schemas.microsoft.com/office/drawing/2015/10/21/chartex" xmlns:cx3="http://schemas.microsoft.com/office/drawing/2016/5/9/chartex" xmlns:cx4="http://schemas.microsoft.com/office/drawing/2016/5/10/chartex" xmlns:cx5="http://schemas.microsoft.com/office/drawing/2016/5/11/chartex" xmlns:cx6="http://schemas.microsoft.com/office/drawing/2016/5/12/chartex" xmlns:cx7="http://schemas.microsoft.com/office/drawing/2016/5/13/chartex" xmlns:cx8="http://schemas.microsoft.com/office/drawing/2016/5/14/chartex" xmlns:mc="http://schemas.openxmlformats.org/markup-compatibility/2006" xmlns:aink="http://schemas.microsoft.com/office/drawing/2016/ink" xmlns:am3d="http://schemas.microsoft.com/office/drawing/2017/model3d" xmlns:o="urn:schemas-microsoft-com:office:office" xmlns:oel="http://schemas.microsoft.com/office/2019/extlst" xmlns:r="http://schemas.openxmlformats.org/officeDocument/2006/relationships" xmlns:m="http://schemas.openxmlformats.org/officeDocument/2006/math" xmlns:v="urn:schemas-microsoft-com:vml" xmlns:wp14="http://schemas.microsoft.com/office/word/2010/wordprocessingDrawing" xmlns:wp="http://schemas.openxmlformats.org/drawingml/2006/wordprocessingDrawing" xmlns:w10="urn:schemas-microsoft-com:office:word" xmlns:w="http://schemas.openxmlformats.org/wordprocessingml/2006/main" xmlns:w14="http://schemas.microsoft.com/office/word/2010/wordml" xmlns:w15="http://schemas.microsoft.com/office/word/2012/wordml" xmlns:w16cex="http://schemas.microsoft.com/office/word/2018/wordml/cex" xmlns:w16cid="http://schemas.microsoft.com/office/word/2016/wordml/cid" xmlns:w16="http://schemas.microsoft.com/office/word/2018/wordml" xmlns:w16sdtdh="http://schemas.microsoft.com/office/word/2020/wordml/sdtdatahash" xmlns:w16se="http://schemas.microsoft.com/office/word/2015/wordml/symex" xmlns:wpg="http://schemas.microsoft.com/office/word/2010/wordprocessingGroup" xmlns:wpi="http://schemas.microsoft.com/office/word/2010/wordprocessingInk" xmlns:wne="http://schemas.microsoft.com/office/word/2006/wordml" xmlns:wps="http://schemas.microsoft.com/office/word/2010/wordprocessingShape" mc:Ignorable="w14 w15 w16se w16cid w16 w16cex w16sdtdh wp14">
   <w:endnote w:type="separator" w:id="-1">
@@ -741,6 +2074,184 @@
 <file path=word/numbering.xml><?xml version="1.0" encoding="utf-8"?>
 <w:numbering xmlns:wpc="http://schemas.microsoft.com/office/word/2010/wordprocessingCanvas" xmlns:cx="http://schemas.microsoft.com/office/drawing/2014/chartex" xmlns:cx1="http://schemas.microsoft.com/office/drawing/2015/9/8/chartex" xmlns:cx2="http://schemas.microsoft.com/office/drawing/2015/10/21/chartex" xmlns:cx3="http://schemas.microsoft.com/office/drawing/2016/5/9/chartex" xmlns:cx4="http://schemas.microsoft.com/office/drawing/2016/5/10/chartex" xmlns:cx5="http://schemas.microsoft.com/office/drawing/2016/5/11/chartex" xmlns:cx6="http://schemas.microsoft.com/office/drawing/2016/5/12/chartex" xmlns:cx7="http://schemas.microsoft.com/office/drawing/2016/5/13/chartex" xmlns:cx8="http://schemas.microsoft.com/office/drawing/2016/5/14/chartex" xmlns:mc="http://schemas.openxmlformats.org/markup-compatibility/2006" xmlns:aink="http://schemas.microsoft.com/office/drawing/2016/ink" xmlns:am3d="http://schemas.microsoft.com/office/drawing/2017/model3d" xmlns:o="urn:schemas-microsoft-com:office:office" xmlns:oel="http://schemas.microsoft.com/office/2019/extlst" xmlns:r="http://schemas.openxmlformats.org/officeDocument/2006/relationships" xmlns:m="http://schemas.openxmlformats.org/officeDocument/2006/math" xmlns:v="urn:schemas-microsoft-com:vml" xmlns:wp14="http://schemas.microsoft.com/office/word/2010/wordprocessingDrawing" xmlns:wp="http://schemas.openxmlformats.org/drawingml/2006/wordprocessingDrawing" xmlns:w10="urn:schemas-microsoft-com:office:word" xmlns:w="http://schemas.openxmlformats.org/wordprocessingml/2006/main" xmlns:w14="http://schemas.microsoft.com/office/word/2010/wordml" xmlns:w15="http://schemas.microsoft.com/office/word/2012/wordml" xmlns:w16cex="http://schemas.microsoft.com/office/word/2018/wordml/cex" xmlns:w16cid="http://schemas.microsoft.com/office/word/2016/wordml/cid" xmlns:w16="http://schemas.microsoft.com/office/word/2018/wordml" xmlns:w16sdtdh="http://schemas.microsoft.com/office/word/2020/wordml/sdtdatahash" xmlns:w16se="http://schemas.microsoft.com/office/word/2015/wordml/symex" xmlns:wpg="http://schemas.microsoft.com/office/word/2010/wordprocessingGroup" xmlns:wpi="http://schemas.microsoft.com/office/word/2010/wordprocessingInk" xmlns:wne="http://schemas.microsoft.com/office/word/2006/wordml" xmlns:wps="http://schemas.microsoft.com/office/word/2010/wordprocessingShape" mc:Ignorable="w14 w15 w16se w16cid w16 w16cex w16sdtdh wp14">
   <w:abstractNum w:abstractNumId="0" w15:restartNumberingAfterBreak="0">
+    <w:nsid w:val="28BD0AA0"/>
+    <w:multiLevelType w:val="hybridMultilevel"/>
+    <w:tmpl w:val="7472DE3A"/>
+    <w:lvl w:ilvl="0" w:tplc="04090011">
+      <w:start w:val="1"/>
+      <w:numFmt w:val="decimal"/>
+      <w:lvlText w:val="%1)"/>
+      <w:lvlJc w:val="left"/>
+      <w:pPr>
+        <w:ind w:left="720" w:hanging="360"/>
+      </w:pPr>
+      <w:rPr>
+        <w:rFonts w:hint="default"/>
+      </w:rPr>
+    </w:lvl>
+    <w:lvl w:ilvl="1" w:tplc="04090019" w:tentative="1">
+      <w:start w:val="1"/>
+      <w:numFmt w:val="lowerLetter"/>
+      <w:lvlText w:val="%2."/>
+      <w:lvlJc w:val="left"/>
+      <w:pPr>
+        <w:ind w:left="1440" w:hanging="360"/>
+      </w:pPr>
+    </w:lvl>
+    <w:lvl w:ilvl="2" w:tplc="0409001B" w:tentative="1">
+      <w:start w:val="1"/>
+      <w:numFmt w:val="lowerRoman"/>
+      <w:lvlText w:val="%3."/>
+      <w:lvlJc w:val="right"/>
+      <w:pPr>
+        <w:ind w:left="2160" w:hanging="180"/>
+      </w:pPr>
+    </w:lvl>
+    <w:lvl w:ilvl="3" w:tplc="0409000F" w:tentative="1">
+      <w:start w:val="1"/>
+      <w:numFmt w:val="decimal"/>
+      <w:lvlText w:val="%4."/>
+      <w:lvlJc w:val="left"/>
+      <w:pPr>
+        <w:ind w:left="2880" w:hanging="360"/>
+      </w:pPr>
+    </w:lvl>
+    <w:lvl w:ilvl="4" w:tplc="04090019" w:tentative="1">
+      <w:start w:val="1"/>
+      <w:numFmt w:val="lowerLetter"/>
+      <w:lvlText w:val="%5."/>
+      <w:lvlJc w:val="left"/>
+      <w:pPr>
+        <w:ind w:left="3600" w:hanging="360"/>
+      </w:pPr>
+    </w:lvl>
+    <w:lvl w:ilvl="5" w:tplc="0409001B" w:tentative="1">
+      <w:start w:val="1"/>
+      <w:numFmt w:val="lowerRoman"/>
+      <w:lvlText w:val="%6."/>
+      <w:lvlJc w:val="right"/>
+      <w:pPr>
+        <w:ind w:left="4320" w:hanging="180"/>
+      </w:pPr>
+    </w:lvl>
+    <w:lvl w:ilvl="6" w:tplc="0409000F" w:tentative="1">
+      <w:start w:val="1"/>
+      <w:numFmt w:val="decimal"/>
+      <w:lvlText w:val="%7."/>
+      <w:lvlJc w:val="left"/>
+      <w:pPr>
+        <w:ind w:left="5040" w:hanging="360"/>
+      </w:pPr>
+    </w:lvl>
+    <w:lvl w:ilvl="7" w:tplc="04090019" w:tentative="1">
+      <w:start w:val="1"/>
+      <w:numFmt w:val="lowerLetter"/>
+      <w:lvlText w:val="%8."/>
+      <w:lvlJc w:val="left"/>
+      <w:pPr>
+        <w:ind w:left="5760" w:hanging="360"/>
+      </w:pPr>
+    </w:lvl>
+    <w:lvl w:ilvl="8" w:tplc="0409001B" w:tentative="1">
+      <w:start w:val="1"/>
+      <w:numFmt w:val="lowerRoman"/>
+      <w:lvlText w:val="%9."/>
+      <w:lvlJc w:val="right"/>
+      <w:pPr>
+        <w:ind w:left="6480" w:hanging="180"/>
+      </w:pPr>
+    </w:lvl>
+  </w:abstractNum>
+  <w:abstractNum w:abstractNumId="1" w15:restartNumberingAfterBreak="0">
+    <w:nsid w:val="3FBE1606"/>
+    <w:multiLevelType w:val="hybridMultilevel"/>
+    <w:tmpl w:val="FC1C7D60"/>
+    <w:lvl w:ilvl="0" w:tplc="04090011">
+      <w:start w:val="1"/>
+      <w:numFmt w:val="decimal"/>
+      <w:lvlText w:val="%1)"/>
+      <w:lvlJc w:val="left"/>
+      <w:pPr>
+        <w:ind w:left="720" w:hanging="360"/>
+      </w:pPr>
+      <w:rPr>
+        <w:rFonts w:hint="default"/>
+      </w:rPr>
+    </w:lvl>
+    <w:lvl w:ilvl="1" w:tplc="04090019">
+      <w:start w:val="1"/>
+      <w:numFmt w:val="lowerLetter"/>
+      <w:lvlText w:val="%2."/>
+      <w:lvlJc w:val="left"/>
+      <w:pPr>
+        <w:ind w:left="1440" w:hanging="360"/>
+      </w:pPr>
+    </w:lvl>
+    <w:lvl w:ilvl="2" w:tplc="0409001B" w:tentative="1">
+      <w:start w:val="1"/>
+      <w:numFmt w:val="lowerRoman"/>
+      <w:lvlText w:val="%3."/>
+      <w:lvlJc w:val="right"/>
+      <w:pPr>
+        <w:ind w:left="2160" w:hanging="180"/>
+      </w:pPr>
+    </w:lvl>
+    <w:lvl w:ilvl="3" w:tplc="0409000F" w:tentative="1">
+      <w:start w:val="1"/>
+      <w:numFmt w:val="decimal"/>
+      <w:lvlText w:val="%4."/>
+      <w:lvlJc w:val="left"/>
+      <w:pPr>
+        <w:ind w:left="2880" w:hanging="360"/>
+      </w:pPr>
+    </w:lvl>
+    <w:lvl w:ilvl="4" w:tplc="04090019" w:tentative="1">
+      <w:start w:val="1"/>
+      <w:numFmt w:val="lowerLetter"/>
+      <w:lvlText w:val="%5."/>
+      <w:lvlJc w:val="left"/>
+      <w:pPr>
+        <w:ind w:left="3600" w:hanging="360"/>
+      </w:pPr>
+    </w:lvl>
+    <w:lvl w:ilvl="5" w:tplc="0409001B" w:tentative="1">
+      <w:start w:val="1"/>
+      <w:numFmt w:val="lowerRoman"/>
+      <w:lvlText w:val="%6."/>
+      <w:lvlJc w:val="right"/>
+      <w:pPr>
+        <w:ind w:left="4320" w:hanging="180"/>
+      </w:pPr>
+    </w:lvl>
+    <w:lvl w:ilvl="6" w:tplc="0409000F" w:tentative="1">
+      <w:start w:val="1"/>
+      <w:numFmt w:val="decimal"/>
+      <w:lvlText w:val="%7."/>
+      <w:lvlJc w:val="left"/>
+      <w:pPr>
+        <w:ind w:left="5040" w:hanging="360"/>
+      </w:pPr>
+    </w:lvl>
+    <w:lvl w:ilvl="7" w:tplc="04090019" w:tentative="1">
+      <w:start w:val="1"/>
+      <w:numFmt w:val="lowerLetter"/>
+      <w:lvlText w:val="%8."/>
+      <w:lvlJc w:val="left"/>
+      <w:pPr>
+        <w:ind w:left="5760" w:hanging="360"/>
+      </w:pPr>
+    </w:lvl>
+    <w:lvl w:ilvl="8" w:tplc="0409001B" w:tentative="1">
+      <w:start w:val="1"/>
+      <w:numFmt w:val="lowerRoman"/>
+      <w:lvlText w:val="%9."/>
+      <w:lvlJc w:val="right"/>
+      <w:pPr>
+        <w:ind w:left="6480" w:hanging="180"/>
+      </w:pPr>
+    </w:lvl>
+  </w:abstractNum>
+  <w:abstractNum w:abstractNumId="2" w15:restartNumberingAfterBreak="0">
     <w:nsid w:val="76654CD3"/>
     <w:multiLevelType w:val="hybridMultilevel"/>
     <w:tmpl w:val="DDBE4388"/>
@@ -852,7 +2363,7 @@
       </w:rPr>
     </w:lvl>
   </w:abstractNum>
-  <w:abstractNum w:abstractNumId="1" w15:restartNumberingAfterBreak="0">
+  <w:abstractNum w:abstractNumId="3" w15:restartNumberingAfterBreak="0">
     <w:nsid w:val="7B314BC7"/>
     <w:multiLevelType w:val="hybridMultilevel"/>
     <w:tmpl w:val="0004D888"/>
@@ -965,12 +2476,26 @@
     </w:lvl>
   </w:abstractNum>
   <w:num w:numId="1" w16cid:durableId="923027851">
+    <w:abstractNumId w:val="2"/>
+  </w:num>
+  <w:num w:numId="2" w16cid:durableId="651838158">
+    <w:abstractNumId w:val="3"/>
+  </w:num>
+  <w:num w:numId="3" w16cid:durableId="505248971">
     <w:abstractNumId w:val="0"/>
   </w:num>
-  <w:num w:numId="2" w16cid:durableId="651838158">
+  <w:num w:numId="4" w16cid:durableId="2051418551">
     <w:abstractNumId w:val="1"/>
   </w:num>
 </w:numbering>
+</file>
+
+<file path=word/people.xml><?xml version="1.0" encoding="utf-8"?>
+<w15:people xmlns:wpc="http://schemas.microsoft.com/office/word/2010/wordprocessingCanvas" xmlns:cx="http://schemas.microsoft.com/office/drawing/2014/chartex" xmlns:cx1="http://schemas.microsoft.com/office/drawing/2015/9/8/chartex" xmlns:cx2="http://schemas.microsoft.com/office/drawing/2015/10/21/chartex" xmlns:cx3="http://schemas.microsoft.com/office/drawing/2016/5/9/chartex" xmlns:cx4="http://schemas.microsoft.com/office/drawing/2016/5/10/chartex" xmlns:cx5="http://schemas.microsoft.com/office/drawing/2016/5/11/chartex" xmlns:cx6="http://schemas.microsoft.com/office/drawing/2016/5/12/chartex" xmlns:cx7="http://schemas.microsoft.com/office/drawing/2016/5/13/chartex" xmlns:cx8="http://schemas.microsoft.com/office/drawing/2016/5/14/chartex" xmlns:mc="http://schemas.openxmlformats.org/markup-compatibility/2006" xmlns:aink="http://schemas.microsoft.com/office/drawing/2016/ink" xmlns:am3d="http://schemas.microsoft.com/office/drawing/2017/model3d" xmlns:o="urn:schemas-microsoft-com:office:office" xmlns:oel="http://schemas.microsoft.com/office/2019/extlst" xmlns:r="http://schemas.openxmlformats.org/officeDocument/2006/relationships" xmlns:m="http://schemas.openxmlformats.org/officeDocument/2006/math" xmlns:v="urn:schemas-microsoft-com:vml" xmlns:wp14="http://schemas.microsoft.com/office/word/2010/wordprocessingDrawing" xmlns:wp="http://schemas.openxmlformats.org/drawingml/2006/wordprocessingDrawing" xmlns:w10="urn:schemas-microsoft-com:office:word" xmlns:w="http://schemas.openxmlformats.org/wordprocessingml/2006/main" xmlns:w14="http://schemas.microsoft.com/office/word/2010/wordml" xmlns:w15="http://schemas.microsoft.com/office/word/2012/wordml" xmlns:w16cex="http://schemas.microsoft.com/office/word/2018/wordml/cex" xmlns:w16cid="http://schemas.microsoft.com/office/word/2016/wordml/cid" xmlns:w16="http://schemas.microsoft.com/office/word/2018/wordml" xmlns:w16sdtdh="http://schemas.microsoft.com/office/word/2020/wordml/sdtdatahash" xmlns:w16se="http://schemas.microsoft.com/office/word/2015/wordml/symex" xmlns:wpg="http://schemas.microsoft.com/office/word/2010/wordprocessingGroup" xmlns:wpi="http://schemas.microsoft.com/office/word/2010/wordprocessingInk" xmlns:wne="http://schemas.microsoft.com/office/word/2006/wordml" xmlns:wps="http://schemas.microsoft.com/office/word/2010/wordprocessingShape" mc:Ignorable="w14 w15 w16se w16cid w16 w16cex w16sdtdh wp14">
+  <w15:person w15:author="Maya, Sigal">
+    <w15:presenceInfo w15:providerId="AD" w15:userId="S::Sigal.Maya@ucsf.edu::f657d6ed-98b1-42ba-bcf5-d4c3f3d19695"/>
+  </w15:person>
+</w15:people>
 </file>
 
 <file path=word/styles.xml><?xml version="1.0" encoding="utf-8"?>
@@ -1630,6 +3155,84 @@
       <w:bCs/>
     </w:rPr>
   </w:style>
+  <w:style w:type="character" w:styleId="FollowedHyperlink">
+    <w:name w:val="FollowedHyperlink"/>
+    <w:basedOn w:val="DefaultParagraphFont"/>
+    <w:uiPriority w:val="99"/>
+    <w:semiHidden/>
+    <w:unhideWhenUsed/>
+    <w:rsid w:val="001E5234"/>
+    <w:rPr>
+      <w:color w:val="954F72" w:themeColor="followedHyperlink"/>
+      <w:u w:val="single"/>
+    </w:rPr>
+  </w:style>
+  <w:style w:type="character" w:styleId="CommentReference">
+    <w:name w:val="annotation reference"/>
+    <w:basedOn w:val="DefaultParagraphFont"/>
+    <w:uiPriority w:val="99"/>
+    <w:semiHidden/>
+    <w:unhideWhenUsed/>
+    <w:rsid w:val="00CA5D0C"/>
+    <w:rPr>
+      <w:sz w:val="16"/>
+      <w:szCs w:val="16"/>
+    </w:rPr>
+  </w:style>
+  <w:style w:type="paragraph" w:styleId="CommentText">
+    <w:name w:val="annotation text"/>
+    <w:basedOn w:val="Normal"/>
+    <w:link w:val="CommentTextChar"/>
+    <w:uiPriority w:val="99"/>
+    <w:unhideWhenUsed/>
+    <w:rsid w:val="00CA5D0C"/>
+    <w:pPr>
+      <w:spacing w:line="240" w:lineRule="auto"/>
+    </w:pPr>
+    <w:rPr>
+      <w:sz w:val="20"/>
+      <w:szCs w:val="20"/>
+    </w:rPr>
+  </w:style>
+  <w:style w:type="character" w:customStyle="1" w:styleId="CommentTextChar">
+    <w:name w:val="Comment Text Char"/>
+    <w:basedOn w:val="DefaultParagraphFont"/>
+    <w:link w:val="CommentText"/>
+    <w:uiPriority w:val="99"/>
+    <w:rsid w:val="00CA5D0C"/>
+    <w:rPr>
+      <w:sz w:val="20"/>
+      <w:szCs w:val="20"/>
+    </w:rPr>
+  </w:style>
+  <w:style w:type="paragraph" w:styleId="CommentSubject">
+    <w:name w:val="annotation subject"/>
+    <w:basedOn w:val="CommentText"/>
+    <w:next w:val="CommentText"/>
+    <w:link w:val="CommentSubjectChar"/>
+    <w:uiPriority w:val="99"/>
+    <w:semiHidden/>
+    <w:unhideWhenUsed/>
+    <w:rsid w:val="00CA5D0C"/>
+    <w:rPr>
+      <w:b/>
+      <w:bCs/>
+    </w:rPr>
+  </w:style>
+  <w:style w:type="character" w:customStyle="1" w:styleId="CommentSubjectChar">
+    <w:name w:val="Comment Subject Char"/>
+    <w:basedOn w:val="CommentTextChar"/>
+    <w:link w:val="CommentSubject"/>
+    <w:uiPriority w:val="99"/>
+    <w:semiHidden/>
+    <w:rsid w:val="00CA5D0C"/>
+    <w:rPr>
+      <w:b/>
+      <w:bCs/>
+      <w:sz w:val="20"/>
+      <w:szCs w:val="20"/>
+    </w:rPr>
+  </w:style>
 </w:styles>
 </file>
 

</xml_diff>

<commit_message>
Calibrated health resource utilization for empirical HRU data by adjusting for within-state fire associated HRU increases.
</commit_message>
<xml_diff>
--- a/Data/Technical Appendix.docx
+++ b/Data/Technical Appendix.docx
@@ -3233,6 +3233,16 @@
       <w:szCs w:val="20"/>
     </w:rPr>
   </w:style>
+  <w:style w:type="paragraph" w:styleId="Revision">
+    <w:name w:val="Revision"/>
+    <w:hidden/>
+    <w:uiPriority w:val="99"/>
+    <w:semiHidden/>
+    <w:rsid w:val="00520BE8"/>
+    <w:pPr>
+      <w:spacing w:after="0" w:line="240" w:lineRule="auto"/>
+    </w:pPr>
+  </w:style>
 </w:styles>
 </file>
 

</xml_diff>

<commit_message>
Updated data inputs and fixed bugs.
</commit_message>
<xml_diff>
--- a/Data/Technical Appendix.docx
+++ b/Data/Technical Appendix.docx
@@ -404,49 +404,31 @@
         <w:t>is available in the data dictionary available on the project repository.</w:t>
       </w:r>
     </w:p>
-    <w:p>
-      <w:r>
-        <w:t xml:space="preserve">For urban and rural designation of counties, we used designations provided by the </w:t>
+    <w:p/>
+    <w:p>
+      <w:pPr>
+        <w:pStyle w:val="Heading2"/>
+      </w:pPr>
+      <w:r>
+        <w:t>Asthma prevalence</w:t>
+      </w:r>
+    </w:p>
+    <w:p>
+      <w:r>
+        <w:t xml:space="preserve">Data on current asthma prevalence was obtained from the </w:t>
       </w:r>
       <w:hyperlink r:id="rId10" w:history="1">
         <w:r>
           <w:rPr>
             <w:rStyle w:val="Hyperlink"/>
           </w:rPr>
-          <w:t>California State Association of Counties</w:t>
+          <w:t>CDPH Califo</w:t>
         </w:r>
-      </w:hyperlink>
-      <w:r>
-        <w:t xml:space="preserve">. This was operationalized as a binary </w:t>
-      </w:r>
-      <w:proofErr w:type="gramStart"/>
-      <w:r>
-        <w:t>variable,</w:t>
-      </w:r>
-      <w:proofErr w:type="gramEnd"/>
-      <w:r>
-        <w:t xml:space="preserve"> thus 17 suburban counties were categorized as rural. </w:t>
-      </w:r>
-    </w:p>
-    <w:p/>
-    <w:p>
-      <w:pPr>
-        <w:pStyle w:val="Heading2"/>
-      </w:pPr>
-      <w:r>
-        <w:t>Asthma prevalence</w:t>
-      </w:r>
-    </w:p>
-    <w:p>
-      <w:r>
-        <w:t xml:space="preserve">Data on current asthma prevalence was obtained from the </w:t>
-      </w:r>
-      <w:hyperlink r:id="rId11" w:history="1">
         <w:r>
           <w:rPr>
             <w:rStyle w:val="Hyperlink"/>
           </w:rPr>
-          <w:t>CDPH California Asthma Dashboard</w:t>
+          <w:t>rnia Asthma Dashboard</w:t>
         </w:r>
       </w:hyperlink>
       <w:r>
@@ -467,7 +449,7 @@
       <w:r>
         <w:t xml:space="preserve">Detailed notes on the data can be found </w:t>
       </w:r>
-      <w:hyperlink r:id="rId12" w:history="1">
+      <w:hyperlink r:id="rId11" w:history="1">
         <w:r>
           <w:rPr>
             <w:rStyle w:val="Hyperlink"/>
@@ -540,11 +522,7 @@
         <w:t xml:space="preserve">We chose the 2018 Camp Fire as given wide availability of evidence for both the smoke pollution it caused as well as health outcomes the event led to. Daily average PM2.5 was selected as the smoke variable. While PM2.5 is among the most dangerous pollutants associated with wildfires, there are limitations to its use as a predictor variable. PM2.5 is not a single substance, rather it refers to a mixture of different chemical compounds. The composition of wildfire PM2.5 greatly differs from ambient pollution and is considered to contain more toxic substances. Measurements of PM2.5 concentration in the air does not </w:t>
       </w:r>
       <w:r>
-        <w:t xml:space="preserve">provide information about its composition, and therefore does not allow to distinguish differences in potential health impacts. However, the Camp Fire caused substantial increases in PM2.5 </w:t>
-      </w:r>
-      <w:r>
-        <w:lastRenderedPageBreak/>
-        <w:t xml:space="preserve">concentration in the areas it affected, therefore any PM2.5-related health outcomes over the period of the fire could reasonably be attributed to wildfire smoke rather than ambient pollution. </w:t>
+        <w:t xml:space="preserve">provide information about its composition, and therefore does not allow to distinguish differences in potential health impacts. However, the Camp Fire caused substantial increases in PM2.5 concentration in the areas it affected, therefore any PM2.5-related health outcomes over the period of the fire could reasonably be attributed to wildfire smoke rather than ambient pollution. </w:t>
       </w:r>
     </w:p>
     <w:p>
@@ -566,7 +544,7 @@
       <w:r>
         <w:t xml:space="preserve">the </w:t>
       </w:r>
-      <w:hyperlink r:id="rId13" w:history="1">
+      <w:hyperlink r:id="rId12" w:history="1">
         <w:r>
           <w:rPr>
             <w:rStyle w:val="Hyperlink"/>
@@ -590,7 +568,11 @@
         <w:t xml:space="preserve">. </w:t>
       </w:r>
       <w:r>
-        <w:t>Improbable measurements of non-positive PM2.5 concentration were removed as potential measurement errors (0.6% of all observations). For counties with multiple monitors, m</w:t>
+        <w:t xml:space="preserve">Improbable measurements of non-positive PM2.5 concentration </w:t>
+      </w:r>
+      <w:r>
+        <w:lastRenderedPageBreak/>
+        <w:t>were removed as potential measurement errors (0.6% of all observations). For counties with multiple monitors, m</w:t>
       </w:r>
       <w:r>
         <w:t xml:space="preserve">easurements from multiple monitors </w:t>
@@ -700,7 +682,7 @@
       <w:r>
         <w:t xml:space="preserve">We utilized the risk ratios estimated by </w:t>
       </w:r>
-      <w:hyperlink r:id="rId18" w:history="1">
+      <w:hyperlink r:id="rId17" w:history="1">
         <w:r>
           <w:rPr>
             <w:rStyle w:val="Hyperlink"/>
@@ -714,7 +696,7 @@
       <w:r>
         <w:t xml:space="preserve">The calculated increases were similar to those reported by </w:t>
       </w:r>
-      <w:hyperlink r:id="rId19" w:history="1">
+      <w:hyperlink r:id="rId18" w:history="1">
         <w:r>
           <w:rPr>
             <w:rStyle w:val="Hyperlink"/>
@@ -725,7 +707,7 @@
       <w:r>
         <w:t xml:space="preserve"> and </w:t>
       </w:r>
-      <w:hyperlink r:id="rId20" w:history="1">
+      <w:hyperlink r:id="rId19" w:history="1">
         <w:proofErr w:type="spellStart"/>
         <w:r>
           <w:rPr>
@@ -1266,7 +1248,6 @@
                 <w:b/>
                 <w:bCs/>
               </w:rPr>
-              <w:lastRenderedPageBreak/>
               <w:t xml:space="preserve">Empirical evidence from </w:t>
             </w:r>
             <w:proofErr w:type="spellStart"/>
@@ -1395,7 +1376,15 @@
                 <w:b/>
                 <w:bCs/>
               </w:rPr>
-              <w:t xml:space="preserve">Empirical evidence from Hutchinson et </w:t>
+              <w:t xml:space="preserve">Empirical evidence from </w:t>
+            </w:r>
+            <w:r>
+              <w:rPr>
+                <w:b/>
+                <w:bCs/>
+              </w:rPr>
+              <w:lastRenderedPageBreak/>
+              <w:t xml:space="preserve">Hutchinson et </w:t>
             </w:r>
             <w:proofErr w:type="spellStart"/>
             <w:proofErr w:type="gramStart"/>
@@ -1427,6 +1416,7 @@
               <w:jc w:val="center"/>
             </w:pPr>
             <w:r>
+              <w:lastRenderedPageBreak/>
               <w:t>n/a</w:t>
             </w:r>
           </w:p>
@@ -1548,7 +1538,7 @@
       <w:r>
         <w:t xml:space="preserve">were calculated from </w:t>
       </w:r>
-      <w:hyperlink r:id="rId21" w:history="1">
+      <w:hyperlink r:id="rId20" w:history="1">
         <w:r>
           <w:rPr>
             <w:rStyle w:val="Hyperlink"/>
@@ -1921,42 +1911,6 @@
           <w:bCs/>
         </w:rPr>
       </w:pPr>
-    </w:p>
-    <w:p>
-      <w:pPr>
-        <w:rPr>
-          <w:b/>
-          <w:bCs/>
-        </w:rPr>
-      </w:pPr>
-    </w:p>
-    <w:p>
-      <w:pPr>
-        <w:rPr>
-          <w:b/>
-          <w:bCs/>
-        </w:rPr>
-      </w:pPr>
-      <w:r>
-        <w:rPr>
-          <w:b/>
-          <w:bCs/>
-        </w:rPr>
-        <w:t>Assumptions:</w:t>
-      </w:r>
-    </w:p>
-    <w:p>
-      <w:r>
-        <w:t xml:space="preserve">Transition probabilities are not time-dependent i.e., they don’t depend on how long people have been in the model and they don’t depend on how long people have been </w:t>
-      </w:r>
-      <w:proofErr w:type="gramStart"/>
-      <w:r>
-        <w:t>in a given</w:t>
-      </w:r>
-      <w:proofErr w:type="gramEnd"/>
-      <w:r>
-        <w:t xml:space="preserve"> health state.</w:t>
-      </w:r>
     </w:p>
     <w:p/>
     <w:sectPr>

</xml_diff>

<commit_message>
Bug fixes. This version of the model was used in initial manuscript.
</commit_message>
<xml_diff>
--- a/Data/Technical Appendix.docx
+++ b/Data/Technical Appendix.docx
@@ -13,13 +13,24 @@
     <w:p/>
     <w:p>
       <w:r>
-        <w:t xml:space="preserve">All code and data used in the model are publicly available from </w:t>
+        <w:t xml:space="preserve">All code and data used in the model are publicly available </w:t>
+      </w:r>
+      <w:r>
+        <w:t>on GitHub (github.com/</w:t>
+      </w:r>
+      <w:proofErr w:type="spellStart"/>
+      <w:r>
+        <w:t>sigalm</w:t>
+      </w:r>
+      <w:proofErr w:type="spellEnd"/>
+      <w:r>
+        <w:t>/Climate-Health)</w:t>
       </w:r>
       <w:r>
         <w:rPr>
           <w:highlight w:val="yellow"/>
         </w:rPr>
-        <w:t>xxx.</w:t>
+        <w:t>.</w:t>
       </w:r>
       <w:r>
         <w:t xml:space="preserve"> This document is intended to complement the codebase by explaining assumptions, discussing modeling decisions, and providing information on data sources. </w:t>
@@ -35,27 +46,24 @@
     </w:p>
     <w:p>
       <w:r>
-        <w:t xml:space="preserve">A microdata set from the 2021 ACS was obtained through IPUMS USA with select variables of interest, including county and household identifiers, and sociodemographic variables. Details on how ACS data is collected can be found </w:t>
-      </w:r>
-      <w:r>
-        <w:rPr>
-          <w:highlight w:val="yellow"/>
-        </w:rPr>
-        <w:t>here.</w:t>
-      </w:r>
-      <w:r>
-        <w:t xml:space="preserve"> We added a rural/urban flag using county designations defined </w:t>
+        <w:t>A microdata set from the 2021 A</w:t>
+      </w:r>
+      <w:r>
+        <w:t>merican Community Survey</w:t>
+      </w:r>
+      <w:r>
+        <w:t xml:space="preserve"> was obtained through </w:t>
       </w:r>
       <w:hyperlink r:id="rId7" w:history="1">
         <w:r>
           <w:rPr>
             <w:rStyle w:val="Hyperlink"/>
           </w:rPr>
-          <w:t>here</w:t>
+          <w:t>IPUMS USA</w:t>
         </w:r>
       </w:hyperlink>
       <w:r>
-        <w:t xml:space="preserve">. Suburban counties were categorized as rural. </w:t>
+        <w:t xml:space="preserve"> with select variables of interest, including county and household identifiers, and sociodemographic variables. </w:t>
       </w:r>
     </w:p>
     <w:p>
@@ -78,6 +86,9 @@
       </w:r>
       <w:r>
         <w:t xml:space="preserve"> California Health Interview Survey. </w:t>
+      </w:r>
+      <w:r>
+        <w:t xml:space="preserve">Age- and county-specific asthma data for age groups 0-4 and 5-17 was largely unavailable. </w:t>
       </w:r>
       <w:r>
         <w:t>Missing data was imputed using the age-specific California average for age group 0-4 (91% missing), and age-specific population-weighted residual average for age group 5-17 (53% missing).</w:t>
@@ -206,13 +217,16 @@
                 <w:bCs/>
               </w:rPr>
             </w:pPr>
-            <w:r>
-              <w:rPr>
-                <w:b/>
-                <w:bCs/>
-              </w:rPr>
-              <w:t>Risk ratio for asthma</w:t>
-            </w:r>
+            <w:hyperlink r:id="rId9" w:anchor=":~:text=In%202018%2C%20current%20asthma%20rates,to%20above%20the%20poverty%20threshold" w:history="1">
+              <w:r>
+                <w:rPr>
+                  <w:rStyle w:val="Hyperlink"/>
+                  <w:b/>
+                  <w:bCs/>
+                </w:rPr>
+                <w:t>Risk ratio for asthma</w:t>
+              </w:r>
+            </w:hyperlink>
           </w:p>
         </w:tc>
       </w:tr>
@@ -334,7 +348,13 @@
     <w:p/>
     <w:p>
       <w:r>
-        <w:t>Lastly, for individuals who were assigned as having asthma, we defined an asthma control variable, by sampling from the vector of asthma control states given the probabilities of having each level of control. These control probabilities were calculated during model calibration and are described elsewhere.</w:t>
+        <w:t xml:space="preserve">Lastly, for individuals who were assigned as having asthma, we defined an asthma control variable by </w:t>
+      </w:r>
+      <w:r>
+        <w:t xml:space="preserve">randomly </w:t>
+      </w:r>
+      <w:r>
+        <w:t>sampling from the vector of asthma control states given the probabilities of having each level of control. These control probabilities were calculated during model calibration and are described elsewhere.</w:t>
       </w:r>
     </w:p>
     <w:p/>
@@ -363,9 +383,24 @@
         <w:t xml:space="preserve">data from which the model population is created </w:t>
       </w:r>
       <w:r>
-        <w:t xml:space="preserve">was from the 2021 American Community Survey, obtained from </w:t>
-      </w:r>
-      <w:hyperlink r:id="rId9" w:history="1">
+        <w:t xml:space="preserve">were </w:t>
+      </w:r>
+      <w:r>
+        <w:t>2021 American Community Survey</w:t>
+      </w:r>
+      <w:r>
+        <w:t xml:space="preserve"> data</w:t>
+      </w:r>
+      <w:r>
+        <w:t xml:space="preserve">, obtained </w:t>
+      </w:r>
+      <w:r>
+        <w:t>via</w:t>
+      </w:r>
+      <w:r>
+        <w:t xml:space="preserve"> </w:t>
+      </w:r>
+      <w:hyperlink r:id="rId10" w:history="1">
         <w:r>
           <w:rPr>
             <w:rStyle w:val="Hyperlink"/>
@@ -374,10 +409,16 @@
         </w:r>
       </w:hyperlink>
       <w:r>
-        <w:t xml:space="preserve">, who provide and maintain a database of public use microdata drawn from numerous federal censuses and national surveys. IPUMS does not identify places with a population fewer than 100,000. As a result, the California data we extracted </w:t>
-      </w:r>
-      <w:r>
-        <w:t>include individuals from 35 of California’s 58 counties</w:t>
+        <w:t xml:space="preserve">, who provide and maintain a database of public use microdata drawn from numerous federal censuses and national surveys. IPUMS does not identify places with a population fewer than 100,000. As a result, the California data </w:t>
+      </w:r>
+      <w:r>
+        <w:t>include</w:t>
+      </w:r>
+      <w:r>
+        <w:t>d</w:t>
+      </w:r>
+      <w:r>
+        <w:t xml:space="preserve"> individuals from 35 of California’s 58 counties</w:t>
       </w:r>
       <w:r>
         <w:t>. These 35 counties are</w:t>
@@ -398,37 +439,36 @@
         <w:t xml:space="preserve"> </w:t>
       </w:r>
       <w:r>
-        <w:t xml:space="preserve">A list of extracted variables </w:t>
-      </w:r>
-      <w:r>
-        <w:t>is available in the data dictionary available on the project repository.</w:t>
-      </w:r>
-    </w:p>
-    <w:p/>
-    <w:p>
-      <w:pPr>
-        <w:pStyle w:val="Heading2"/>
-      </w:pPr>
-      <w:r>
-        <w:t>Asthma prevalence</w:t>
+        <w:t>Extracted variables include county FIPS code, total household income, sex, age, race, Hispanic origin, any health insurance coverage, private health insurance coverage, public health insurance coverage, and poverty status (as a percentage of the federal poverty level).</w:t>
       </w:r>
     </w:p>
     <w:p>
-      <w:r>
-        <w:t xml:space="preserve">Data on current asthma prevalence was obtained from the </w:t>
-      </w:r>
-      <w:hyperlink r:id="rId10" w:history="1">
+      <w:pPr>
+        <w:pStyle w:val="Heading2"/>
+      </w:pPr>
+      <w:r>
+        <w:t>Asthma prevalence</w:t>
+      </w:r>
+    </w:p>
+    <w:p>
+      <w:r>
+        <w:t xml:space="preserve">Data on current asthma prevalence was obtained </w:t>
+      </w:r>
+      <w:r>
+        <w:t>on 6/21/2023</w:t>
+      </w:r>
+      <w:r>
+        <w:t xml:space="preserve"> </w:t>
+      </w:r>
+      <w:r>
+        <w:t xml:space="preserve">from the </w:t>
+      </w:r>
+      <w:hyperlink r:id="rId11" w:history="1">
         <w:r>
           <w:rPr>
             <w:rStyle w:val="Hyperlink"/>
           </w:rPr>
-          <w:t>CDPH Califo</w:t>
-        </w:r>
-        <w:r>
-          <w:rPr>
-            <w:rStyle w:val="Hyperlink"/>
-          </w:rPr>
-          <w:t>rnia Asthma Dashboard</w:t>
+          <w:t>CDPH California Asthma Dashboard</w:t>
         </w:r>
       </w:hyperlink>
       <w:r>
@@ -438,18 +478,18 @@
         <w:t>,</w:t>
       </w:r>
       <w:r>
-        <w:t xml:space="preserve"> which reported </w:t>
-      </w:r>
-      <w:r>
-        <w:t>California Health Interview Survey data, o</w:t>
-      </w:r>
-      <w:r>
-        <w:t xml:space="preserve">n 6/21/2023. </w:t>
+        <w:t xml:space="preserve"> which report </w:t>
+      </w:r>
+      <w:r>
+        <w:t>California Health Interview Survey data</w:t>
+      </w:r>
+      <w:r>
+        <w:t xml:space="preserve">. </w:t>
       </w:r>
       <w:r>
         <w:t xml:space="preserve">Detailed notes on the data can be found </w:t>
       </w:r>
-      <w:hyperlink r:id="rId11" w:history="1">
+      <w:hyperlink r:id="rId12" w:history="1">
         <w:r>
           <w:rPr>
             <w:rStyle w:val="Hyperlink"/>
@@ -463,75 +503,162 @@
       <w:r>
         <w:t xml:space="preserve"> The dataset included asthma prevalence by age group and county.</w:t>
       </w:r>
-    </w:p>
-    <w:p>
-      <w:r>
-        <w:t xml:space="preserve">Across all age groups, county-specific prevalence ranged from 0.3% to 33.4%, with an overall California prevalence of 8.7%. Prevalence was mostly higher in suburban and rural counties and was especially high among 5–17-year-olds in Butte County (33.4%), and those over 65 in Solano (23.8%) and Kings (21.4%) counties. </w:t>
-      </w:r>
-      <w:r>
-        <w:t>(</w:t>
-      </w:r>
-      <w:proofErr w:type="gramStart"/>
+      <w:r>
+        <w:t xml:space="preserve"> </w:t>
+      </w:r>
+      <w:r>
+        <w:t>Across all age groups, county-specific prevalence ranged from 0.3% to 33.4%, with an overall California prevalence of 8.7%</w:t>
+      </w:r>
+      <w:r>
+        <w:t xml:space="preserve"> </w:t>
+      </w:r>
       <w:r>
         <w:rPr>
           <w:highlight w:val="yellow"/>
         </w:rPr>
-        <w:t>add</w:t>
+        <w:t>(Figure ##)</w:t>
+      </w:r>
+      <w:r>
+        <w:t xml:space="preserve">. Prevalence </w:t>
+      </w:r>
+      <w:r>
+        <w:t>tended to be</w:t>
+      </w:r>
+      <w:r>
+        <w:t xml:space="preserve"> higher in suburban and rural counties and was especially high among 5–17-year-olds in Butte County (33.4%), and those over </w:t>
+      </w:r>
+      <w:r>
+        <w:t xml:space="preserve">age </w:t>
+      </w:r>
+      <w:r>
+        <w:t>65 in Solano (23.8%) and Kings (21.4%) counties.</w:t>
+      </w:r>
+    </w:p>
+    <w:p>
+      <w:r>
+        <w:t xml:space="preserve">As with the census data, prevalence data were suppressed when sample sizes were small </w:t>
+      </w:r>
+      <w:proofErr w:type="gramStart"/>
+      <w:r>
+        <w:t xml:space="preserve">in order </w:t>
+      </w:r>
+      <w:r>
+        <w:t>to</w:t>
       </w:r>
       <w:proofErr w:type="gramEnd"/>
       <w:r>
+        <w:t xml:space="preserve"> protect confidentiality. Younger age groups and smaller counties were therefore missing. The youngest age group of 0-4-year-olds had data for only five counties. We therefore used the California prevalence for tha</w:t>
+      </w:r>
+      <w:r>
+        <w:t xml:space="preserve">t age group (3.3%) when the county-specific prevalence was not available. The next age group of 5-17-year-olds also had 53% missing data. Given greater data availability, we imputed the “residual” average for the missing counties weighted by the population size of 5-17-year-olds in each county. Population size by age were obtained from the 2010 Census via Social Explorer tables (SE_T008) to compute county population weights. </w:t>
+      </w:r>
+    </w:p>
+    <w:p>
+      <w:r>
         <w:rPr>
+          <w:noProof/>
+        </w:rPr>
+        <w:lastRenderedPageBreak/>
+        <w:drawing>
+          <wp:inline distT="0" distB="0" distL="0" distR="0" wp14:anchorId="53602FFC" wp14:editId="2B211BEF">
+            <wp:extent cx="5901055" cy="7501467"/>
+            <wp:effectExtent l="0" t="0" r="0" b="0"/>
+            <wp:docPr id="5" name="Picture 5"/>
+            <wp:cNvGraphicFramePr>
+              <a:graphicFrameLocks xmlns:a="http://schemas.openxmlformats.org/drawingml/2006/main" noChangeAspect="1"/>
+            </wp:cNvGraphicFramePr>
+            <a:graphic xmlns:a="http://schemas.openxmlformats.org/drawingml/2006/main">
+              <a:graphicData uri="http://schemas.openxmlformats.org/drawingml/2006/picture">
+                <pic:pic xmlns:pic="http://schemas.openxmlformats.org/drawingml/2006/picture">
+                  <pic:nvPicPr>
+                    <pic:cNvPr id="0" name="Picture 5"/>
+                    <pic:cNvPicPr>
+                      <a:picLocks noChangeAspect="1" noChangeArrowheads="1"/>
+                    </pic:cNvPicPr>
+                  </pic:nvPicPr>
+                  <pic:blipFill>
+                    <a:blip r:embed="rId13">
+                      <a:extLst>
+                        <a:ext uri="{28A0092B-C50C-407E-A947-70E740481C1C}">
+                          <a14:useLocalDpi xmlns:a14="http://schemas.microsoft.com/office/drawing/2010/main" val="0"/>
+                        </a:ext>
+                      </a:extLst>
+                    </a:blip>
+                    <a:srcRect/>
+                    <a:stretch>
+                      <a:fillRect/>
+                    </a:stretch>
+                  </pic:blipFill>
+                  <pic:spPr bwMode="auto">
+                    <a:xfrm>
+                      <a:off x="0" y="0"/>
+                      <a:ext cx="5910935" cy="7514026"/>
+                    </a:xfrm>
+                    <a:prstGeom prst="rect">
+                      <a:avLst/>
+                    </a:prstGeom>
+                    <a:noFill/>
+                    <a:ln>
+                      <a:noFill/>
+                    </a:ln>
+                  </pic:spPr>
+                </pic:pic>
+              </a:graphicData>
+            </a:graphic>
+          </wp:inline>
+        </w:drawing>
+      </w:r>
+    </w:p>
+    <w:p>
+      <w:r>
+        <w:rPr>
+          <w:b/>
+          <w:bCs/>
           <w:highlight w:val="yellow"/>
         </w:rPr>
-        <w:t xml:space="preserve"> one of the figures</w:t>
-      </w:r>
-      <w:r>
-        <w:t>)</w:t>
-      </w:r>
-    </w:p>
-    <w:p>
-      <w:r>
-        <w:t xml:space="preserve">As with the census data, prevalence data were suppressed when sample sizes were small </w:t>
-      </w:r>
-      <w:proofErr w:type="gramStart"/>
-      <w:r>
-        <w:t xml:space="preserve">in order </w:t>
-      </w:r>
-      <w:r>
-        <w:t>to</w:t>
-      </w:r>
-      <w:proofErr w:type="gramEnd"/>
-      <w:r>
-        <w:t xml:space="preserve"> protect confidentiality. Younger age groups and smaller counties were therefore missing. The youngest age group of 0-4-year-olds had data for only five counties. We therefore used the California prevalence for tha</w:t>
-      </w:r>
-      <w:r>
-        <w:t xml:space="preserve">t age group (3.3%) when the county-specific prevalence was not available. The next age group of 5-17-year-olds also had 53% missing data. Given greater data availability, we imputed the “residual” average for the missing counties weighted by the population size of 5-17-year-olds in each county. Population size by age were obtained from the 2010 Census, via Social Explorer tables (SE_T008), to compute county population weights. </w:t>
-      </w:r>
-    </w:p>
-    <w:p/>
-    <w:p>
-      <w:pPr>
-        <w:pStyle w:val="Heading2"/>
-      </w:pPr>
-      <w:r>
-        <w:t>Fire and smoke</w:t>
-      </w:r>
-    </w:p>
-    <w:p>
-      <w:r>
-        <w:t xml:space="preserve">We chose the 2018 Camp Fire as given wide availability of evidence for both the smoke pollution it caused as well as health outcomes the event led to. Daily average PM2.5 was selected as the smoke variable. While PM2.5 is among the most dangerous pollutants associated with wildfires, there are limitations to its use as a predictor variable. PM2.5 is not a single substance, rather it refers to a mixture of different chemical compounds. The composition of wildfire PM2.5 greatly differs from ambient pollution and is considered to contain more toxic substances. Measurements of PM2.5 concentration in the air does not </w:t>
-      </w:r>
-      <w:r>
-        <w:t xml:space="preserve">provide information about its composition, and therefore does not allow to distinguish differences in potential health impacts. However, the Camp Fire caused substantial increases in PM2.5 concentration in the areas it affected, therefore any PM2.5-related health outcomes over the period of the fire could reasonably be attributed to wildfire smoke rather than ambient pollution. </w:t>
-      </w:r>
-    </w:p>
-    <w:p>
-      <w:pPr>
+        <w:t>Figure ##.</w:t>
+      </w:r>
+      <w:r>
         <w:rPr>
           <w:b/>
           <w:bCs/>
         </w:rPr>
-      </w:pPr>
+        <w:t xml:space="preserve"> Current asthma prevalence by age group and county in California, 2019-2020.</w:t>
+      </w:r>
+      <w:r>
+        <w:t xml:space="preserve"> Dotted horizontal line indicate California average prevalence</w:t>
+      </w:r>
+      <w:r>
+        <w:t xml:space="preserve"> (8.7%)</w:t>
+      </w:r>
+      <w:r>
+        <w:t>.</w:t>
+      </w:r>
+      <w:r>
+        <w:t xml:space="preserve"> Prevalence capped at 20%. Source: 2019-2020 California Health Interview Survey.</w:t>
+      </w:r>
+      <w:r>
+        <w:br w:type="page"/>
+      </w:r>
+    </w:p>
+    <w:p>
+      <w:pPr>
+        <w:pStyle w:val="Heading2"/>
+      </w:pPr>
+      <w:r>
+        <w:lastRenderedPageBreak/>
+        <w:t>Fire and smoke</w:t>
+      </w:r>
+    </w:p>
+    <w:p>
+      <w:r>
+        <w:t xml:space="preserve">We chose the 2018 Camp Fire as given wide availability of evidence for both the smoke pollution it caused as well as health outcomes the event led to. Daily average PM2.5 was selected as the smoke variable. While PM2.5 is among the most dangerous pollutants associated with wildfires, there are limitations to its use as a predictor variable. PM2.5 is not a single substance, rather it refers to a mixture of different chemical compounds. The composition of wildfire PM2.5 greatly differs from ambient pollution and is considered to contain more toxic substances. Measurements of PM2.5 concentration in the air does not </w:t>
+      </w:r>
+      <w:r>
+        <w:t xml:space="preserve">provide information about its composition, and therefore does not allow to distinguish differences in potential health impacts. However, the Camp Fire caused substantial increases in PM2.5 concentration in the areas it affected, therefore any PM2.5-related health outcomes over the period of the fire could reasonably be attributed to wildfire smoke rather than ambient pollution. </w:t>
+      </w:r>
+    </w:p>
+    <w:p>
       <w:r>
         <w:t>Daily average PM2.5 measurements</w:t>
       </w:r>
@@ -544,7 +671,7 @@
       <w:r>
         <w:t xml:space="preserve">the </w:t>
       </w:r>
-      <w:hyperlink r:id="rId12" w:history="1">
+      <w:hyperlink r:id="rId14" w:history="1">
         <w:r>
           <w:rPr>
             <w:rStyle w:val="Hyperlink"/>
@@ -568,11 +695,7 @@
         <w:t xml:space="preserve">. </w:t>
       </w:r>
       <w:r>
-        <w:t xml:space="preserve">Improbable measurements of non-positive PM2.5 concentration </w:t>
-      </w:r>
-      <w:r>
-        <w:lastRenderedPageBreak/>
-        <w:t>were removed as potential measurement errors (0.6% of all observations). For counties with multiple monitors, m</w:t>
+        <w:t>Improbable measurements of non-positive PM2.5 concentration were removed as potential measurement errors (0.6% of all observations). For counties with multiple monitors, m</w:t>
       </w:r>
       <w:r>
         <w:t xml:space="preserve">easurements from multiple monitors </w:t>
@@ -581,21 +704,24 @@
         <w:t xml:space="preserve">were </w:t>
       </w:r>
       <w:r>
-        <w:t xml:space="preserve">averaged. We then calculated a background PM2.5 value for each county by calculating the median daily PM2.5 during 09/01/2018 and 11/01/2018 (this date range was selected after visualizing trends in PM2.5 over time). </w:t>
-      </w:r>
-      <w:commentRangeStart w:id="0"/>
-      <w:r>
-        <w:t>To calculate the specific impact of the Camp Fire on PM2.5 pollution, we subtracted this background pollution value from the daily PM2.5 for fire days</w:t>
-      </w:r>
-      <w:commentRangeEnd w:id="0"/>
-      <w:r>
-        <w:rPr>
-          <w:rStyle w:val="CommentReference"/>
-        </w:rPr>
-        <w:commentReference w:id="0"/>
-      </w:r>
-      <w:r>
-        <w:t xml:space="preserve">. Dates outside of the fire period were assigned 0 for </w:t>
+        <w:t>averaged. We then calculated a background PM2.5 value for each county by calculating the median daily PM2.5 during 09/01/2018 and 11/01/2018 (this date range was selected after visualizing trends in PM2.5 over time). To calculate the specific impact of the Camp Fire on PM2.5 pollution, we subtracted this background pollution value from the daily PM2.5 for fire days</w:t>
+      </w:r>
+      <w:r>
+        <w:t xml:space="preserve">, </w:t>
+      </w:r>
+      <w:hyperlink r:id="rId15" w:history="1">
+        <w:r>
+          <w:rPr>
+            <w:rStyle w:val="Hyperlink"/>
+          </w:rPr>
+          <w:t>as previously published</w:t>
+        </w:r>
+      </w:hyperlink>
+      <w:r>
+        <w:t>.</w:t>
+      </w:r>
+      <w:r>
+        <w:t xml:space="preserve"> Dates outside of the fire period were assigned 0 for </w:t>
       </w:r>
       <w:proofErr w:type="gramStart"/>
       <w:r>
@@ -608,77 +734,401 @@
     </w:p>
     <w:p>
       <w:pPr>
+        <w:pStyle w:val="Heading2"/>
+      </w:pPr>
+      <w:r>
+        <w:t xml:space="preserve">Impact of age on asthma control </w:t>
+      </w:r>
+    </w:p>
+    <w:p>
+      <w:r>
+        <w:t xml:space="preserve">Risk ratios for age on </w:t>
+      </w:r>
+      <w:r>
+        <w:t xml:space="preserve">asthma control </w:t>
+      </w:r>
+      <w:r>
+        <w:t>transition probabilities</w:t>
+      </w:r>
+      <w:r>
         <w:rPr>
           <w:b/>
           <w:bCs/>
         </w:rPr>
-      </w:pPr>
+        <w:t xml:space="preserve"> </w:t>
+      </w:r>
+      <w:r>
+        <w:t xml:space="preserve">were calculated from </w:t>
+      </w:r>
+      <w:hyperlink r:id="rId16" w:history="1">
+        <w:r>
+          <w:rPr>
+            <w:rStyle w:val="Hyperlink"/>
+          </w:rPr>
+          <w:t>Bloom et al</w:t>
+        </w:r>
+      </w:hyperlink>
+      <w:r>
+        <w:t xml:space="preserve">.’s 2017 study of asthma in the UK population. The study evaluated rates of asthma exacerbation across age groups using electronic health record data. </w:t>
+      </w:r>
+      <w:r>
+        <w:t xml:space="preserve">While </w:t>
+      </w:r>
+      <w:r>
+        <w:t>the</w:t>
+      </w:r>
+      <w:r>
+        <w:t xml:space="preserve"> dependent variable (exacerbation) </w:t>
+      </w:r>
+      <w:r>
+        <w:t xml:space="preserve">in this study </w:t>
+      </w:r>
+      <w:r>
+        <w:t xml:space="preserve">is not necessarily a direct representation of asthma control, </w:t>
+      </w:r>
+      <w:r>
+        <w:t>however it is closely related with asthma control. This</w:t>
+      </w:r>
+      <w:r>
+        <w:t xml:space="preserve"> was the closest available estimate we could find</w:t>
+      </w:r>
+      <w:r>
+        <w:t>, so we applied them in our model to the probabilities of moving into poorer asthma control states.</w:t>
+      </w:r>
     </w:p>
+    <w:tbl>
+      <w:tblPr>
+        <w:tblStyle w:val="TableGrid"/>
+        <w:tblW w:w="4888" w:type="pct"/>
+        <w:tblInd w:w="108" w:type="dxa"/>
+        <w:tblLook w:val="04A0" w:firstRow="1" w:lastRow="0" w:firstColumn="1" w:lastColumn="0" w:noHBand="0" w:noVBand="1"/>
+      </w:tblPr>
+      <w:tblGrid>
+        <w:gridCol w:w="2341"/>
+        <w:gridCol w:w="2340"/>
+        <w:gridCol w:w="2340"/>
+        <w:gridCol w:w="2340"/>
+      </w:tblGrid>
+      <w:tr>
+        <w:tc>
+          <w:tcPr>
+            <w:tcW w:w="1250" w:type="pct"/>
+          </w:tcPr>
+          <w:p>
+            <w:pPr>
+              <w:rPr>
+                <w:b/>
+                <w:bCs/>
+              </w:rPr>
+            </w:pPr>
+            <w:r>
+              <w:rPr>
+                <w:b/>
+                <w:bCs/>
+              </w:rPr>
+              <w:t>Age group</w:t>
+            </w:r>
+          </w:p>
+        </w:tc>
+        <w:tc>
+          <w:tcPr>
+            <w:tcW w:w="1250" w:type="pct"/>
+          </w:tcPr>
+          <w:p>
+            <w:pPr>
+              <w:rPr>
+                <w:b/>
+                <w:bCs/>
+              </w:rPr>
+            </w:pPr>
+            <w:r>
+              <w:rPr>
+                <w:b/>
+                <w:bCs/>
+              </w:rPr>
+              <w:t>Reported rate per 10 person-years (95% CI)</w:t>
+            </w:r>
+          </w:p>
+        </w:tc>
+        <w:tc>
+          <w:tcPr>
+            <w:tcW w:w="1250" w:type="pct"/>
+          </w:tcPr>
+          <w:p>
+            <w:pPr>
+              <w:rPr>
+                <w:b/>
+                <w:bCs/>
+              </w:rPr>
+            </w:pPr>
+            <w:r>
+              <w:rPr>
+                <w:b/>
+                <w:bCs/>
+              </w:rPr>
+              <w:t>Calculated probability (weekly)</w:t>
+            </w:r>
+          </w:p>
+        </w:tc>
+        <w:tc>
+          <w:tcPr>
+            <w:tcW w:w="1250" w:type="pct"/>
+          </w:tcPr>
+          <w:p>
+            <w:pPr>
+              <w:rPr>
+                <w:b/>
+                <w:bCs/>
+              </w:rPr>
+            </w:pPr>
+            <w:r>
+              <w:rPr>
+                <w:b/>
+                <w:bCs/>
+              </w:rPr>
+              <w:t>Calculated risk ratio</w:t>
+            </w:r>
+          </w:p>
+        </w:tc>
+      </w:tr>
+      <w:tr>
+        <w:tc>
+          <w:tcPr>
+            <w:tcW w:w="1250" w:type="pct"/>
+          </w:tcPr>
+          <w:p>
+            <w:pPr>
+              <w:rPr>
+                <w:b/>
+                <w:bCs/>
+              </w:rPr>
+            </w:pPr>
+            <w:r>
+              <w:rPr>
+                <w:b/>
+                <w:bCs/>
+              </w:rPr>
+              <w:t>Under 5</w:t>
+            </w:r>
+          </w:p>
+        </w:tc>
+        <w:tc>
+          <w:tcPr>
+            <w:tcW w:w="1250" w:type="pct"/>
+          </w:tcPr>
+          <w:p>
+            <w:r>
+              <w:t>4.27 (</w:t>
+            </w:r>
+            <w:r>
+              <w:t>4.18 – 4.38</w:t>
+            </w:r>
+            <w:r>
+              <w:t>)</w:t>
+            </w:r>
+          </w:p>
+        </w:tc>
+        <w:tc>
+          <w:tcPr>
+            <w:tcW w:w="1250" w:type="pct"/>
+          </w:tcPr>
+          <w:p>
+            <w:r>
+              <w:t>0.00818</w:t>
+            </w:r>
+          </w:p>
+        </w:tc>
+        <w:tc>
+          <w:tcPr>
+            <w:tcW w:w="1250" w:type="pct"/>
+          </w:tcPr>
+          <w:p>
+            <w:r>
+              <w:t>(ref)</w:t>
+            </w:r>
+          </w:p>
+        </w:tc>
+      </w:tr>
+      <w:tr>
+        <w:tc>
+          <w:tcPr>
+            <w:tcW w:w="1250" w:type="pct"/>
+          </w:tcPr>
+          <w:p>
+            <w:pPr>
+              <w:rPr>
+                <w:b/>
+                <w:bCs/>
+              </w:rPr>
+            </w:pPr>
+            <w:r>
+              <w:rPr>
+                <w:b/>
+                <w:bCs/>
+              </w:rPr>
+              <w:t>5 to 17</w:t>
+            </w:r>
+          </w:p>
+        </w:tc>
+        <w:tc>
+          <w:tcPr>
+            <w:tcW w:w="1250" w:type="pct"/>
+          </w:tcPr>
+          <w:p>
+            <w:r>
+              <w:t>1.48 (1.47 – 1.50)</w:t>
+            </w:r>
+          </w:p>
+        </w:tc>
+        <w:tc>
+          <w:tcPr>
+            <w:tcW w:w="1250" w:type="pct"/>
+          </w:tcPr>
+          <w:p>
+            <w:r>
+              <w:t>0.00284</w:t>
+            </w:r>
+          </w:p>
+        </w:tc>
+        <w:tc>
+          <w:tcPr>
+            <w:tcW w:w="1250" w:type="pct"/>
+          </w:tcPr>
+          <w:p>
+            <w:r>
+              <w:t>0.348</w:t>
+            </w:r>
+          </w:p>
+        </w:tc>
+      </w:tr>
+      <w:tr>
+        <w:tc>
+          <w:tcPr>
+            <w:tcW w:w="1250" w:type="pct"/>
+          </w:tcPr>
+          <w:p>
+            <w:pPr>
+              <w:rPr>
+                <w:b/>
+                <w:bCs/>
+              </w:rPr>
+            </w:pPr>
+            <w:r>
+              <w:rPr>
+                <w:b/>
+                <w:bCs/>
+              </w:rPr>
+              <w:t>18 to 54</w:t>
+            </w:r>
+          </w:p>
+        </w:tc>
+        <w:tc>
+          <w:tcPr>
+            <w:tcW w:w="1250" w:type="pct"/>
+          </w:tcPr>
+          <w:p>
+            <w:r>
+              <w:t>3.22 (3.21 – 3.24)</w:t>
+            </w:r>
+          </w:p>
+        </w:tc>
+        <w:tc>
+          <w:tcPr>
+            <w:tcW w:w="1250" w:type="pct"/>
+          </w:tcPr>
+          <w:p>
+            <w:r>
+              <w:t>0.00617</w:t>
+            </w:r>
+          </w:p>
+        </w:tc>
+        <w:tc>
+          <w:tcPr>
+            <w:tcW w:w="1250" w:type="pct"/>
+          </w:tcPr>
+          <w:p>
+            <w:r>
+              <w:t>0.755</w:t>
+            </w:r>
+          </w:p>
+        </w:tc>
+      </w:tr>
+      <w:tr>
+        <w:tc>
+          <w:tcPr>
+            <w:tcW w:w="1250" w:type="pct"/>
+          </w:tcPr>
+          <w:p>
+            <w:pPr>
+              <w:rPr>
+                <w:b/>
+                <w:bCs/>
+              </w:rPr>
+            </w:pPr>
+            <w:r>
+              <w:rPr>
+                <w:b/>
+                <w:bCs/>
+              </w:rPr>
+              <w:t>55 and above</w:t>
+            </w:r>
+          </w:p>
+        </w:tc>
+        <w:tc>
+          <w:tcPr>
+            <w:tcW w:w="1250" w:type="pct"/>
+          </w:tcPr>
+          <w:p>
+            <w:r>
+              <w:t>9.49 (9.37 – 9.42)</w:t>
+            </w:r>
+          </w:p>
+        </w:tc>
+        <w:tc>
+          <w:tcPr>
+            <w:tcW w:w="1250" w:type="pct"/>
+          </w:tcPr>
+          <w:p>
+            <w:r>
+              <w:t>0.01808</w:t>
+            </w:r>
+          </w:p>
+        </w:tc>
+        <w:tc>
+          <w:tcPr>
+            <w:tcW w:w="1250" w:type="pct"/>
+          </w:tcPr>
+          <w:p>
+            <w:r>
+              <w:t>2.211</w:t>
+            </w:r>
+          </w:p>
+        </w:tc>
+      </w:tr>
+    </w:tbl>
     <w:p>
       <w:pPr>
-        <w:pStyle w:val="Heading1"/>
-      </w:pPr>
-      <w:r>
-        <w:t>Model Calibration</w:t>
-      </w:r>
-    </w:p>
-    <w:p>
-      <w:pPr>
-        <w:pStyle w:val="ListParagraph"/>
-        <w:numPr>
-          <w:ilvl w:val="0"/>
-          <w:numId w:val="4"/>
-        </w:numPr>
-      </w:pPr>
-      <w:r>
         <w:rPr>
           <w:b/>
           <w:bCs/>
         </w:rPr>
-        <w:t xml:space="preserve">Weekly transition probabilities </w:t>
-      </w:r>
-      <w:r>
-        <w:t xml:space="preserve">were calibrated to empirical values on prevalence of each asthma control state. </w:t>
-      </w:r>
-      <w:r>
-        <w:rPr>
-          <w:highlight w:val="yellow"/>
-        </w:rPr>
-        <w:t>(</w:t>
-      </w:r>
-      <w:proofErr w:type="gramStart"/>
-      <w:r>
-        <w:rPr>
-          <w:highlight w:val="yellow"/>
-        </w:rPr>
-        <w:t>paste</w:t>
-      </w:r>
-      <w:proofErr w:type="gramEnd"/>
-      <w:r>
-        <w:rPr>
-          <w:highlight w:val="yellow"/>
-        </w:rPr>
-        <w:t xml:space="preserve"> the blurb here)</w:t>
-      </w:r>
+      </w:pPr>
     </w:p>
     <w:p>
       <w:pPr>
-        <w:pStyle w:val="ListParagraph"/>
-        <w:numPr>
-          <w:ilvl w:val="0"/>
-          <w:numId w:val="4"/>
-        </w:numPr>
-      </w:pPr>
-      <w:r>
+        <w:pStyle w:val="Heading2"/>
+      </w:pPr>
+      <w:r>
+        <w:t>Impact of wildfire smoke exposure on asthma control</w:t>
+      </w:r>
+    </w:p>
+    <w:p>
+      <w:pPr>
         <w:rPr>
           <w:b/>
           <w:bCs/>
         </w:rPr>
-        <w:t xml:space="preserve">Risk ratios for smoke exposure on transition </w:t>
-      </w:r>
-      <w:r>
-        <w:t xml:space="preserve">probabilities matched empirical values on asthma healthcare use with/without wildfire smoke. </w:t>
-      </w:r>
+      </w:pPr>
       <w:r>
         <w:t xml:space="preserve">We utilized the risk ratios estimated by </w:t>
       </w:r>
@@ -691,12 +1141,997 @@
         </w:r>
       </w:hyperlink>
       <w:r>
-        <w:t xml:space="preserve"> for the association between smoke exposure and asthma exacerbation. While their dependent variable (exacerbation) is not necessarily a direct representation of asthma control, it was the closest available estimate we could find, and the study design matched well with our model in terms of measurement timepoints. We tested whether these risk ratios generated asthma healthcare use outcomes comparable to empirical data by calculating the modelled increases in healthcare use (urgent/outpatient care, emergency department visits, and inpatient hospitalizations) during cycles in which smoke was present. </w:t>
+        <w:t xml:space="preserve"> for the association between smoke exposure and asthma exacerbation. </w:t>
+      </w:r>
+      <w:proofErr w:type="gramStart"/>
+      <w:r>
+        <w:t>Similar to</w:t>
+      </w:r>
+      <w:proofErr w:type="gramEnd"/>
+      <w:r>
+        <w:t xml:space="preserve"> above, the </w:t>
+      </w:r>
+      <w:r>
+        <w:t xml:space="preserve">dependent variable </w:t>
+      </w:r>
+      <w:r>
+        <w:t>of asthma exacerbation</w:t>
+      </w:r>
+      <w:r>
+        <w:t xml:space="preserve"> is not necessarily a direct representation of asthma control</w:t>
+      </w:r>
+      <w:r>
+        <w:t xml:space="preserve">; however, </w:t>
+      </w:r>
+      <w:r>
+        <w:t>it was the closest available estimate we could find, and the study design matched well with our model in terms of measurement timepoints.</w:t>
+      </w:r>
+      <w:r>
+        <w:t xml:space="preserve"> This empirical study found an odds ratio for asthma exacerbation of 1.047 per day of exposure in a one-week model, and 1.049 per day of exposure in a two-week model. We assumed the increased risk of poor control is distributed evenly across asthma control states (i.e., the </w:t>
+      </w:r>
+      <w:r>
+        <w:rPr>
+          <w:i/>
+          <w:iCs/>
+        </w:rPr>
+        <w:t>relative</w:t>
+      </w:r>
+      <w:r>
+        <w:t xml:space="preserve"> risk of transitioning from well </w:t>
+      </w:r>
+      <w:r>
+        <w:lastRenderedPageBreak/>
+        <w:t xml:space="preserve">controlled to somewhat controlled is the same as the relative risk of transitioning from well controlled to poorly controlled, if exposed), because we did not have any evidence that would suggest otherwise. </w:t>
+      </w:r>
+    </w:p>
+    <w:p>
+      <w:pPr>
+        <w:rPr>
+          <w:b/>
+          <w:bCs/>
+        </w:rPr>
+      </w:pPr>
+    </w:p>
+    <w:p>
+      <w:pPr>
+        <w:pStyle w:val="Heading1"/>
+      </w:pPr>
+      <w:r>
+        <w:t>Model Calibration</w:t>
+      </w:r>
+    </w:p>
+    <w:p>
+      <w:pPr>
+        <w:pStyle w:val="ListParagraph"/>
+        <w:numPr>
+          <w:ilvl w:val="0"/>
+          <w:numId w:val="5"/>
+        </w:numPr>
+      </w:pPr>
+      <w:r>
+        <w:rPr>
+          <w:b/>
+          <w:bCs/>
+        </w:rPr>
+        <w:t>Calibration of transition probabilities</w:t>
+      </w:r>
+      <w:r>
+        <w:rPr>
+          <w:b/>
+          <w:bCs/>
+        </w:rPr>
+        <w:t xml:space="preserve">: </w:t>
+      </w:r>
+      <w:r>
+        <w:t xml:space="preserve">Previously published models differed in how they depicted the natural history asthma. </w:t>
+      </w:r>
+      <w:hyperlink r:id="rId18" w:history="1">
+        <w:r>
+          <w:rPr>
+            <w:rStyle w:val="Hyperlink"/>
+          </w:rPr>
+          <w:t>Most</w:t>
+        </w:r>
+      </w:hyperlink>
+      <w:r>
+        <w:t xml:space="preserve"> </w:t>
+      </w:r>
+      <w:hyperlink r:id="rId19" w:history="1">
+        <w:r>
+          <w:rPr>
+            <w:rStyle w:val="Hyperlink"/>
+          </w:rPr>
+          <w:t>mo</w:t>
+        </w:r>
+        <w:r>
+          <w:rPr>
+            <w:rStyle w:val="Hyperlink"/>
+          </w:rPr>
+          <w:t>d</w:t>
+        </w:r>
+        <w:r>
+          <w:rPr>
+            <w:rStyle w:val="Hyperlink"/>
+          </w:rPr>
+          <w:t>els</w:t>
+        </w:r>
+      </w:hyperlink>
+      <w:r>
+        <w:t xml:space="preserve"> </w:t>
+      </w:r>
+      <w:hyperlink r:id="rId20" w:history="1">
+        <w:r>
+          <w:rPr>
+            <w:rStyle w:val="Hyperlink"/>
+          </w:rPr>
+          <w:t>used</w:t>
+        </w:r>
+      </w:hyperlink>
+      <w:r>
+        <w:t xml:space="preserve"> various healthcare use outcomes as Markov states (</w:t>
+      </w:r>
+      <w:r>
+        <w:t xml:space="preserve">e.g., </w:t>
+      </w:r>
+      <w:r>
+        <w:t xml:space="preserve">severe exacerbation, emergency department visit). However, we preferred to model asthma control, rather than acute healthcare use events, </w:t>
+      </w:r>
+      <w:r>
+        <w:t>as</w:t>
+      </w:r>
+      <w:r>
+        <w:t xml:space="preserve"> we wanted to be able to distinguish small changes in control in response to climate exposures. With expert input, we decided to use a 5-level asthma control framework (ranging from “completely controlled” to “not controlled at all”), based on </w:t>
+      </w:r>
+      <w:hyperlink r:id="rId21" w:history="1">
+        <w:r>
+          <w:rPr>
+            <w:rStyle w:val="Hyperlink"/>
+          </w:rPr>
+          <w:t xml:space="preserve">GINA </w:t>
+        </w:r>
+        <w:r>
+          <w:rPr>
+            <w:rStyle w:val="Hyperlink"/>
+          </w:rPr>
+          <w:t>classifications</w:t>
+        </w:r>
+      </w:hyperlink>
+      <w:r>
+        <w:t>.</w:t>
+      </w:r>
+      <w:r>
+        <w:t xml:space="preserve"> Further support for this framework was found in </w:t>
+      </w:r>
+      <w:hyperlink r:id="rId22" w:history="1">
+        <w:r>
+          <w:rPr>
+            <w:rStyle w:val="Hyperlink"/>
+          </w:rPr>
+          <w:t>several</w:t>
+        </w:r>
+      </w:hyperlink>
+      <w:r>
+        <w:t xml:space="preserve"> </w:t>
+      </w:r>
+      <w:hyperlink r:id="rId23" w:history="1">
+        <w:r>
+          <w:rPr>
+            <w:rStyle w:val="Hyperlink"/>
+          </w:rPr>
+          <w:t>publications</w:t>
+        </w:r>
+      </w:hyperlink>
+      <w:r>
+        <w:t xml:space="preserve"> in which 5-category physician assessment scores were used to validate the 3-level Asthma Control Test (ACT). </w:t>
+      </w:r>
+    </w:p>
+    <w:p>
+      <w:pPr>
+        <w:pStyle w:val="ListParagraph"/>
+      </w:pPr>
+    </w:p>
+    <w:p>
+      <w:pPr>
+        <w:pStyle w:val="ListParagraph"/>
+      </w:pPr>
+      <w:r>
+        <w:t xml:space="preserve">We therefore needed a transition probability matrix for transitions between 5 states. Starting from a population with “somewhat controlled” asthma, we ran the model through several iterations until equilibrium was reached. We then compared the equilibrium distribution of asthma control to the published distribution of 5-level asthma control. We repeated this until a transition probability matrix was achieved that produced predictions consistent with empirical data on prevalence of asthma control. The calibrated model approached equilibrium within 5 iterations, with a </w:t>
+      </w:r>
+      <w:r>
+        <w:t xml:space="preserve">negligible </w:t>
+      </w:r>
+      <w:r>
+        <w:t>cumulative 0.04</w:t>
+      </w:r>
+      <w:r>
+        <w:t>4</w:t>
+      </w:r>
+      <w:r>
+        <w:t xml:space="preserve"> </w:t>
+      </w:r>
+      <w:r>
+        <w:t>error</w:t>
+      </w:r>
+      <w:r>
+        <w:t xml:space="preserve"> in asthma control distribution (</w:t>
+      </w:r>
+      <w:r>
+        <w:rPr>
+          <w:highlight w:val="yellow"/>
+        </w:rPr>
+        <w:t xml:space="preserve">Table </w:t>
+      </w:r>
+      <w:r>
+        <w:rPr>
+          <w:highlight w:val="yellow"/>
+        </w:rPr>
+        <w:t>##</w:t>
+      </w:r>
+      <w:r>
+        <w:rPr>
+          <w:highlight w:val="yellow"/>
+        </w:rPr>
+        <w:t>).</w:t>
+      </w:r>
+    </w:p>
+    <w:p>
+      <w:pPr>
+        <w:rPr>
+          <w:b/>
+          <w:bCs/>
+        </w:rPr>
+      </w:pPr>
+      <w:r>
+        <w:rPr>
+          <w:b/>
+          <w:bCs/>
+          <w:highlight w:val="yellow"/>
+        </w:rPr>
+        <w:t xml:space="preserve">Table </w:t>
+      </w:r>
+      <w:r>
+        <w:rPr>
+          <w:b/>
+          <w:bCs/>
+          <w:highlight w:val="yellow"/>
+        </w:rPr>
+        <w:t>##</w:t>
+      </w:r>
+      <w:r>
+        <w:rPr>
+          <w:b/>
+          <w:bCs/>
+        </w:rPr>
+        <w:t xml:space="preserve">. Calibration for distribution of asthma control </w:t>
+      </w:r>
+    </w:p>
+    <w:tbl>
+      <w:tblPr>
+        <w:tblStyle w:val="TableGrid"/>
+        <w:tblW w:w="0" w:type="auto"/>
+        <w:jc w:val="center"/>
+        <w:tblLook w:val="04A0" w:firstRow="1" w:lastRow="0" w:firstColumn="1" w:lastColumn="0" w:noHBand="0" w:noVBand="1"/>
+      </w:tblPr>
+      <w:tblGrid>
+        <w:gridCol w:w="2336"/>
+        <w:gridCol w:w="2338"/>
+        <w:gridCol w:w="2338"/>
+        <w:gridCol w:w="2338"/>
+      </w:tblGrid>
+      <w:tr>
+        <w:trPr>
+          <w:jc w:val="center"/>
+        </w:trPr>
+        <w:tc>
+          <w:tcPr>
+            <w:tcW w:w="2336" w:type="dxa"/>
+            <w:vAlign w:val="center"/>
+          </w:tcPr>
+          <w:p>
+            <w:pPr>
+              <w:jc w:val="center"/>
+              <w:rPr>
+                <w:b/>
+                <w:bCs/>
+              </w:rPr>
+            </w:pPr>
+            <w:r>
+              <w:rPr>
+                <w:b/>
+                <w:bCs/>
+              </w:rPr>
+              <w:t>Control status</w:t>
+            </w:r>
+          </w:p>
+        </w:tc>
+        <w:tc>
+          <w:tcPr>
+            <w:tcW w:w="2338" w:type="dxa"/>
+            <w:vAlign w:val="center"/>
+          </w:tcPr>
+          <w:p>
+            <w:pPr>
+              <w:jc w:val="center"/>
+              <w:rPr>
+                <w:b/>
+                <w:bCs/>
+              </w:rPr>
+            </w:pPr>
+            <w:r>
+              <w:rPr>
+                <w:b/>
+                <w:bCs/>
+              </w:rPr>
+              <w:t>Literature distribution</w:t>
+            </w:r>
+          </w:p>
+        </w:tc>
+        <w:tc>
+          <w:tcPr>
+            <w:tcW w:w="2338" w:type="dxa"/>
+            <w:vAlign w:val="center"/>
+          </w:tcPr>
+          <w:p>
+            <w:pPr>
+              <w:jc w:val="center"/>
+              <w:rPr>
+                <w:b/>
+                <w:bCs/>
+              </w:rPr>
+            </w:pPr>
+            <w:r>
+              <w:rPr>
+                <w:b/>
+                <w:bCs/>
+              </w:rPr>
+              <w:t xml:space="preserve">Model </w:t>
+            </w:r>
+            <w:r>
+              <w:rPr>
+                <w:b/>
+                <w:bCs/>
+              </w:rPr>
+              <w:t>at</w:t>
+            </w:r>
+            <w:r>
+              <w:rPr>
+                <w:b/>
+                <w:bCs/>
+              </w:rPr>
+              <w:t xml:space="preserve"> equilibrium</w:t>
+            </w:r>
+          </w:p>
+        </w:tc>
+        <w:tc>
+          <w:tcPr>
+            <w:tcW w:w="2338" w:type="dxa"/>
+            <w:vAlign w:val="center"/>
+          </w:tcPr>
+          <w:p>
+            <w:pPr>
+              <w:jc w:val="center"/>
+              <w:rPr>
+                <w:b/>
+                <w:bCs/>
+              </w:rPr>
+            </w:pPr>
+            <w:r>
+              <w:rPr>
+                <w:b/>
+                <w:bCs/>
+              </w:rPr>
+              <w:t>Delta</w:t>
+            </w:r>
+          </w:p>
+        </w:tc>
+      </w:tr>
+      <w:tr>
+        <w:trPr>
+          <w:jc w:val="center"/>
+        </w:trPr>
+        <w:tc>
+          <w:tcPr>
+            <w:tcW w:w="2336" w:type="dxa"/>
+            <w:vAlign w:val="center"/>
+          </w:tcPr>
+          <w:p>
+            <w:pPr>
+              <w:jc w:val="center"/>
+            </w:pPr>
+            <w:r>
+              <w:t>Completely controlled</w:t>
+            </w:r>
+          </w:p>
+        </w:tc>
+        <w:tc>
+          <w:tcPr>
+            <w:tcW w:w="2338" w:type="dxa"/>
+            <w:vAlign w:val="center"/>
+          </w:tcPr>
+          <w:p>
+            <w:pPr>
+              <w:jc w:val="center"/>
+            </w:pPr>
+            <w:r>
+              <w:t>0.091</w:t>
+            </w:r>
+          </w:p>
+        </w:tc>
+        <w:tc>
+          <w:tcPr>
+            <w:tcW w:w="2338" w:type="dxa"/>
+            <w:vAlign w:val="center"/>
+          </w:tcPr>
+          <w:p>
+            <w:pPr>
+              <w:jc w:val="center"/>
+            </w:pPr>
+            <w:r>
+              <w:t>0.0</w:t>
+            </w:r>
+            <w:r>
+              <w:t>88</w:t>
+            </w:r>
+          </w:p>
+        </w:tc>
+        <w:tc>
+          <w:tcPr>
+            <w:tcW w:w="2338" w:type="dxa"/>
+            <w:vAlign w:val="center"/>
+          </w:tcPr>
+          <w:p>
+            <w:pPr>
+              <w:jc w:val="center"/>
+            </w:pPr>
+            <w:r>
+              <w:t>-0.0</w:t>
+            </w:r>
+            <w:r>
+              <w:t>026</w:t>
+            </w:r>
+          </w:p>
+        </w:tc>
+      </w:tr>
+      <w:tr>
+        <w:trPr>
+          <w:jc w:val="center"/>
+        </w:trPr>
+        <w:tc>
+          <w:tcPr>
+            <w:tcW w:w="2336" w:type="dxa"/>
+            <w:vAlign w:val="center"/>
+          </w:tcPr>
+          <w:p>
+            <w:pPr>
+              <w:jc w:val="center"/>
+            </w:pPr>
+            <w:r>
+              <w:t>Well-controlled</w:t>
+            </w:r>
+          </w:p>
+        </w:tc>
+        <w:tc>
+          <w:tcPr>
+            <w:tcW w:w="2338" w:type="dxa"/>
+            <w:vAlign w:val="center"/>
+          </w:tcPr>
+          <w:p>
+            <w:pPr>
+              <w:jc w:val="center"/>
+            </w:pPr>
+            <w:r>
+              <w:t>0.391</w:t>
+            </w:r>
+          </w:p>
+        </w:tc>
+        <w:tc>
+          <w:tcPr>
+            <w:tcW w:w="2338" w:type="dxa"/>
+            <w:vAlign w:val="center"/>
+          </w:tcPr>
+          <w:p>
+            <w:pPr>
+              <w:jc w:val="center"/>
+            </w:pPr>
+            <w:r>
+              <w:t>0.390</w:t>
+            </w:r>
+          </w:p>
+        </w:tc>
+        <w:tc>
+          <w:tcPr>
+            <w:tcW w:w="2338" w:type="dxa"/>
+            <w:vAlign w:val="center"/>
+          </w:tcPr>
+          <w:p>
+            <w:pPr>
+              <w:jc w:val="center"/>
+            </w:pPr>
+            <w:r>
+              <w:t>-0.001</w:t>
+            </w:r>
+            <w:r>
+              <w:t>4</w:t>
+            </w:r>
+          </w:p>
+        </w:tc>
+      </w:tr>
+      <w:tr>
+        <w:trPr>
+          <w:jc w:val="center"/>
+        </w:trPr>
+        <w:tc>
+          <w:tcPr>
+            <w:tcW w:w="2336" w:type="dxa"/>
+            <w:vAlign w:val="center"/>
+          </w:tcPr>
+          <w:p>
+            <w:pPr>
+              <w:jc w:val="center"/>
+            </w:pPr>
+            <w:r>
+              <w:t>Somewhat controlled</w:t>
+            </w:r>
+          </w:p>
+        </w:tc>
+        <w:tc>
+          <w:tcPr>
+            <w:tcW w:w="2338" w:type="dxa"/>
+            <w:vAlign w:val="center"/>
+          </w:tcPr>
+          <w:p>
+            <w:pPr>
+              <w:jc w:val="center"/>
+            </w:pPr>
+            <w:r>
+              <w:t>0.285</w:t>
+            </w:r>
+          </w:p>
+        </w:tc>
+        <w:tc>
+          <w:tcPr>
+            <w:tcW w:w="2338" w:type="dxa"/>
+            <w:vAlign w:val="center"/>
+          </w:tcPr>
+          <w:p>
+            <w:pPr>
+              <w:jc w:val="center"/>
+            </w:pPr>
+            <w:r>
+              <w:t>0.</w:t>
+            </w:r>
+            <w:r>
+              <w:t>301</w:t>
+            </w:r>
+          </w:p>
+        </w:tc>
+        <w:tc>
+          <w:tcPr>
+            <w:tcW w:w="2338" w:type="dxa"/>
+            <w:vAlign w:val="center"/>
+          </w:tcPr>
+          <w:p>
+            <w:pPr>
+              <w:jc w:val="center"/>
+            </w:pPr>
+            <w:r>
+              <w:t>0.0160</w:t>
+            </w:r>
+          </w:p>
+        </w:tc>
+      </w:tr>
+      <w:tr>
+        <w:trPr>
+          <w:jc w:val="center"/>
+        </w:trPr>
+        <w:tc>
+          <w:tcPr>
+            <w:tcW w:w="2336" w:type="dxa"/>
+            <w:vAlign w:val="center"/>
+          </w:tcPr>
+          <w:p>
+            <w:pPr>
+              <w:jc w:val="center"/>
+            </w:pPr>
+            <w:r>
+              <w:t>Poorly controlled</w:t>
+            </w:r>
+          </w:p>
+        </w:tc>
+        <w:tc>
+          <w:tcPr>
+            <w:tcW w:w="2338" w:type="dxa"/>
+            <w:vAlign w:val="center"/>
+          </w:tcPr>
+          <w:p>
+            <w:pPr>
+              <w:jc w:val="center"/>
+            </w:pPr>
+            <w:r>
+              <w:t>0.194</w:t>
+            </w:r>
+          </w:p>
+        </w:tc>
+        <w:tc>
+          <w:tcPr>
+            <w:tcW w:w="2338" w:type="dxa"/>
+            <w:vAlign w:val="center"/>
+          </w:tcPr>
+          <w:p>
+            <w:pPr>
+              <w:jc w:val="center"/>
+            </w:pPr>
+            <w:r>
+              <w:t>0.1</w:t>
+            </w:r>
+            <w:r>
+              <w:t>76</w:t>
+            </w:r>
+          </w:p>
+        </w:tc>
+        <w:tc>
+          <w:tcPr>
+            <w:tcW w:w="2338" w:type="dxa"/>
+            <w:vAlign w:val="center"/>
+          </w:tcPr>
+          <w:p>
+            <w:pPr>
+              <w:jc w:val="center"/>
+            </w:pPr>
+            <w:r>
+              <w:t>-0.0182</w:t>
+            </w:r>
+          </w:p>
+        </w:tc>
+      </w:tr>
+      <w:tr>
+        <w:trPr>
+          <w:jc w:val="center"/>
+        </w:trPr>
+        <w:tc>
+          <w:tcPr>
+            <w:tcW w:w="2336" w:type="dxa"/>
+            <w:vAlign w:val="center"/>
+          </w:tcPr>
+          <w:p>
+            <w:pPr>
+              <w:jc w:val="center"/>
+            </w:pPr>
+            <w:r>
+              <w:t>Not controlled at all</w:t>
+            </w:r>
+          </w:p>
+        </w:tc>
+        <w:tc>
+          <w:tcPr>
+            <w:tcW w:w="2338" w:type="dxa"/>
+            <w:vAlign w:val="center"/>
+          </w:tcPr>
+          <w:p>
+            <w:pPr>
+              <w:jc w:val="center"/>
+            </w:pPr>
+            <w:r>
+              <w:t>0.039</w:t>
+            </w:r>
+          </w:p>
+        </w:tc>
+        <w:tc>
+          <w:tcPr>
+            <w:tcW w:w="2338" w:type="dxa"/>
+            <w:vAlign w:val="center"/>
+          </w:tcPr>
+          <w:p>
+            <w:pPr>
+              <w:jc w:val="center"/>
+            </w:pPr>
+            <w:r>
+              <w:t>0.</w:t>
+            </w:r>
+            <w:r>
+              <w:t>045</w:t>
+            </w:r>
+          </w:p>
+        </w:tc>
+        <w:tc>
+          <w:tcPr>
+            <w:tcW w:w="2338" w:type="dxa"/>
+            <w:vAlign w:val="center"/>
+          </w:tcPr>
+          <w:p>
+            <w:pPr>
+              <w:jc w:val="center"/>
+            </w:pPr>
+            <w:r>
+              <w:t>0</w:t>
+            </w:r>
+            <w:r>
+              <w:t>.0062</w:t>
+            </w:r>
+          </w:p>
+        </w:tc>
+      </w:tr>
+      <w:tr>
+        <w:trPr>
+          <w:jc w:val="center"/>
+        </w:trPr>
+        <w:tc>
+          <w:tcPr>
+            <w:tcW w:w="2336" w:type="dxa"/>
+            <w:vAlign w:val="center"/>
+          </w:tcPr>
+          <w:p>
+            <w:pPr>
+              <w:jc w:val="center"/>
+              <w:rPr>
+                <w:i/>
+                <w:iCs/>
+              </w:rPr>
+            </w:pPr>
+            <w:r>
+              <w:rPr>
+                <w:i/>
+                <w:iCs/>
+              </w:rPr>
+              <w:t>Sum</w:t>
+            </w:r>
+          </w:p>
+        </w:tc>
+        <w:tc>
+          <w:tcPr>
+            <w:tcW w:w="2338" w:type="dxa"/>
+            <w:vAlign w:val="center"/>
+          </w:tcPr>
+          <w:p>
+            <w:pPr>
+              <w:jc w:val="center"/>
+              <w:rPr>
+                <w:i/>
+                <w:iCs/>
+              </w:rPr>
+            </w:pPr>
+            <w:r>
+              <w:rPr>
+                <w:i/>
+                <w:iCs/>
+              </w:rPr>
+              <w:t>1.000</w:t>
+            </w:r>
+          </w:p>
+        </w:tc>
+        <w:tc>
+          <w:tcPr>
+            <w:tcW w:w="2338" w:type="dxa"/>
+            <w:vAlign w:val="center"/>
+          </w:tcPr>
+          <w:p>
+            <w:pPr>
+              <w:jc w:val="center"/>
+              <w:rPr>
+                <w:i/>
+                <w:iCs/>
+              </w:rPr>
+            </w:pPr>
+            <w:r>
+              <w:rPr>
+                <w:i/>
+                <w:iCs/>
+              </w:rPr>
+              <w:t>1.000</w:t>
+            </w:r>
+          </w:p>
+        </w:tc>
+        <w:tc>
+          <w:tcPr>
+            <w:tcW w:w="2338" w:type="dxa"/>
+            <w:vAlign w:val="center"/>
+          </w:tcPr>
+          <w:p>
+            <w:pPr>
+              <w:jc w:val="center"/>
+              <w:rPr>
+                <w:i/>
+                <w:iCs/>
+              </w:rPr>
+            </w:pPr>
+            <w:r>
+              <w:rPr>
+                <w:i/>
+                <w:iCs/>
+              </w:rPr>
+              <w:t>0.04</w:t>
+            </w:r>
+            <w:r>
+              <w:rPr>
+                <w:i/>
+                <w:iCs/>
+              </w:rPr>
+              <w:t>43</w:t>
+            </w:r>
+          </w:p>
+        </w:tc>
+      </w:tr>
+    </w:tbl>
+    <w:p>
+      <w:r>
+        <w:t xml:space="preserve"> </w:t>
+      </w:r>
+    </w:p>
+    <w:p>
+      <w:pPr>
+        <w:ind w:left="720"/>
+      </w:pPr>
+      <w:r>
+        <w:t xml:space="preserve">We were able to identify </w:t>
+      </w:r>
+      <w:hyperlink r:id="rId24" w:history="1">
+        <w:r>
+          <w:rPr>
+            <w:rStyle w:val="Hyperlink"/>
+          </w:rPr>
+          <w:t>one empirical study</w:t>
+        </w:r>
+      </w:hyperlink>
+      <w:r>
+        <w:t xml:space="preserve"> which reported a Markov transition probability matrix for 3-levels of asthma control. However, this model predicted a high proportion of uncontrolled asthma at equilibrium, with </w:t>
+      </w:r>
+      <w:r>
+        <w:t>a substantially higher</w:t>
+      </w:r>
+      <w:r>
+        <w:t xml:space="preserve"> probability of becoming and remaining uncontrolled </w:t>
+      </w:r>
+      <w:r>
+        <w:t xml:space="preserve">compared to </w:t>
+      </w:r>
+      <w:r>
+        <w:t>our calibrated model (the probability of remaining controlled was similar). These 3-state Markov probabilities were based on several clinical trials assessing various asthma therapies, which might suggest poorer control and/or more severe asthma in the study sample that is not comparable to the general population</w:t>
+      </w:r>
+      <w:r>
+        <w:t xml:space="preserve"> which was the focus of our analysis</w:t>
+      </w:r>
+      <w:r>
+        <w:t xml:space="preserve">. As such, we did not do further calibration on transition probabilities. </w:t>
+      </w:r>
+    </w:p>
+    <w:p>
+      <w:pPr>
+        <w:pStyle w:val="ListParagraph"/>
+        <w:numPr>
+          <w:ilvl w:val="0"/>
+          <w:numId w:val="5"/>
+        </w:numPr>
+      </w:pPr>
+      <w:r>
+        <w:rPr>
+          <w:b/>
+          <w:bCs/>
+        </w:rPr>
+        <w:t>Calibration of fire-related increases in asthma health resource utilization (HRU):</w:t>
+      </w:r>
+      <w:r>
+        <w:rPr>
+          <w:b/>
+          <w:bCs/>
+        </w:rPr>
+        <w:t xml:space="preserve"> </w:t>
+      </w:r>
+      <w:r>
+        <w:t xml:space="preserve">While the model evaluates the probability of HRU as a function of only disease state (asthma control), </w:t>
+      </w:r>
+      <w:r>
+        <w:lastRenderedPageBreak/>
+        <w:t>h</w:t>
+      </w:r>
+      <w:r>
+        <w:t>aving smoke exposure</w:t>
+      </w:r>
+      <w:r>
+        <w:t xml:space="preserve"> may</w:t>
+      </w:r>
+      <w:r>
+        <w:t xml:space="preserve"> </w:t>
+      </w:r>
+      <w:r>
+        <w:t xml:space="preserve">also </w:t>
+      </w:r>
+      <w:r>
+        <w:t xml:space="preserve">lead to </w:t>
+      </w:r>
+      <w:r>
+        <w:t xml:space="preserve">seeking </w:t>
+      </w:r>
+      <w:r>
+        <w:t xml:space="preserve">health care </w:t>
+      </w:r>
+      <w:r>
+        <w:t>without necessarily</w:t>
+      </w:r>
+      <w:r>
+        <w:t xml:space="preserve"> impacting underlying asthma control</w:t>
+      </w:r>
+      <w:r>
+        <w:t xml:space="preserve"> </w:t>
+      </w:r>
+      <w:r>
+        <w:t xml:space="preserve">(e.g., by triggering an </w:t>
+      </w:r>
+      <w:r>
+        <w:t xml:space="preserve">acute </w:t>
+      </w:r>
+      <w:r>
+        <w:t>exacerbation)</w:t>
+      </w:r>
+      <w:r>
+        <w:t xml:space="preserve">. </w:t>
+      </w:r>
+      <w:r>
+        <w:t>To account for this</w:t>
+      </w:r>
+      <w:r>
+        <w:t xml:space="preserve"> </w:t>
+      </w:r>
+      <w:r>
+        <w:t xml:space="preserve">increase in acute </w:t>
+      </w:r>
+      <w:r>
+        <w:t>HRU</w:t>
+      </w:r>
+      <w:r>
+        <w:t xml:space="preserve"> risk given smoke presence</w:t>
+      </w:r>
+      <w:r>
+        <w:t>, we generated a</w:t>
+      </w:r>
+      <w:r>
+        <w:t xml:space="preserve"> second set of HRU probabilities, calibrated to empirical HRU data from prior California wildfires. These adjusted values were applied for individuals who have had at least one day of smoke exposure in that week, whereas the unadjusted HRU probabilities were used for those without exposure.</w:t>
+      </w:r>
+      <w:r>
+        <w:t xml:space="preserve"> W</w:t>
+      </w:r>
+      <w:r>
+        <w:t>e</w:t>
+      </w:r>
+      <w:r>
+        <w:t xml:space="preserve"> then</w:t>
+      </w:r>
+      <w:r>
+        <w:t xml:space="preserve"> tested whether </w:t>
+      </w:r>
+      <w:r>
+        <w:t xml:space="preserve">the predicted </w:t>
+      </w:r>
+      <w:r>
+        <w:t xml:space="preserve">asthma </w:t>
+      </w:r>
+      <w:r>
+        <w:t>HRU</w:t>
+      </w:r>
+      <w:r>
+        <w:t xml:space="preserve"> outcomes </w:t>
+      </w:r>
+      <w:r>
+        <w:t xml:space="preserve">were </w:t>
+      </w:r>
+      <w:r>
+        <w:t xml:space="preserve">comparable to empirical data by calculating the modelled increases in </w:t>
+      </w:r>
+      <w:r>
+        <w:t>HRU</w:t>
+      </w:r>
+      <w:r>
+        <w:t xml:space="preserve"> (urgent/outpatient care, emergency department visits, and inpatient hospitalizations) during </w:t>
+      </w:r>
+      <w:r>
+        <w:t xml:space="preserve">model </w:t>
+      </w:r>
+      <w:r>
+        <w:t xml:space="preserve">cycles in which smoke was present. </w:t>
       </w:r>
       <w:r>
         <w:t xml:space="preserve">The calculated increases were similar to those reported by </w:t>
       </w:r>
-      <w:hyperlink r:id="rId18" w:history="1">
+      <w:hyperlink r:id="rId25" w:history="1">
         <w:r>
           <w:rPr>
             <w:rStyle w:val="Hyperlink"/>
@@ -707,7 +2142,7 @@
       <w:r>
         <w:t xml:space="preserve"> and </w:t>
       </w:r>
-      <w:hyperlink r:id="rId19" w:history="1">
+      <w:hyperlink r:id="rId26" w:history="1">
         <w:proofErr w:type="spellStart"/>
         <w:r>
           <w:rPr>
@@ -724,33 +2159,59 @@
         </w:r>
       </w:hyperlink>
       <w:r>
-        <w:t xml:space="preserve">, and no further calibration was done. </w:t>
-      </w:r>
-    </w:p>
-    <w:p>
-      <w:pPr>
-        <w:pStyle w:val="ListParagraph"/>
+        <w:t xml:space="preserve">, </w:t>
+      </w:r>
+      <w:r>
+        <w:t xml:space="preserve">and are provided in </w:t>
+      </w:r>
+      <w:r>
         <w:rPr>
           <w:highlight w:val="yellow"/>
         </w:rPr>
-      </w:pPr>
-      <w:r>
+        <w:t>Table ##</w:t>
+      </w:r>
+      <w:r>
+        <w:t xml:space="preserve"> below.</w:t>
+      </w:r>
+    </w:p>
+    <w:p>
+      <w:pPr>
         <w:rPr>
+          <w:b/>
+          <w:bCs/>
+        </w:rPr>
+      </w:pPr>
+      <w:r>
+        <w:rPr>
+          <w:b/>
+          <w:bCs/>
           <w:highlight w:val="yellow"/>
         </w:rPr>
-        <w:t>Clinical states are heavily associated with exacerbations and healthcare use. Clear on the timeframes, and what the findings of the studies are.</w:t>
-      </w:r>
-    </w:p>
-    <w:p>
-      <w:pPr>
-        <w:pStyle w:val="ListParagraph"/>
-      </w:pPr>
+        <w:t>Table ##.</w:t>
+      </w:r>
       <w:r>
         <w:rPr>
-          <w:highlight w:val="yellow"/>
+          <w:b/>
+          <w:bCs/>
         </w:rPr>
-        <w:t>Add the Chinese study to the table, indicate timeframe of exposure, exact outcome, study settings. Show that they’re consistent.</w:t>
-      </w:r>
+        <w:t xml:space="preserve"> Increase in health resource utilization without and without wildfire smoke</w:t>
+      </w:r>
+      <w:r>
+        <w:rPr>
+          <w:b/>
+          <w:bCs/>
+        </w:rPr>
+        <w:t xml:space="preserve"> </w:t>
+      </w:r>
+      <w:proofErr w:type="gramStart"/>
+      <w:r>
+        <w:rPr>
+          <w:b/>
+          <w:bCs/>
+        </w:rPr>
+        <w:t>exposure</w:t>
+      </w:r>
+      <w:proofErr w:type="gramEnd"/>
     </w:p>
     <w:tbl>
       <w:tblPr>
@@ -793,6 +2254,13 @@
               </w:rPr>
               <w:t>encounter</w:t>
             </w:r>
+            <w:r>
+              <w:rPr>
+                <w:b/>
+                <w:bCs/>
+              </w:rPr>
+              <w:t xml:space="preserve"> sought</w:t>
+            </w:r>
           </w:p>
         </w:tc>
         <w:tc>
@@ -940,7 +2408,10 @@
               <w:jc w:val="center"/>
             </w:pPr>
             <w:r>
-              <w:t>0.796</w:t>
+              <w:t>0.</w:t>
+            </w:r>
+            <w:r>
+              <w:t>9200</w:t>
             </w:r>
           </w:p>
         </w:tc>
@@ -953,7 +2424,10 @@
               <w:jc w:val="center"/>
             </w:pPr>
             <w:r>
-              <w:t>0.090</w:t>
+              <w:t>0.0</w:t>
+            </w:r>
+            <w:r>
+              <w:t>380</w:t>
             </w:r>
           </w:p>
         </w:tc>
@@ -966,7 +2440,10 @@
               <w:jc w:val="center"/>
             </w:pPr>
             <w:r>
-              <w:t>0.078</w:t>
+              <w:t>0.0</w:t>
+            </w:r>
+            <w:r>
+              <w:t>338</w:t>
             </w:r>
           </w:p>
         </w:tc>
@@ -979,7 +2456,10 @@
               <w:jc w:val="center"/>
             </w:pPr>
             <w:r>
-              <w:t>0.017</w:t>
+              <w:t>0.0</w:t>
+            </w:r>
+            <w:r>
+              <w:t>052</w:t>
             </w:r>
           </w:p>
         </w:tc>
@@ -992,7 +2472,10 @@
               <w:jc w:val="center"/>
             </w:pPr>
             <w:r>
-              <w:t>0.019</w:t>
+              <w:t>0.0</w:t>
+            </w:r>
+            <w:r>
+              <w:t>032</w:t>
             </w:r>
           </w:p>
         </w:tc>
@@ -1035,7 +2518,28 @@
                 <w:b/>
                 <w:bCs/>
               </w:rPr>
-              <w:t xml:space="preserve">1 week of </w:t>
+              <w:t>2</w:t>
+            </w:r>
+            <w:r>
+              <w:rPr>
+                <w:b/>
+                <w:bCs/>
+              </w:rPr>
+              <w:t xml:space="preserve"> week</w:t>
+            </w:r>
+            <w:r>
+              <w:rPr>
+                <w:b/>
+                <w:bCs/>
+              </w:rPr>
+              <w:t>s</w:t>
+            </w:r>
+            <w:r>
+              <w:rPr>
+                <w:b/>
+                <w:bCs/>
+              </w:rPr>
+              <w:t xml:space="preserve"> of </w:t>
             </w:r>
             <w:r>
               <w:rPr>
@@ -1056,7 +2560,21 @@
                 <w:b/>
                 <w:bCs/>
               </w:rPr>
-              <w:t xml:space="preserve"> (cutoff 35)</w:t>
+              <w:t xml:space="preserve"> (cutoff 35</w:t>
+            </w:r>
+            <w:r>
+              <w:rPr>
+                <w:b/>
+                <w:bCs/>
+              </w:rPr>
+              <w:t xml:space="preserve"> mg/m3</w:t>
+            </w:r>
+            <w:r>
+              <w:rPr>
+                <w:b/>
+                <w:bCs/>
+              </w:rPr>
+              <w:t>)</w:t>
             </w:r>
           </w:p>
         </w:tc>
@@ -1069,7 +2587,10 @@
               <w:jc w:val="center"/>
             </w:pPr>
             <w:r>
-              <w:t>0.753</w:t>
+              <w:t>0.</w:t>
+            </w:r>
+            <w:r>
+              <w:t>8862</w:t>
             </w:r>
           </w:p>
         </w:tc>
@@ -1082,7 +2603,10 @@
               <w:jc w:val="center"/>
             </w:pPr>
             <w:r>
-              <w:t>0.106</w:t>
+              <w:t>0</w:t>
+            </w:r>
+            <w:r>
+              <w:t>.0530</w:t>
             </w:r>
           </w:p>
         </w:tc>
@@ -1095,7 +2619,7 @@
               <w:jc w:val="center"/>
             </w:pPr>
             <w:r>
-              <w:t>0.081</w:t>
+              <w:t>0.0440</w:t>
             </w:r>
           </w:p>
         </w:tc>
@@ -1108,7 +2632,7 @@
               <w:jc w:val="center"/>
             </w:pPr>
             <w:r>
-              <w:t>0.033</w:t>
+              <w:t>0.0114</w:t>
             </w:r>
           </w:p>
         </w:tc>
@@ -1121,7 +2645,7 @@
               <w:jc w:val="center"/>
             </w:pPr>
             <w:r>
-              <w:t>0.027</w:t>
+              <w:t>0.0054</w:t>
             </w:r>
           </w:p>
         </w:tc>
@@ -1174,7 +2698,21 @@
                 <w:i/>
                 <w:iCs/>
               </w:rPr>
-              <w:t>-5.4%</w:t>
+              <w:t>-</w:t>
+            </w:r>
+            <w:r>
+              <w:rPr>
+                <w:i/>
+                <w:iCs/>
+              </w:rPr>
+              <w:t>4</w:t>
+            </w:r>
+            <w:r>
+              <w:rPr>
+                <w:i/>
+                <w:iCs/>
+              </w:rPr>
+              <w:t>%</w:t>
             </w:r>
           </w:p>
         </w:tc>
@@ -1187,7 +2725,10 @@
               <w:jc w:val="center"/>
             </w:pPr>
             <w:r>
-              <w:t>18%</w:t>
+              <w:t>39</w:t>
+            </w:r>
+            <w:r>
+              <w:t>%</w:t>
             </w:r>
           </w:p>
         </w:tc>
@@ -1200,7 +2741,10 @@
               <w:jc w:val="center"/>
             </w:pPr>
             <w:r>
-              <w:t>3.8%</w:t>
+              <w:t>30</w:t>
+            </w:r>
+            <w:r>
+              <w:t>%</w:t>
             </w:r>
           </w:p>
         </w:tc>
@@ -1213,7 +2757,10 @@
               <w:jc w:val="center"/>
             </w:pPr>
             <w:r>
-              <w:t>94%</w:t>
+              <w:t>119</w:t>
+            </w:r>
+            <w:r>
+              <w:t>%</w:t>
             </w:r>
           </w:p>
         </w:tc>
@@ -1226,7 +2773,10 @@
               <w:jc w:val="center"/>
             </w:pPr>
             <w:r>
-              <w:t>42%</w:t>
+              <w:t>69</w:t>
+            </w:r>
+            <w:r>
+              <w:t>%</w:t>
             </w:r>
           </w:p>
         </w:tc>
@@ -1376,15 +2926,7 @@
                 <w:b/>
                 <w:bCs/>
               </w:rPr>
-              <w:t xml:space="preserve">Empirical evidence from </w:t>
-            </w:r>
-            <w:r>
-              <w:rPr>
-                <w:b/>
-                <w:bCs/>
-              </w:rPr>
-              <w:lastRenderedPageBreak/>
-              <w:t xml:space="preserve">Hutchinson et </w:t>
+              <w:t xml:space="preserve">Empirical evidence from Hutchinson et </w:t>
             </w:r>
             <w:proofErr w:type="spellStart"/>
             <w:proofErr w:type="gramStart"/>
@@ -1416,7 +2958,6 @@
               <w:jc w:val="center"/>
             </w:pPr>
             <w:r>
-              <w:lastRenderedPageBreak/>
               <w:t>n/a</w:t>
             </w:r>
           </w:p>
@@ -1528,358 +3069,13 @@
       </w:r>
     </w:p>
     <w:p>
-      <w:r>
+      <w:pPr>
         <w:rPr>
           <w:b/>
           <w:bCs/>
         </w:rPr>
-        <w:t xml:space="preserve">3) Risk ratios for age on transition probabilities </w:t>
-      </w:r>
-      <w:r>
-        <w:t xml:space="preserve">were calculated from </w:t>
-      </w:r>
-      <w:hyperlink r:id="rId20" w:history="1">
-        <w:r>
-          <w:rPr>
-            <w:rStyle w:val="Hyperlink"/>
-          </w:rPr>
-          <w:t>Bloom et al</w:t>
-        </w:r>
-      </w:hyperlink>
-      <w:r>
-        <w:t xml:space="preserve">.’s 2017 study of asthma in the UK population. </w:t>
-      </w:r>
-      <w:r>
-        <w:t>The study evaluated rates of asthma exacerbation across age groups using electronic health record data. As above, this is closely related with asthma control, thus we directly applied them in our model.</w:t>
-      </w:r>
+      </w:pPr>
     </w:p>
-    <w:tbl>
-      <w:tblPr>
-        <w:tblStyle w:val="TableGrid"/>
-        <w:tblW w:w="0" w:type="auto"/>
-        <w:tblLook w:val="04A0" w:firstRow="1" w:lastRow="0" w:firstColumn="1" w:lastColumn="0" w:noHBand="0" w:noVBand="1"/>
-      </w:tblPr>
-      <w:tblGrid>
-        <w:gridCol w:w="2337"/>
-        <w:gridCol w:w="2337"/>
-        <w:gridCol w:w="2338"/>
-        <w:gridCol w:w="2338"/>
-      </w:tblGrid>
-      <w:tr>
-        <w:tc>
-          <w:tcPr>
-            <w:tcW w:w="2337" w:type="dxa"/>
-          </w:tcPr>
-          <w:p>
-            <w:pPr>
-              <w:rPr>
-                <w:b/>
-                <w:bCs/>
-              </w:rPr>
-            </w:pPr>
-            <w:r>
-              <w:rPr>
-                <w:b/>
-                <w:bCs/>
-              </w:rPr>
-              <w:t>Age group</w:t>
-            </w:r>
-          </w:p>
-        </w:tc>
-        <w:tc>
-          <w:tcPr>
-            <w:tcW w:w="2337" w:type="dxa"/>
-          </w:tcPr>
-          <w:p>
-            <w:pPr>
-              <w:rPr>
-                <w:b/>
-                <w:bCs/>
-              </w:rPr>
-            </w:pPr>
-            <w:r>
-              <w:rPr>
-                <w:b/>
-                <w:bCs/>
-              </w:rPr>
-              <w:t>Reported rate per 10 person-years (95% CI)</w:t>
-            </w:r>
-          </w:p>
-        </w:tc>
-        <w:tc>
-          <w:tcPr>
-            <w:tcW w:w="2338" w:type="dxa"/>
-          </w:tcPr>
-          <w:p>
-            <w:pPr>
-              <w:rPr>
-                <w:b/>
-                <w:bCs/>
-              </w:rPr>
-            </w:pPr>
-            <w:r>
-              <w:rPr>
-                <w:b/>
-                <w:bCs/>
-              </w:rPr>
-              <w:t>Calculated probability (weekly)</w:t>
-            </w:r>
-          </w:p>
-        </w:tc>
-        <w:tc>
-          <w:tcPr>
-            <w:tcW w:w="2338" w:type="dxa"/>
-          </w:tcPr>
-          <w:p>
-            <w:pPr>
-              <w:rPr>
-                <w:b/>
-                <w:bCs/>
-              </w:rPr>
-            </w:pPr>
-            <w:r>
-              <w:rPr>
-                <w:b/>
-                <w:bCs/>
-              </w:rPr>
-              <w:t>Calculated risk ratio</w:t>
-            </w:r>
-          </w:p>
-        </w:tc>
-      </w:tr>
-      <w:tr>
-        <w:tc>
-          <w:tcPr>
-            <w:tcW w:w="2337" w:type="dxa"/>
-          </w:tcPr>
-          <w:p>
-            <w:pPr>
-              <w:rPr>
-                <w:b/>
-                <w:bCs/>
-              </w:rPr>
-            </w:pPr>
-            <w:r>
-              <w:rPr>
-                <w:b/>
-                <w:bCs/>
-              </w:rPr>
-              <w:t>Under 5</w:t>
-            </w:r>
-          </w:p>
-        </w:tc>
-        <w:tc>
-          <w:tcPr>
-            <w:tcW w:w="2337" w:type="dxa"/>
-          </w:tcPr>
-          <w:p>
-            <w:r>
-              <w:t>4.27 (</w:t>
-            </w:r>
-            <w:r>
-              <w:t>4.18 – 4.38</w:t>
-            </w:r>
-            <w:r>
-              <w:t>)</w:t>
-            </w:r>
-          </w:p>
-        </w:tc>
-        <w:tc>
-          <w:tcPr>
-            <w:tcW w:w="2338" w:type="dxa"/>
-          </w:tcPr>
-          <w:p>
-            <w:r>
-              <w:t>0.00818</w:t>
-            </w:r>
-          </w:p>
-        </w:tc>
-        <w:tc>
-          <w:tcPr>
-            <w:tcW w:w="2338" w:type="dxa"/>
-          </w:tcPr>
-          <w:p>
-            <w:r>
-              <w:t>(ref)</w:t>
-            </w:r>
-          </w:p>
-        </w:tc>
-      </w:tr>
-      <w:tr>
-        <w:tc>
-          <w:tcPr>
-            <w:tcW w:w="2337" w:type="dxa"/>
-          </w:tcPr>
-          <w:p>
-            <w:pPr>
-              <w:rPr>
-                <w:b/>
-                <w:bCs/>
-              </w:rPr>
-            </w:pPr>
-            <w:r>
-              <w:rPr>
-                <w:b/>
-                <w:bCs/>
-              </w:rPr>
-              <w:t>5 to 17</w:t>
-            </w:r>
-          </w:p>
-        </w:tc>
-        <w:tc>
-          <w:tcPr>
-            <w:tcW w:w="2337" w:type="dxa"/>
-          </w:tcPr>
-          <w:p>
-            <w:r>
-              <w:t>1.48 (</w:t>
-            </w:r>
-            <w:r>
-              <w:t>1.47 – 1.50</w:t>
-            </w:r>
-            <w:r>
-              <w:t>)</w:t>
-            </w:r>
-          </w:p>
-        </w:tc>
-        <w:tc>
-          <w:tcPr>
-            <w:tcW w:w="2338" w:type="dxa"/>
-          </w:tcPr>
-          <w:p>
-            <w:r>
-              <w:t>0.00284</w:t>
-            </w:r>
-          </w:p>
-        </w:tc>
-        <w:tc>
-          <w:tcPr>
-            <w:tcW w:w="2338" w:type="dxa"/>
-          </w:tcPr>
-          <w:p>
-            <w:r>
-              <w:t>0.348</w:t>
-            </w:r>
-          </w:p>
-        </w:tc>
-      </w:tr>
-      <w:tr>
-        <w:tc>
-          <w:tcPr>
-            <w:tcW w:w="2337" w:type="dxa"/>
-          </w:tcPr>
-          <w:p>
-            <w:pPr>
-              <w:rPr>
-                <w:b/>
-                <w:bCs/>
-              </w:rPr>
-            </w:pPr>
-            <w:r>
-              <w:rPr>
-                <w:b/>
-                <w:bCs/>
-              </w:rPr>
-              <w:t>18 to 54</w:t>
-            </w:r>
-          </w:p>
-        </w:tc>
-        <w:tc>
-          <w:tcPr>
-            <w:tcW w:w="2337" w:type="dxa"/>
-          </w:tcPr>
-          <w:p>
-            <w:r>
-              <w:t>3.22 (</w:t>
-            </w:r>
-            <w:r>
-              <w:t>3.21 – 3.24</w:t>
-            </w:r>
-            <w:r>
-              <w:t>)</w:t>
-            </w:r>
-          </w:p>
-        </w:tc>
-        <w:tc>
-          <w:tcPr>
-            <w:tcW w:w="2338" w:type="dxa"/>
-          </w:tcPr>
-          <w:p>
-            <w:r>
-              <w:t>0.00617</w:t>
-            </w:r>
-          </w:p>
-        </w:tc>
-        <w:tc>
-          <w:tcPr>
-            <w:tcW w:w="2338" w:type="dxa"/>
-          </w:tcPr>
-          <w:p>
-            <w:r>
-              <w:t>0.755</w:t>
-            </w:r>
-          </w:p>
-        </w:tc>
-      </w:tr>
-      <w:tr>
-        <w:tc>
-          <w:tcPr>
-            <w:tcW w:w="2337" w:type="dxa"/>
-          </w:tcPr>
-          <w:p>
-            <w:pPr>
-              <w:rPr>
-                <w:b/>
-                <w:bCs/>
-              </w:rPr>
-            </w:pPr>
-            <w:r>
-              <w:rPr>
-                <w:b/>
-                <w:bCs/>
-              </w:rPr>
-              <w:t>55 and above</w:t>
-            </w:r>
-          </w:p>
-        </w:tc>
-        <w:tc>
-          <w:tcPr>
-            <w:tcW w:w="2337" w:type="dxa"/>
-          </w:tcPr>
-          <w:p>
-            <w:r>
-              <w:t>9.49 (</w:t>
-            </w:r>
-            <w:r>
-              <w:t>9.37 – 9.42</w:t>
-            </w:r>
-            <w:r>
-              <w:t>)</w:t>
-            </w:r>
-          </w:p>
-        </w:tc>
-        <w:tc>
-          <w:tcPr>
-            <w:tcW w:w="2338" w:type="dxa"/>
-          </w:tcPr>
-          <w:p>
-            <w:r>
-              <w:t>0.01808</w:t>
-            </w:r>
-          </w:p>
-        </w:tc>
-        <w:tc>
-          <w:tcPr>
-            <w:tcW w:w="2338" w:type="dxa"/>
-          </w:tcPr>
-          <w:p>
-            <w:r>
-              <w:t>2.211</w:t>
-            </w:r>
-          </w:p>
-        </w:tc>
-      </w:tr>
-    </w:tbl>
     <w:p>
       <w:pPr>
         <w:rPr>
@@ -1903,16 +3099,64 @@
           <w:bCs/>
         </w:rPr>
       </w:pPr>
-    </w:p>
-    <w:p>
-      <w:pPr>
+      <w:r>
         <w:rPr>
           <w:b/>
           <w:bCs/>
         </w:rPr>
-      </w:pPr>
+        <w:lastRenderedPageBreak/>
+        <w:t>TO ADD:</w:t>
+      </w:r>
     </w:p>
-    <w:p/>
+    <w:p>
+      <w:pPr>
+        <w:pStyle w:val="ListParagraph"/>
+        <w:numPr>
+          <w:ilvl w:val="0"/>
+          <w:numId w:val="6"/>
+        </w:numPr>
+      </w:pPr>
+      <w:r>
+        <w:t xml:space="preserve">Residual probability calculation for “stay-put” </w:t>
+      </w:r>
+      <w:proofErr w:type="gramStart"/>
+      <w:r>
+        <w:t>transitions</w:t>
+      </w:r>
+      <w:proofErr w:type="gramEnd"/>
+    </w:p>
+    <w:p>
+      <w:pPr>
+        <w:pStyle w:val="ListParagraph"/>
+        <w:numPr>
+          <w:ilvl w:val="0"/>
+          <w:numId w:val="6"/>
+        </w:numPr>
+      </w:pPr>
+      <w:r>
+        <w:t>Adjusting costs for inflation?</w:t>
+      </w:r>
+    </w:p>
+    <w:p>
+      <w:pPr>
+        <w:pStyle w:val="ListParagraph"/>
+        <w:numPr>
+          <w:ilvl w:val="0"/>
+          <w:numId w:val="6"/>
+        </w:numPr>
+      </w:pPr>
+      <w:r>
+        <w:t xml:space="preserve">Adjusting </w:t>
+      </w:r>
+      <w:proofErr w:type="spellStart"/>
+      <w:r>
+        <w:t>hsu</w:t>
+      </w:r>
+      <w:proofErr w:type="spellEnd"/>
+      <w:r>
+        <w:t xml:space="preserve"> for delayed return to health</w:t>
+      </w:r>
+    </w:p>
     <w:sectPr>
       <w:pgSz w:w="12240" w:h="15840"/>
       <w:pgMar w:top="1440" w:right="1440" w:bottom="1440" w:left="1440" w:header="720" w:footer="720" w:gutter="0"/>
@@ -1923,58 +3167,6 @@
 </w:document>
 </file>
 
-<file path=word/comments.xml><?xml version="1.0" encoding="utf-8"?>
-<w:comments xmlns:wpc="http://schemas.microsoft.com/office/word/2010/wordprocessingCanvas" xmlns:cx="http://schemas.microsoft.com/office/drawing/2014/chartex" xmlns:cx1="http://schemas.microsoft.com/office/drawing/2015/9/8/chartex" xmlns:cx2="http://schemas.microsoft.com/office/drawing/2015/10/21/chartex" xmlns:cx3="http://schemas.microsoft.com/office/drawing/2016/5/9/chartex" xmlns:cx4="http://schemas.microsoft.com/office/drawing/2016/5/10/chartex" xmlns:cx5="http://schemas.microsoft.com/office/drawing/2016/5/11/chartex" xmlns:cx6="http://schemas.microsoft.com/office/drawing/2016/5/12/chartex" xmlns:cx7="http://schemas.microsoft.com/office/drawing/2016/5/13/chartex" xmlns:cx8="http://schemas.microsoft.com/office/drawing/2016/5/14/chartex" xmlns:mc="http://schemas.openxmlformats.org/markup-compatibility/2006" xmlns:aink="http://schemas.microsoft.com/office/drawing/2016/ink" xmlns:am3d="http://schemas.microsoft.com/office/drawing/2017/model3d" xmlns:o="urn:schemas-microsoft-com:office:office" xmlns:oel="http://schemas.microsoft.com/office/2019/extlst" xmlns:r="http://schemas.openxmlformats.org/officeDocument/2006/relationships" xmlns:m="http://schemas.openxmlformats.org/officeDocument/2006/math" xmlns:v="urn:schemas-microsoft-com:vml" xmlns:wp14="http://schemas.microsoft.com/office/word/2010/wordprocessingDrawing" xmlns:wp="http://schemas.openxmlformats.org/drawingml/2006/wordprocessingDrawing" xmlns:w10="urn:schemas-microsoft-com:office:word" xmlns:w="http://schemas.openxmlformats.org/wordprocessingml/2006/main" xmlns:w14="http://schemas.microsoft.com/office/word/2010/wordml" xmlns:w15="http://schemas.microsoft.com/office/word/2012/wordml" xmlns:w16cex="http://schemas.microsoft.com/office/word/2018/wordml/cex" xmlns:w16cid="http://schemas.microsoft.com/office/word/2016/wordml/cid" xmlns:w16="http://schemas.microsoft.com/office/word/2018/wordml" xmlns:w16sdtdh="http://schemas.microsoft.com/office/word/2020/wordml/sdtdatahash" xmlns:w16se="http://schemas.microsoft.com/office/word/2015/wordml/symex" xmlns:wpg="http://schemas.microsoft.com/office/word/2010/wordprocessingGroup" xmlns:wpi="http://schemas.microsoft.com/office/word/2010/wordprocessingInk" xmlns:wne="http://schemas.microsoft.com/office/word/2006/wordml" xmlns:wps="http://schemas.microsoft.com/office/word/2010/wordprocessingShape" mc:Ignorable="w14 w15 w16se w16cid w16 w16cex w16sdtdh wp14">
-  <w:comment w:id="0" w:author="Maya, Sigal" w:date="2023-08-01T12:52:00Z" w:initials="MS">
-    <w:p>
-      <w:pPr>
-        <w:pStyle w:val="CommentText"/>
-      </w:pPr>
-      <w:r>
-        <w:rPr>
-          <w:rStyle w:val="CommentReference"/>
-        </w:rPr>
-        <w:annotationRef/>
-      </w:r>
-      <w:r>
-        <w:t>Method from Gan et al 2022</w:t>
-      </w:r>
-    </w:p>
-    <w:p>
-      <w:pPr>
-        <w:pStyle w:val="CommentText"/>
-      </w:pPr>
-      <w:hyperlink r:id="rId1" w:history="1">
-        <w:r>
-          <w:rPr>
-            <w:rStyle w:val="Hyperlink"/>
-          </w:rPr>
-          <w:t>https://www.ncbi.nlm.nih.gov/pmc/articles/PMC8745685/</w:t>
-        </w:r>
-      </w:hyperlink>
-    </w:p>
-  </w:comment>
-</w:comments>
-</file>
-
-<file path=word/commentsExtended.xml><?xml version="1.0" encoding="utf-8"?>
-<w15:commentsEx xmlns:wpc="http://schemas.microsoft.com/office/word/2010/wordprocessingCanvas" xmlns:cx="http://schemas.microsoft.com/office/drawing/2014/chartex" xmlns:cx1="http://schemas.microsoft.com/office/drawing/2015/9/8/chartex" xmlns:cx2="http://schemas.microsoft.com/office/drawing/2015/10/21/chartex" xmlns:cx3="http://schemas.microsoft.com/office/drawing/2016/5/9/chartex" xmlns:cx4="http://schemas.microsoft.com/office/drawing/2016/5/10/chartex" xmlns:cx5="http://schemas.microsoft.com/office/drawing/2016/5/11/chartex" xmlns:cx6="http://schemas.microsoft.com/office/drawing/2016/5/12/chartex" xmlns:cx7="http://schemas.microsoft.com/office/drawing/2016/5/13/chartex" xmlns:cx8="http://schemas.microsoft.com/office/drawing/2016/5/14/chartex" xmlns:mc="http://schemas.openxmlformats.org/markup-compatibility/2006" xmlns:aink="http://schemas.microsoft.com/office/drawing/2016/ink" xmlns:am3d="http://schemas.microsoft.com/office/drawing/2017/model3d" xmlns:o="urn:schemas-microsoft-com:office:office" xmlns:oel="http://schemas.microsoft.com/office/2019/extlst" xmlns:r="http://schemas.openxmlformats.org/officeDocument/2006/relationships" xmlns:m="http://schemas.openxmlformats.org/officeDocument/2006/math" xmlns:v="urn:schemas-microsoft-com:vml" xmlns:wp14="http://schemas.microsoft.com/office/word/2010/wordprocessingDrawing" xmlns:wp="http://schemas.openxmlformats.org/drawingml/2006/wordprocessingDrawing" xmlns:w10="urn:schemas-microsoft-com:office:word" xmlns:w="http://schemas.openxmlformats.org/wordprocessingml/2006/main" xmlns:w14="http://schemas.microsoft.com/office/word/2010/wordml" xmlns:w15="http://schemas.microsoft.com/office/word/2012/wordml" xmlns:w16cex="http://schemas.microsoft.com/office/word/2018/wordml/cex" xmlns:w16cid="http://schemas.microsoft.com/office/word/2016/wordml/cid" xmlns:w16="http://schemas.microsoft.com/office/word/2018/wordml" xmlns:w16sdtdh="http://schemas.microsoft.com/office/word/2020/wordml/sdtdatahash" xmlns:w16se="http://schemas.microsoft.com/office/word/2015/wordml/symex" xmlns:wpg="http://schemas.microsoft.com/office/word/2010/wordprocessingGroup" xmlns:wpi="http://schemas.microsoft.com/office/word/2010/wordprocessingInk" xmlns:wne="http://schemas.microsoft.com/office/word/2006/wordml" xmlns:wps="http://schemas.microsoft.com/office/word/2010/wordprocessingShape" mc:Ignorable="w14 w15 w16se w16cid w16 w16cex w16sdtdh wp14">
-  <w15:commentEx w15:paraId="100CA861" w15:done="0"/>
-</w15:commentsEx>
-</file>
-
-<file path=word/commentsExtensible.xml><?xml version="1.0" encoding="utf-8"?>
-<w16cex:commentsExtensible xmlns:wpc="http://schemas.microsoft.com/office/word/2010/wordprocessingCanvas" xmlns:cx="http://schemas.microsoft.com/office/drawing/2014/chartex" xmlns:cx1="http://schemas.microsoft.com/office/drawing/2015/9/8/chartex" xmlns:cx2="http://schemas.microsoft.com/office/drawing/2015/10/21/chartex" xmlns:cx3="http://schemas.microsoft.com/office/drawing/2016/5/9/chartex" xmlns:cx4="http://schemas.microsoft.com/office/drawing/2016/5/10/chartex" xmlns:cx5="http://schemas.microsoft.com/office/drawing/2016/5/11/chartex" xmlns:cx6="http://schemas.microsoft.com/office/drawing/2016/5/12/chartex" xmlns:cx7="http://schemas.microsoft.com/office/drawing/2016/5/13/chartex" xmlns:cx8="http://schemas.microsoft.com/office/drawing/2016/5/14/chartex" xmlns:mc="http://schemas.openxmlformats.org/markup-compatibility/2006" xmlns:aink="http://schemas.microsoft.com/office/drawing/2016/ink" xmlns:am3d="http://schemas.microsoft.com/office/drawing/2017/model3d" xmlns:o="urn:schemas-microsoft-com:office:office" xmlns:oel="http://schemas.microsoft.com/office/2019/extlst" xmlns:r="http://schemas.openxmlformats.org/officeDocument/2006/relationships" xmlns:m="http://schemas.openxmlformats.org/officeDocument/2006/math" xmlns:v="urn:schemas-microsoft-com:vml" xmlns:wp14="http://schemas.microsoft.com/office/word/2010/wordprocessingDrawing" xmlns:wp="http://schemas.openxmlformats.org/drawingml/2006/wordprocessingDrawing" xmlns:w10="urn:schemas-microsoft-com:office:word" xmlns:w="http://schemas.openxmlformats.org/wordprocessingml/2006/main" xmlns:w14="http://schemas.microsoft.com/office/word/2010/wordml" xmlns:w15="http://schemas.microsoft.com/office/word/2012/wordml" xmlns:w16cex="http://schemas.microsoft.com/office/word/2018/wordml/cex" xmlns:w16cid="http://schemas.microsoft.com/office/word/2016/wordml/cid" xmlns:w16="http://schemas.microsoft.com/office/word/2018/wordml" xmlns:w16sdtdh="http://schemas.microsoft.com/office/word/2020/wordml/sdtdatahash" xmlns:w16se="http://schemas.microsoft.com/office/word/2015/wordml/symex" xmlns:wpg="http://schemas.microsoft.com/office/word/2010/wordprocessingGroup" xmlns:wpi="http://schemas.microsoft.com/office/word/2010/wordprocessingInk" xmlns:wne="http://schemas.microsoft.com/office/word/2006/wordml" xmlns:wps="http://schemas.microsoft.com/office/word/2010/wordprocessingShape" mc:Ignorable="w14 w15 w16se w16cid w16 w16cex w16sdtdh wp14">
-  <w16cex:commentExtensible w16cex:durableId="28737E98" w16cex:dateUtc="2023-08-01T19:52:00Z"/>
-</w16cex:commentsExtensible>
-</file>
-
-<file path=word/commentsIds.xml><?xml version="1.0" encoding="utf-8"?>
-<w16cid:commentsIds xmlns:wpc="http://schemas.microsoft.com/office/word/2010/wordprocessingCanvas" xmlns:cx="http://schemas.microsoft.com/office/drawing/2014/chartex" xmlns:cx1="http://schemas.microsoft.com/office/drawing/2015/9/8/chartex" xmlns:cx2="http://schemas.microsoft.com/office/drawing/2015/10/21/chartex" xmlns:cx3="http://schemas.microsoft.com/office/drawing/2016/5/9/chartex" xmlns:cx4="http://schemas.microsoft.com/office/drawing/2016/5/10/chartex" xmlns:cx5="http://schemas.microsoft.com/office/drawing/2016/5/11/chartex" xmlns:cx6="http://schemas.microsoft.com/office/drawing/2016/5/12/chartex" xmlns:cx7="http://schemas.microsoft.com/office/drawing/2016/5/13/chartex" xmlns:cx8="http://schemas.microsoft.com/office/drawing/2016/5/14/chartex" xmlns:mc="http://schemas.openxmlformats.org/markup-compatibility/2006" xmlns:aink="http://schemas.microsoft.com/office/drawing/2016/ink" xmlns:am3d="http://schemas.microsoft.com/office/drawing/2017/model3d" xmlns:o="urn:schemas-microsoft-com:office:office" xmlns:oel="http://schemas.microsoft.com/office/2019/extlst" xmlns:r="http://schemas.openxmlformats.org/officeDocument/2006/relationships" xmlns:m="http://schemas.openxmlformats.org/officeDocument/2006/math" xmlns:v="urn:schemas-microsoft-com:vml" xmlns:wp14="http://schemas.microsoft.com/office/word/2010/wordprocessingDrawing" xmlns:wp="http://schemas.openxmlformats.org/drawingml/2006/wordprocessingDrawing" xmlns:w10="urn:schemas-microsoft-com:office:word" xmlns:w="http://schemas.openxmlformats.org/wordprocessingml/2006/main" xmlns:w14="http://schemas.microsoft.com/office/word/2010/wordml" xmlns:w15="http://schemas.microsoft.com/office/word/2012/wordml" xmlns:w16cex="http://schemas.microsoft.com/office/word/2018/wordml/cex" xmlns:w16cid="http://schemas.microsoft.com/office/word/2016/wordml/cid" xmlns:w16="http://schemas.microsoft.com/office/word/2018/wordml" xmlns:w16sdtdh="http://schemas.microsoft.com/office/word/2020/wordml/sdtdatahash" xmlns:w16se="http://schemas.microsoft.com/office/word/2015/wordml/symex" xmlns:wpg="http://schemas.microsoft.com/office/word/2010/wordprocessingGroup" xmlns:wpi="http://schemas.microsoft.com/office/word/2010/wordprocessingInk" xmlns:wne="http://schemas.microsoft.com/office/word/2006/wordml" xmlns:wps="http://schemas.microsoft.com/office/word/2010/wordprocessingShape" mc:Ignorable="w14 w15 w16se w16cid w16 w16cex w16sdtdh wp14">
-  <w16cid:commentId w16cid:paraId="100CA861" w16cid:durableId="28737E98"/>
-</w16cid:commentsIds>
-</file>
-
 <file path=word/endnotes.xml><?xml version="1.0" encoding="utf-8"?>
 <w:endnotes xmlns:wpc="http://schemas.microsoft.com/office/word/2010/wordprocessingCanvas" xmlns:cx="http://schemas.microsoft.com/office/drawing/2014/chartex" xmlns:cx1="http://schemas.microsoft.com/office/drawing/2015/9/8/chartex" xmlns:cx2="http://schemas.microsoft.com/office/drawing/2015/10/21/chartex" xmlns:cx3="http://schemas.microsoft.com/office/drawing/2016/5/9/chartex" xmlns:cx4="http://schemas.microsoft.com/office/drawing/2016/5/10/chartex" xmlns:cx5="http://schemas.microsoft.com/office/drawing/2016/5/11/chartex" xmlns:cx6="http://schemas.microsoft.com/office/drawing/2016/5/12/chartex" xmlns:cx7="http://schemas.microsoft.com/office/drawing/2016/5/13/chartex" xmlns:cx8="http://schemas.microsoft.com/office/drawing/2016/5/14/chartex" xmlns:mc="http://schemas.openxmlformats.org/markup-compatibility/2006" xmlns:aink="http://schemas.microsoft.com/office/drawing/2016/ink" xmlns:am3d="http://schemas.microsoft.com/office/drawing/2017/model3d" xmlns:o="urn:schemas-microsoft-com:office:office" xmlns:oel="http://schemas.microsoft.com/office/2019/extlst" xmlns:r="http://schemas.openxmlformats.org/officeDocument/2006/relationships" xmlns:m="http://schemas.openxmlformats.org/officeDocument/2006/math" xmlns:v="urn:schemas-microsoft-com:vml" xmlns:wp14="http://schemas.microsoft.com/office/word/2010/wordprocessingDrawing" xmlns:wp="http://schemas.openxmlformats.org/drawingml/2006/wordprocessingDrawing" xmlns:w10="urn:schemas-microsoft-com:office:word" xmlns:w="http://schemas.openxmlformats.org/wordprocessingml/2006/main" xmlns:w14="http://schemas.microsoft.com/office/word/2010/wordml" xmlns:w15="http://schemas.microsoft.com/office/word/2012/wordml" xmlns:w16cex="http://schemas.microsoft.com/office/word/2018/wordml/cex" xmlns:w16cid="http://schemas.microsoft.com/office/word/2016/wordml/cid" xmlns:w16="http://schemas.microsoft.com/office/word/2018/wordml" xmlns:w16sdtdh="http://schemas.microsoft.com/office/word/2020/wordml/sdtdatahash" xmlns:w16se="http://schemas.microsoft.com/office/word/2015/wordml/symex" xmlns:wpg="http://schemas.microsoft.com/office/word/2010/wordprocessingGroup" xmlns:wpi="http://schemas.microsoft.com/office/word/2010/wordprocessingInk" xmlns:wne="http://schemas.microsoft.com/office/word/2006/wordml" xmlns:wps="http://schemas.microsoft.com/office/word/2010/wordprocessingShape" mc:Ignorable="w14 w15 w16se w16cid w16 w16cex w16sdtdh wp14">
   <w:endnote w:type="separator" w:id="-1">
@@ -2028,6 +3220,96 @@
 <file path=word/numbering.xml><?xml version="1.0" encoding="utf-8"?>
 <w:numbering xmlns:wpc="http://schemas.microsoft.com/office/word/2010/wordprocessingCanvas" xmlns:cx="http://schemas.microsoft.com/office/drawing/2014/chartex" xmlns:cx1="http://schemas.microsoft.com/office/drawing/2015/9/8/chartex" xmlns:cx2="http://schemas.microsoft.com/office/drawing/2015/10/21/chartex" xmlns:cx3="http://schemas.microsoft.com/office/drawing/2016/5/9/chartex" xmlns:cx4="http://schemas.microsoft.com/office/drawing/2016/5/10/chartex" xmlns:cx5="http://schemas.microsoft.com/office/drawing/2016/5/11/chartex" xmlns:cx6="http://schemas.microsoft.com/office/drawing/2016/5/12/chartex" xmlns:cx7="http://schemas.microsoft.com/office/drawing/2016/5/13/chartex" xmlns:cx8="http://schemas.microsoft.com/office/drawing/2016/5/14/chartex" xmlns:mc="http://schemas.openxmlformats.org/markup-compatibility/2006" xmlns:aink="http://schemas.microsoft.com/office/drawing/2016/ink" xmlns:am3d="http://schemas.microsoft.com/office/drawing/2017/model3d" xmlns:o="urn:schemas-microsoft-com:office:office" xmlns:oel="http://schemas.microsoft.com/office/2019/extlst" xmlns:r="http://schemas.openxmlformats.org/officeDocument/2006/relationships" xmlns:m="http://schemas.openxmlformats.org/officeDocument/2006/math" xmlns:v="urn:schemas-microsoft-com:vml" xmlns:wp14="http://schemas.microsoft.com/office/word/2010/wordprocessingDrawing" xmlns:wp="http://schemas.openxmlformats.org/drawingml/2006/wordprocessingDrawing" xmlns:w10="urn:schemas-microsoft-com:office:word" xmlns:w="http://schemas.openxmlformats.org/wordprocessingml/2006/main" xmlns:w14="http://schemas.microsoft.com/office/word/2010/wordml" xmlns:w15="http://schemas.microsoft.com/office/word/2012/wordml" xmlns:w16cex="http://schemas.microsoft.com/office/word/2018/wordml/cex" xmlns:w16cid="http://schemas.microsoft.com/office/word/2016/wordml/cid" xmlns:w16="http://schemas.microsoft.com/office/word/2018/wordml" xmlns:w16sdtdh="http://schemas.microsoft.com/office/word/2020/wordml/sdtdatahash" xmlns:w16se="http://schemas.microsoft.com/office/word/2015/wordml/symex" xmlns:wpg="http://schemas.microsoft.com/office/word/2010/wordprocessingGroup" xmlns:wpi="http://schemas.microsoft.com/office/word/2010/wordprocessingInk" xmlns:wne="http://schemas.microsoft.com/office/word/2006/wordml" xmlns:wps="http://schemas.microsoft.com/office/word/2010/wordprocessingShape" mc:Ignorable="w14 w15 w16se w16cid w16 w16cex w16sdtdh wp14">
   <w:abstractNum w:abstractNumId="0" w15:restartNumberingAfterBreak="0">
+    <w:nsid w:val="12933D45"/>
+    <w:multiLevelType w:val="hybridMultilevel"/>
+    <w:tmpl w:val="7A0A43C4"/>
+    <w:lvl w:ilvl="0" w:tplc="8EEECBD6">
+      <w:start w:val="1"/>
+      <w:numFmt w:val="decimal"/>
+      <w:lvlText w:val="%1."/>
+      <w:lvlJc w:val="left"/>
+      <w:pPr>
+        <w:ind w:left="720" w:hanging="360"/>
+      </w:pPr>
+      <w:rPr>
+        <w:rFonts w:hint="default"/>
+        <w:b/>
+      </w:rPr>
+    </w:lvl>
+    <w:lvl w:ilvl="1" w:tplc="04090019" w:tentative="1">
+      <w:start w:val="1"/>
+      <w:numFmt w:val="lowerLetter"/>
+      <w:lvlText w:val="%2."/>
+      <w:lvlJc w:val="left"/>
+      <w:pPr>
+        <w:ind w:left="1440" w:hanging="360"/>
+      </w:pPr>
+    </w:lvl>
+    <w:lvl w:ilvl="2" w:tplc="0409001B" w:tentative="1">
+      <w:start w:val="1"/>
+      <w:numFmt w:val="lowerRoman"/>
+      <w:lvlText w:val="%3."/>
+      <w:lvlJc w:val="right"/>
+      <w:pPr>
+        <w:ind w:left="2160" w:hanging="180"/>
+      </w:pPr>
+    </w:lvl>
+    <w:lvl w:ilvl="3" w:tplc="0409000F" w:tentative="1">
+      <w:start w:val="1"/>
+      <w:numFmt w:val="decimal"/>
+      <w:lvlText w:val="%4."/>
+      <w:lvlJc w:val="left"/>
+      <w:pPr>
+        <w:ind w:left="2880" w:hanging="360"/>
+      </w:pPr>
+    </w:lvl>
+    <w:lvl w:ilvl="4" w:tplc="04090019" w:tentative="1">
+      <w:start w:val="1"/>
+      <w:numFmt w:val="lowerLetter"/>
+      <w:lvlText w:val="%5."/>
+      <w:lvlJc w:val="left"/>
+      <w:pPr>
+        <w:ind w:left="3600" w:hanging="360"/>
+      </w:pPr>
+    </w:lvl>
+    <w:lvl w:ilvl="5" w:tplc="0409001B" w:tentative="1">
+      <w:start w:val="1"/>
+      <w:numFmt w:val="lowerRoman"/>
+      <w:lvlText w:val="%6."/>
+      <w:lvlJc w:val="right"/>
+      <w:pPr>
+        <w:ind w:left="4320" w:hanging="180"/>
+      </w:pPr>
+    </w:lvl>
+    <w:lvl w:ilvl="6" w:tplc="0409000F" w:tentative="1">
+      <w:start w:val="1"/>
+      <w:numFmt w:val="decimal"/>
+      <w:lvlText w:val="%7."/>
+      <w:lvlJc w:val="left"/>
+      <w:pPr>
+        <w:ind w:left="5040" w:hanging="360"/>
+      </w:pPr>
+    </w:lvl>
+    <w:lvl w:ilvl="7" w:tplc="04090019" w:tentative="1">
+      <w:start w:val="1"/>
+      <w:numFmt w:val="lowerLetter"/>
+      <w:lvlText w:val="%8."/>
+      <w:lvlJc w:val="left"/>
+      <w:pPr>
+        <w:ind w:left="5760" w:hanging="360"/>
+      </w:pPr>
+    </w:lvl>
+    <w:lvl w:ilvl="8" w:tplc="0409001B" w:tentative="1">
+      <w:start w:val="1"/>
+      <w:numFmt w:val="lowerRoman"/>
+      <w:lvlText w:val="%9."/>
+      <w:lvlJc w:val="right"/>
+      <w:pPr>
+        <w:ind w:left="6480" w:hanging="180"/>
+      </w:pPr>
+    </w:lvl>
+  </w:abstractNum>
+  <w:abstractNum w:abstractNumId="1" w15:restartNumberingAfterBreak="0">
     <w:nsid w:val="28BD0AA0"/>
     <w:multiLevelType w:val="hybridMultilevel"/>
     <w:tmpl w:val="7472DE3A"/>
@@ -2116,7 +3398,121 @@
       </w:pPr>
     </w:lvl>
   </w:abstractNum>
-  <w:abstractNum w:abstractNumId="1" w15:restartNumberingAfterBreak="0">
+  <w:abstractNum w:abstractNumId="2" w15:restartNumberingAfterBreak="0">
+    <w:nsid w:val="33DE0900"/>
+    <w:multiLevelType w:val="hybridMultilevel"/>
+    <w:tmpl w:val="93E07134"/>
+    <w:lvl w:ilvl="0" w:tplc="2F10065E">
+      <w:start w:val="3"/>
+      <w:numFmt w:val="bullet"/>
+      <w:lvlText w:val=""/>
+      <w:lvlJc w:val="left"/>
+      <w:pPr>
+        <w:ind w:left="720" w:hanging="360"/>
+      </w:pPr>
+      <w:rPr>
+        <w:rFonts w:ascii="Symbol" w:eastAsiaTheme="minorHAnsi" w:hAnsi="Symbol" w:cstheme="minorBidi" w:hint="default"/>
+        <w:b/>
+      </w:rPr>
+    </w:lvl>
+    <w:lvl w:ilvl="1" w:tplc="04090003" w:tentative="1">
+      <w:start w:val="1"/>
+      <w:numFmt w:val="bullet"/>
+      <w:lvlText w:val="o"/>
+      <w:lvlJc w:val="left"/>
+      <w:pPr>
+        <w:ind w:left="1440" w:hanging="360"/>
+      </w:pPr>
+      <w:rPr>
+        <w:rFonts w:ascii="Courier New" w:hAnsi="Courier New" w:cs="Courier New" w:hint="default"/>
+      </w:rPr>
+    </w:lvl>
+    <w:lvl w:ilvl="2" w:tplc="04090005" w:tentative="1">
+      <w:start w:val="1"/>
+      <w:numFmt w:val="bullet"/>
+      <w:lvlText w:val=""/>
+      <w:lvlJc w:val="left"/>
+      <w:pPr>
+        <w:ind w:left="2160" w:hanging="360"/>
+      </w:pPr>
+      <w:rPr>
+        <w:rFonts w:ascii="Wingdings" w:hAnsi="Wingdings" w:hint="default"/>
+      </w:rPr>
+    </w:lvl>
+    <w:lvl w:ilvl="3" w:tplc="04090001" w:tentative="1">
+      <w:start w:val="1"/>
+      <w:numFmt w:val="bullet"/>
+      <w:lvlText w:val=""/>
+      <w:lvlJc w:val="left"/>
+      <w:pPr>
+        <w:ind w:left="2880" w:hanging="360"/>
+      </w:pPr>
+      <w:rPr>
+        <w:rFonts w:ascii="Symbol" w:hAnsi="Symbol" w:hint="default"/>
+      </w:rPr>
+    </w:lvl>
+    <w:lvl w:ilvl="4" w:tplc="04090003" w:tentative="1">
+      <w:start w:val="1"/>
+      <w:numFmt w:val="bullet"/>
+      <w:lvlText w:val="o"/>
+      <w:lvlJc w:val="left"/>
+      <w:pPr>
+        <w:ind w:left="3600" w:hanging="360"/>
+      </w:pPr>
+      <w:rPr>
+        <w:rFonts w:ascii="Courier New" w:hAnsi="Courier New" w:cs="Courier New" w:hint="default"/>
+      </w:rPr>
+    </w:lvl>
+    <w:lvl w:ilvl="5" w:tplc="04090005" w:tentative="1">
+      <w:start w:val="1"/>
+      <w:numFmt w:val="bullet"/>
+      <w:lvlText w:val=""/>
+      <w:lvlJc w:val="left"/>
+      <w:pPr>
+        <w:ind w:left="4320" w:hanging="360"/>
+      </w:pPr>
+      <w:rPr>
+        <w:rFonts w:ascii="Wingdings" w:hAnsi="Wingdings" w:hint="default"/>
+      </w:rPr>
+    </w:lvl>
+    <w:lvl w:ilvl="6" w:tplc="04090001" w:tentative="1">
+      <w:start w:val="1"/>
+      <w:numFmt w:val="bullet"/>
+      <w:lvlText w:val=""/>
+      <w:lvlJc w:val="left"/>
+      <w:pPr>
+        <w:ind w:left="5040" w:hanging="360"/>
+      </w:pPr>
+      <w:rPr>
+        <w:rFonts w:ascii="Symbol" w:hAnsi="Symbol" w:hint="default"/>
+      </w:rPr>
+    </w:lvl>
+    <w:lvl w:ilvl="7" w:tplc="04090003" w:tentative="1">
+      <w:start w:val="1"/>
+      <w:numFmt w:val="bullet"/>
+      <w:lvlText w:val="o"/>
+      <w:lvlJc w:val="left"/>
+      <w:pPr>
+        <w:ind w:left="5760" w:hanging="360"/>
+      </w:pPr>
+      <w:rPr>
+        <w:rFonts w:ascii="Courier New" w:hAnsi="Courier New" w:cs="Courier New" w:hint="default"/>
+      </w:rPr>
+    </w:lvl>
+    <w:lvl w:ilvl="8" w:tplc="04090005" w:tentative="1">
+      <w:start w:val="1"/>
+      <w:numFmt w:val="bullet"/>
+      <w:lvlText w:val=""/>
+      <w:lvlJc w:val="left"/>
+      <w:pPr>
+        <w:ind w:left="6480" w:hanging="360"/>
+      </w:pPr>
+      <w:rPr>
+        <w:rFonts w:ascii="Wingdings" w:hAnsi="Wingdings" w:hint="default"/>
+      </w:rPr>
+    </w:lvl>
+  </w:abstractNum>
+  <w:abstractNum w:abstractNumId="3" w15:restartNumberingAfterBreak="0">
     <w:nsid w:val="3FBE1606"/>
     <w:multiLevelType w:val="hybridMultilevel"/>
     <w:tmpl w:val="FC1C7D60"/>
@@ -2205,7 +3601,7 @@
       </w:pPr>
     </w:lvl>
   </w:abstractNum>
-  <w:abstractNum w:abstractNumId="2" w15:restartNumberingAfterBreak="0">
+  <w:abstractNum w:abstractNumId="4" w15:restartNumberingAfterBreak="0">
     <w:nsid w:val="76654CD3"/>
     <w:multiLevelType w:val="hybridMultilevel"/>
     <w:tmpl w:val="DDBE4388"/>
@@ -2317,7 +3713,7 @@
       </w:rPr>
     </w:lvl>
   </w:abstractNum>
-  <w:abstractNum w:abstractNumId="3" w15:restartNumberingAfterBreak="0">
+  <w:abstractNum w:abstractNumId="5" w15:restartNumberingAfterBreak="0">
     <w:nsid w:val="7B314BC7"/>
     <w:multiLevelType w:val="hybridMultilevel"/>
     <w:tmpl w:val="0004D888"/>
@@ -2430,26 +3826,24 @@
     </w:lvl>
   </w:abstractNum>
   <w:num w:numId="1" w16cid:durableId="923027851">
+    <w:abstractNumId w:val="4"/>
+  </w:num>
+  <w:num w:numId="2" w16cid:durableId="651838158">
+    <w:abstractNumId w:val="5"/>
+  </w:num>
+  <w:num w:numId="3" w16cid:durableId="505248971">
+    <w:abstractNumId w:val="1"/>
+  </w:num>
+  <w:num w:numId="4" w16cid:durableId="2051418551">
+    <w:abstractNumId w:val="3"/>
+  </w:num>
+  <w:num w:numId="5" w16cid:durableId="1696887640">
+    <w:abstractNumId w:val="0"/>
+  </w:num>
+  <w:num w:numId="6" w16cid:durableId="1681395346">
     <w:abstractNumId w:val="2"/>
   </w:num>
-  <w:num w:numId="2" w16cid:durableId="651838158">
-    <w:abstractNumId w:val="3"/>
-  </w:num>
-  <w:num w:numId="3" w16cid:durableId="505248971">
-    <w:abstractNumId w:val="0"/>
-  </w:num>
-  <w:num w:numId="4" w16cid:durableId="2051418551">
-    <w:abstractNumId w:val="1"/>
-  </w:num>
 </w:numbering>
-</file>
-
-<file path=word/people.xml><?xml version="1.0" encoding="utf-8"?>
-<w15:people xmlns:wpc="http://schemas.microsoft.com/office/word/2010/wordprocessingCanvas" xmlns:cx="http://schemas.microsoft.com/office/drawing/2014/chartex" xmlns:cx1="http://schemas.microsoft.com/office/drawing/2015/9/8/chartex" xmlns:cx2="http://schemas.microsoft.com/office/drawing/2015/10/21/chartex" xmlns:cx3="http://schemas.microsoft.com/office/drawing/2016/5/9/chartex" xmlns:cx4="http://schemas.microsoft.com/office/drawing/2016/5/10/chartex" xmlns:cx5="http://schemas.microsoft.com/office/drawing/2016/5/11/chartex" xmlns:cx6="http://schemas.microsoft.com/office/drawing/2016/5/12/chartex" xmlns:cx7="http://schemas.microsoft.com/office/drawing/2016/5/13/chartex" xmlns:cx8="http://schemas.microsoft.com/office/drawing/2016/5/14/chartex" xmlns:mc="http://schemas.openxmlformats.org/markup-compatibility/2006" xmlns:aink="http://schemas.microsoft.com/office/drawing/2016/ink" xmlns:am3d="http://schemas.microsoft.com/office/drawing/2017/model3d" xmlns:o="urn:schemas-microsoft-com:office:office" xmlns:oel="http://schemas.microsoft.com/office/2019/extlst" xmlns:r="http://schemas.openxmlformats.org/officeDocument/2006/relationships" xmlns:m="http://schemas.openxmlformats.org/officeDocument/2006/math" xmlns:v="urn:schemas-microsoft-com:vml" xmlns:wp14="http://schemas.microsoft.com/office/word/2010/wordprocessingDrawing" xmlns:wp="http://schemas.openxmlformats.org/drawingml/2006/wordprocessingDrawing" xmlns:w10="urn:schemas-microsoft-com:office:word" xmlns:w="http://schemas.openxmlformats.org/wordprocessingml/2006/main" xmlns:w14="http://schemas.microsoft.com/office/word/2010/wordml" xmlns:w15="http://schemas.microsoft.com/office/word/2012/wordml" xmlns:w16cex="http://schemas.microsoft.com/office/word/2018/wordml/cex" xmlns:w16cid="http://schemas.microsoft.com/office/word/2016/wordml/cid" xmlns:w16="http://schemas.microsoft.com/office/word/2018/wordml" xmlns:w16sdtdh="http://schemas.microsoft.com/office/word/2020/wordml/sdtdatahash" xmlns:w16se="http://schemas.microsoft.com/office/word/2015/wordml/symex" xmlns:wpg="http://schemas.microsoft.com/office/word/2010/wordprocessingGroup" xmlns:wpi="http://schemas.microsoft.com/office/word/2010/wordprocessingInk" xmlns:wne="http://schemas.microsoft.com/office/word/2006/wordml" xmlns:wps="http://schemas.microsoft.com/office/word/2010/wordprocessingShape" mc:Ignorable="w14 w15 w16se w16cid w16 w16cex w16sdtdh wp14">
-  <w15:person w15:author="Maya, Sigal">
-    <w15:presenceInfo w15:providerId="AD" w15:userId="S::Sigal.Maya@ucsf.edu::f657d6ed-98b1-42ba-bcf5-d4c3f3d19695"/>
-  </w15:person>
-</w15:people>
 </file>
 
 <file path=word/styles.xml><?xml version="1.0" encoding="utf-8"?>

</xml_diff>